<commit_message>
created sir function and scenario specificatio file
</commit_message>
<xml_diff>
--- a/Project/Project_summary.docx
+++ b/Project/Project_summary.docx
@@ -417,7 +417,20 @@
         <w:rPr>
           <w:rFonts w:ascii="Arial" w:hAnsi="Arial" w:cs="Arial"/>
         </w:rPr>
-        <w:t xml:space="preserve"> based on their IR. The resampled vectors</w:t>
+        <w:t xml:space="preserve"> based on their </w:t>
+      </w:r>
+      <w:r>
+        <w:rPr>
+          <w:rFonts w:ascii="Arial" w:hAnsi="Arial" w:cs="Arial"/>
+          <w:i/>
+        </w:rPr>
+        <w:t>IR</w:t>
+      </w:r>
+      <w:r>
+        <w:rPr>
+          <w:rFonts w:ascii="Arial" w:hAnsi="Arial" w:cs="Arial"/>
+        </w:rPr>
+        <w:t>. The resampled vectors</w:t>
       </w:r>
       <w:r>
         <w:rPr>
@@ -722,13 +735,37 @@
         <w:rPr>
           <w:rFonts w:ascii="Arial" w:hAnsi="Arial" w:cs="Arial"/>
         </w:rPr>
-        <w:t>ll work will be done in</w:t>
-      </w:r>
-      <w:r>
-        <w:rPr>
-          <w:rFonts w:ascii="Arial" w:hAnsi="Arial" w:cs="Arial"/>
-        </w:rPr>
-        <w:t xml:space="preserve"> R. A very simple simulated example will be used, where </w:t>
+        <w:t xml:space="preserve">ll work </w:t>
+      </w:r>
+      <w:r>
+        <w:rPr>
+          <w:rFonts w:ascii="Arial" w:hAnsi="Arial" w:cs="Arial"/>
+        </w:rPr>
+        <w:t xml:space="preserve">was </w:t>
+      </w:r>
+      <w:r>
+        <w:rPr>
+          <w:rFonts w:ascii="Arial" w:hAnsi="Arial" w:cs="Arial"/>
+        </w:rPr>
+        <w:t>done in</w:t>
+      </w:r>
+      <w:r>
+        <w:rPr>
+          <w:rFonts w:ascii="Arial" w:hAnsi="Arial" w:cs="Arial"/>
+        </w:rPr>
+        <w:t xml:space="preserve"> R. A very simple simulated example </w:t>
+      </w:r>
+      <w:r>
+        <w:rPr>
+          <w:rFonts w:ascii="Arial" w:hAnsi="Arial" w:cs="Arial"/>
+        </w:rPr>
+        <w:t>was</w:t>
+      </w:r>
+      <w:r>
+        <w:rPr>
+          <w:rFonts w:ascii="Arial" w:hAnsi="Arial" w:cs="Arial"/>
+        </w:rPr>
+        <w:t xml:space="preserve"> be used, where </w:t>
       </w:r>
       <w:proofErr w:type="spellStart"/>
       <w:proofErr w:type="gramStart"/>
@@ -774,7 +811,25 @@
         <w:rPr>
           <w:rFonts w:ascii="Arial" w:hAnsi="Arial" w:cs="Arial"/>
         </w:rPr>
-        <w:t xml:space="preserve"> is assumed to be known. Samples will be generated from different proposals and the number of iterations (at fixed </w:t>
+        <w:t xml:space="preserve"> wa</w:t>
+      </w:r>
+      <w:r>
+        <w:rPr>
+          <w:rFonts w:ascii="Arial" w:hAnsi="Arial" w:cs="Arial"/>
+        </w:rPr>
+        <w:t xml:space="preserve">s assumed to be known. Samples </w:t>
+      </w:r>
+      <w:r>
+        <w:rPr>
+          <w:rFonts w:ascii="Arial" w:hAnsi="Arial" w:cs="Arial"/>
+        </w:rPr>
+        <w:t>were</w:t>
+      </w:r>
+      <w:r>
+        <w:rPr>
+          <w:rFonts w:ascii="Arial" w:hAnsi="Arial" w:cs="Arial"/>
+        </w:rPr>
+        <w:t xml:space="preserve"> generated from different proposals and the number of iterations (at fixed </w:t>
       </w:r>
       <w:r>
         <w:rPr>
@@ -800,7 +855,19 @@
         <w:rPr>
           <w:rFonts w:ascii="Arial" w:hAnsi="Arial" w:cs="Arial"/>
         </w:rPr>
-        <w:t xml:space="preserve">) for </w:t>
+        <w:t xml:space="preserve">) </w:t>
+      </w:r>
+      <w:r>
+        <w:rPr>
+          <w:rFonts w:ascii="Arial" w:hAnsi="Arial" w:cs="Arial"/>
+        </w:rPr>
+        <w:t xml:space="preserve">and time </w:t>
+      </w:r>
+      <w:r>
+        <w:rPr>
+          <w:rFonts w:ascii="Arial" w:hAnsi="Arial" w:cs="Arial"/>
+        </w:rPr>
+        <w:t xml:space="preserve">for </w:t>
       </w:r>
       <w:proofErr w:type="spellStart"/>
       <w:proofErr w:type="gramStart"/>
@@ -859,7 +926,25 @@
         <w:rPr>
           <w:rFonts w:ascii="Arial" w:hAnsi="Arial" w:cs="Arial"/>
         </w:rPr>
-        <w:t>will be compared to evaluate the performance of the sampling strategies. The speed increase when using parallelization for IR computation will be quantified.</w:t>
+        <w:t>was</w:t>
+      </w:r>
+      <w:r>
+        <w:rPr>
+          <w:rFonts w:ascii="Arial" w:hAnsi="Arial" w:cs="Arial"/>
+        </w:rPr>
+        <w:t xml:space="preserve"> compared to evaluate the performance of the sampling strategies. The speed increase when using parallelization for IR computation </w:t>
+      </w:r>
+      <w:r>
+        <w:rPr>
+          <w:rFonts w:ascii="Arial" w:hAnsi="Arial" w:cs="Arial"/>
+        </w:rPr>
+        <w:t>was</w:t>
+      </w:r>
+      <w:r>
+        <w:rPr>
+          <w:rFonts w:ascii="Arial" w:hAnsi="Arial" w:cs="Arial"/>
+        </w:rPr>
+        <w:t xml:space="preserve"> quantified.</w:t>
       </w:r>
     </w:p>
     <w:p>
@@ -870,6 +955,26 @@
           <w:rFonts w:ascii="Arial" w:hAnsi="Arial" w:cs="Arial"/>
         </w:rPr>
       </w:pPr>
+      <w:r>
+        <w:rPr>
+          <w:rFonts w:ascii="Arial" w:hAnsi="Arial" w:cs="Arial"/>
+        </w:rPr>
+        <w:t xml:space="preserve">Investigated sampling strategies will be random sampling (Monte-Carlo, MC) and Latin Hypercube Sampling (LHS). Parallelization was </w:t>
+      </w:r>
+      <w:proofErr w:type="gramStart"/>
+      <w:r>
+        <w:rPr>
+          <w:rFonts w:ascii="Arial" w:hAnsi="Arial" w:cs="Arial"/>
+        </w:rPr>
+        <w:t>be</w:t>
+      </w:r>
+      <w:proofErr w:type="gramEnd"/>
+      <w:r>
+        <w:rPr>
+          <w:rFonts w:ascii="Arial" w:hAnsi="Arial" w:cs="Arial"/>
+        </w:rPr>
+        <w:t xml:space="preserve"> investigated locally using the parallel library. Parallelization using systems like Hadoop was not considered here as the data to handle was very limited in size and thus the additional benefit of such approaches was deemed too little. </w:t>
+      </w:r>
     </w:p>
     <w:p>
       <w:pPr>
@@ -877,7 +982,6 @@
         <w:jc w:val="both"/>
         <w:rPr>
           <w:rFonts w:ascii="Arial" w:hAnsi="Arial" w:cs="Arial"/>
-          <w:b/>
         </w:rPr>
       </w:pPr>
     </w:p>
@@ -887,9 +991,235 @@
         <w:jc w:val="both"/>
         <w:rPr>
           <w:rFonts w:ascii="Arial" w:hAnsi="Arial" w:cs="Arial"/>
-          <w:b/>
-        </w:rPr>
-      </w:pPr>
+        </w:rPr>
+      </w:pPr>
+      <w:r>
+        <w:rPr>
+          <w:rFonts w:ascii="Arial" w:hAnsi="Arial" w:cs="Arial"/>
+        </w:rPr>
+        <w:t>The example assumed a 5-dimensional multivariate distribution</w:t>
+      </w:r>
+      <w:r>
+        <w:rPr>
+          <w:rFonts w:ascii="Arial" w:hAnsi="Arial" w:cs="Arial"/>
+        </w:rPr>
+        <w:t>. The 5 variables were assumed to have a mean of 0, a variance of 1 and no correlations between them (“true” distribution).</w:t>
+      </w:r>
+      <w:r>
+        <w:rPr>
+          <w:rFonts w:ascii="Arial" w:hAnsi="Arial" w:cs="Arial"/>
+        </w:rPr>
+        <w:t xml:space="preserve"> </w:t>
+      </w:r>
+      <w:r>
+        <w:rPr>
+          <w:rFonts w:ascii="Arial" w:hAnsi="Arial" w:cs="Arial"/>
+          <w:i/>
+        </w:rPr>
+        <w:t>M</w:t>
+      </w:r>
+      <w:r>
+        <w:rPr>
+          <w:rFonts w:ascii="Arial" w:hAnsi="Arial" w:cs="Arial"/>
+        </w:rPr>
+        <w:t xml:space="preserve">=5000 samples were then generated </w:t>
+      </w:r>
+      <w:r>
+        <w:rPr>
+          <w:rFonts w:ascii="Arial" w:hAnsi="Arial" w:cs="Arial"/>
+        </w:rPr>
+        <w:t xml:space="preserve">using MC and LHS </w:t>
+      </w:r>
+      <w:r>
+        <w:rPr>
+          <w:rFonts w:ascii="Arial" w:hAnsi="Arial" w:cs="Arial"/>
+        </w:rPr>
+        <w:t xml:space="preserve">from 8 different proposal distributions. The proposal distributions were the true </w:t>
+      </w:r>
+      <w:r>
+        <w:rPr>
+          <w:rFonts w:ascii="Arial" w:hAnsi="Arial" w:cs="Arial"/>
+        </w:rPr>
+        <w:t>distribution</w:t>
+      </w:r>
+      <w:r>
+        <w:rPr>
+          <w:rFonts w:ascii="Arial" w:hAnsi="Arial" w:cs="Arial"/>
+        </w:rPr>
+        <w:t xml:space="preserve">, inflations thereof (variances multiplied by 2 and 10), deflations thereof </w:t>
+      </w:r>
+      <w:r>
+        <w:rPr>
+          <w:rFonts w:ascii="Arial" w:hAnsi="Arial" w:cs="Arial"/>
+        </w:rPr>
+        <w:t xml:space="preserve">(variances </w:t>
+      </w:r>
+      <w:r>
+        <w:rPr>
+          <w:rFonts w:ascii="Arial" w:hAnsi="Arial" w:cs="Arial"/>
+        </w:rPr>
+        <w:t>divided</w:t>
+      </w:r>
+      <w:r>
+        <w:rPr>
+          <w:rFonts w:ascii="Arial" w:hAnsi="Arial" w:cs="Arial"/>
+        </w:rPr>
+        <w:t xml:space="preserve"> by 2 and 10)</w:t>
+      </w:r>
+      <w:r>
+        <w:rPr>
+          <w:rFonts w:ascii="Arial" w:hAnsi="Arial" w:cs="Arial"/>
+        </w:rPr>
+        <w:t>, shifts thereof (means shifted by 1 and 2) and a shifted inflation (</w:t>
+      </w:r>
+      <w:r>
+        <w:rPr>
+          <w:rFonts w:ascii="Arial" w:hAnsi="Arial" w:cs="Arial"/>
+        </w:rPr>
+        <w:t>means shifted by 1</w:t>
+      </w:r>
+      <w:r>
+        <w:rPr>
+          <w:rFonts w:ascii="Arial" w:hAnsi="Arial" w:cs="Arial"/>
+        </w:rPr>
+        <w:t xml:space="preserve"> and </w:t>
+      </w:r>
+      <w:r>
+        <w:rPr>
+          <w:rFonts w:ascii="Arial" w:hAnsi="Arial" w:cs="Arial"/>
+        </w:rPr>
+        <w:t>variances multiplied by 2</w:t>
+      </w:r>
+      <w:r>
+        <w:rPr>
+          <w:rFonts w:ascii="Arial" w:hAnsi="Arial" w:cs="Arial"/>
+        </w:rPr>
+        <w:t>).</w:t>
+      </w:r>
+      <w:r>
+        <w:rPr>
+          <w:rFonts w:ascii="Arial" w:hAnsi="Arial" w:cs="Arial"/>
+        </w:rPr>
+        <w:t xml:space="preserve"> </w:t>
+      </w:r>
+      <w:r>
+        <w:rPr>
+          <w:rFonts w:ascii="Arial" w:hAnsi="Arial" w:cs="Arial"/>
+          <w:i/>
+        </w:rPr>
+        <w:t>IR</w:t>
+      </w:r>
+      <w:r>
+        <w:rPr>
+          <w:rFonts w:ascii="Arial" w:hAnsi="Arial" w:cs="Arial"/>
+        </w:rPr>
+        <w:t xml:space="preserve"> </w:t>
+      </w:r>
+      <w:proofErr w:type="gramStart"/>
+      <w:r>
+        <w:rPr>
+          <w:rFonts w:ascii="Arial" w:hAnsi="Arial" w:cs="Arial"/>
+        </w:rPr>
+        <w:t>were</w:t>
+      </w:r>
+      <w:proofErr w:type="gramEnd"/>
+      <w:r>
+        <w:rPr>
+          <w:rFonts w:ascii="Arial" w:hAnsi="Arial" w:cs="Arial"/>
+        </w:rPr>
+        <w:t xml:space="preserve"> computed as the ratio between the density of the parameter vector in the true distribution divided by its density in the proposal distribution. </w:t>
+      </w:r>
+      <w:r>
+        <w:rPr>
+          <w:rFonts w:ascii="Arial" w:hAnsi="Arial" w:cs="Arial"/>
+          <w:i/>
+        </w:rPr>
+        <w:t>N</w:t>
+      </w:r>
+      <w:r>
+        <w:rPr>
+          <w:rFonts w:ascii="Arial" w:hAnsi="Arial" w:cs="Arial"/>
+        </w:rPr>
+        <w:t xml:space="preserve">=1000 vectors were then resampled based on their </w:t>
+      </w:r>
+      <w:r>
+        <w:rPr>
+          <w:rFonts w:ascii="Arial" w:hAnsi="Arial" w:cs="Arial"/>
+          <w:i/>
+        </w:rPr>
+        <w:t>IR</w:t>
+      </w:r>
+      <w:r>
+        <w:rPr>
+          <w:rFonts w:ascii="Arial" w:hAnsi="Arial" w:cs="Arial"/>
+        </w:rPr>
+        <w:t>. The empirical covariance matrix of these vectors was computed as used as the proposal distribution for the next SIR iteration. This process was repeated 5 times.</w:t>
+      </w:r>
+      <w:r>
+        <w:rPr>
+          <w:rFonts w:ascii="Arial" w:hAnsi="Arial" w:cs="Arial"/>
+        </w:rPr>
+        <w:t xml:space="preserve"> The means, variances and CI</w:t>
+      </w:r>
+      <w:r>
+        <w:rPr>
+          <w:rFonts w:ascii="Arial" w:hAnsi="Arial" w:cs="Arial"/>
+          <w:vertAlign w:val="subscript"/>
+        </w:rPr>
+        <w:t xml:space="preserve">95% </w:t>
+      </w:r>
+      <w:r>
+        <w:rPr>
+          <w:rFonts w:ascii="Arial" w:hAnsi="Arial" w:cs="Arial"/>
+        </w:rPr>
+        <w:t xml:space="preserve">of each variable were computed </w:t>
+      </w:r>
+      <w:proofErr w:type="gramStart"/>
+      <w:r>
+        <w:rPr>
+          <w:rFonts w:ascii="Arial" w:hAnsi="Arial" w:cs="Arial"/>
+        </w:rPr>
+        <w:t>for each iteration</w:t>
+      </w:r>
+      <w:proofErr w:type="gramEnd"/>
+      <w:r>
+        <w:rPr>
+          <w:rFonts w:ascii="Arial" w:hAnsi="Arial" w:cs="Arial"/>
+        </w:rPr>
+        <w:t xml:space="preserve"> to investigate whether LHS was able to find the true distribution faster than MC. Additional investigations were done for selected options by introducing correlations in the true distribution or reducing the number of samples/resamples with and without changing the </w:t>
+      </w:r>
+      <w:r>
+        <w:rPr>
+          <w:rFonts w:ascii="Arial" w:hAnsi="Arial" w:cs="Arial"/>
+          <w:i/>
+        </w:rPr>
+        <w:t>M/N</w:t>
+      </w:r>
+      <w:r>
+        <w:rPr>
+          <w:rFonts w:ascii="Arial" w:hAnsi="Arial" w:cs="Arial"/>
+          <w:i/>
+        </w:rPr>
+        <w:t xml:space="preserve"> </w:t>
+      </w:r>
+      <w:r>
+        <w:rPr>
+          <w:rFonts w:ascii="Arial" w:hAnsi="Arial" w:cs="Arial"/>
+        </w:rPr>
+        <w:t>ratio</w:t>
+      </w:r>
+      <w:r>
+        <w:rPr>
+          <w:rFonts w:ascii="Arial" w:hAnsi="Arial" w:cs="Arial"/>
+        </w:rPr>
+        <w:t>.</w:t>
+      </w:r>
+      <w:r>
+        <w:rPr>
+          <w:rFonts w:ascii="Arial" w:hAnsi="Arial" w:cs="Arial"/>
+        </w:rPr>
+        <w:t xml:space="preserve"> Table 1 presents the summary of the investigated options.</w:t>
+      </w:r>
     </w:p>
     <w:p>
       <w:pPr>
@@ -897,15 +1227,1400 @@
         <w:jc w:val="both"/>
         <w:rPr>
           <w:rFonts w:ascii="Arial" w:hAnsi="Arial" w:cs="Arial"/>
+          <w:i/>
+        </w:rPr>
+      </w:pPr>
+      <w:r>
+        <w:rPr>
+          <w:rFonts w:ascii="Arial" w:hAnsi="Arial" w:cs="Arial"/>
           <w:b/>
         </w:rPr>
-      </w:pPr>
-      <w:r>
+        <w:t>Table1</w:t>
+      </w:r>
+      <w:r>
+        <w:rPr>
+          <w:rFonts w:ascii="Arial" w:hAnsi="Arial" w:cs="Arial"/>
+        </w:rPr>
+        <w:t xml:space="preserve"> I</w:t>
+      </w:r>
+      <w:r>
+        <w:rPr>
+          <w:rFonts w:ascii="Arial" w:hAnsi="Arial" w:cs="Arial"/>
+        </w:rPr>
+        <w:t>nvestigated options</w:t>
+      </w:r>
+      <w:r>
+        <w:rPr>
+          <w:rFonts w:ascii="Arial" w:hAnsi="Arial" w:cs="Arial"/>
+        </w:rPr>
+        <w:t xml:space="preserve"> for the SIR procedure</w:t>
+      </w:r>
+    </w:p>
+    <w:tbl>
+      <w:tblPr>
+        <w:tblStyle w:val="TableGrid"/>
+        <w:tblW w:w="0" w:type="auto"/>
+        <w:tblLook w:val="04A0" w:firstRow="1" w:lastRow="0" w:firstColumn="1" w:lastColumn="0" w:noHBand="0" w:noVBand="1"/>
+      </w:tblPr>
+      <w:tblGrid>
+        <w:gridCol w:w="1672"/>
+        <w:gridCol w:w="1415"/>
+        <w:gridCol w:w="1889"/>
+        <w:gridCol w:w="1320"/>
+        <w:gridCol w:w="1696"/>
+        <w:gridCol w:w="1630"/>
+      </w:tblGrid>
+      <w:tr>
+        <w:tc>
+          <w:tcPr>
+            <w:tcW w:w="1672" w:type="dxa"/>
+            <w:vAlign w:val="center"/>
+          </w:tcPr>
+          <w:p>
+            <w:pPr>
+              <w:spacing w:line="360" w:lineRule="auto"/>
+              <w:jc w:val="center"/>
+              <w:rPr>
+                <w:rFonts w:ascii="Arial" w:hAnsi="Arial" w:cs="Arial"/>
+                <w:b/>
+              </w:rPr>
+            </w:pPr>
+          </w:p>
+        </w:tc>
+        <w:tc>
+          <w:tcPr>
+            <w:tcW w:w="7950" w:type="dxa"/>
+            <w:gridSpan w:val="5"/>
+          </w:tcPr>
+          <w:p>
+            <w:pPr>
+              <w:spacing w:line="360" w:lineRule="auto"/>
+              <w:jc w:val="center"/>
+              <w:rPr>
+                <w:rFonts w:ascii="Arial" w:hAnsi="Arial" w:cs="Arial"/>
+                <w:b/>
+              </w:rPr>
+            </w:pPr>
+            <w:r>
+              <w:rPr>
+                <w:rFonts w:ascii="Arial" w:hAnsi="Arial" w:cs="Arial"/>
+                <w:b/>
+              </w:rPr>
+              <w:t>Options</w:t>
+            </w:r>
+          </w:p>
+        </w:tc>
+      </w:tr>
+      <w:tr>
+        <w:tc>
+          <w:tcPr>
+            <w:tcW w:w="1672" w:type="dxa"/>
+            <w:vAlign w:val="center"/>
+          </w:tcPr>
+          <w:p>
+            <w:pPr>
+              <w:spacing w:line="360" w:lineRule="auto"/>
+              <w:jc w:val="center"/>
+              <w:rPr>
+                <w:rFonts w:ascii="Arial" w:hAnsi="Arial" w:cs="Arial"/>
+                <w:b/>
+              </w:rPr>
+            </w:pPr>
+            <w:r>
+              <w:rPr>
+                <w:rFonts w:ascii="Arial" w:hAnsi="Arial" w:cs="Arial"/>
+                <w:b/>
+              </w:rPr>
+              <w:t>True distribution</w:t>
+            </w:r>
+          </w:p>
+        </w:tc>
+        <w:tc>
+          <w:tcPr>
+            <w:tcW w:w="3304" w:type="dxa"/>
+            <w:gridSpan w:val="2"/>
+            <w:vAlign w:val="center"/>
+          </w:tcPr>
+          <w:p>
+            <w:pPr>
+              <w:spacing w:line="360" w:lineRule="auto"/>
+              <w:jc w:val="center"/>
+              <w:rPr>
+                <w:rFonts w:ascii="Arial" w:hAnsi="Arial" w:cs="Arial"/>
+                <w:b/>
+              </w:rPr>
+            </w:pPr>
+            <w:r>
+              <w:rPr>
+                <w:rFonts w:ascii="Arial" w:hAnsi="Arial" w:cs="Arial"/>
+                <w:b/>
+              </w:rPr>
+              <w:t>Proposal</w:t>
+            </w:r>
+            <w:r>
+              <w:rPr>
+                <w:rFonts w:ascii="Arial" w:hAnsi="Arial" w:cs="Arial"/>
+                <w:b/>
+              </w:rPr>
+              <w:t xml:space="preserve"> </w:t>
+            </w:r>
+            <w:r>
+              <w:rPr>
+                <w:rFonts w:ascii="Arial" w:hAnsi="Arial" w:cs="Arial"/>
+                <w:b/>
+              </w:rPr>
+              <w:t>distribution</w:t>
+            </w:r>
+          </w:p>
+        </w:tc>
+        <w:tc>
+          <w:tcPr>
+            <w:tcW w:w="1320" w:type="dxa"/>
+            <w:vAlign w:val="center"/>
+          </w:tcPr>
+          <w:p>
+            <w:pPr>
+              <w:spacing w:line="360" w:lineRule="auto"/>
+              <w:jc w:val="center"/>
+              <w:rPr>
+                <w:rFonts w:ascii="Arial" w:hAnsi="Arial" w:cs="Arial"/>
+                <w:b/>
+              </w:rPr>
+            </w:pPr>
+            <w:r>
+              <w:rPr>
+                <w:rFonts w:ascii="Arial" w:hAnsi="Arial" w:cs="Arial"/>
+                <w:b/>
+              </w:rPr>
+              <w:t>Sampling</w:t>
+            </w:r>
+          </w:p>
+        </w:tc>
+        <w:tc>
+          <w:tcPr>
+            <w:tcW w:w="1696" w:type="dxa"/>
+            <w:vAlign w:val="center"/>
+          </w:tcPr>
+          <w:p>
+            <w:pPr>
+              <w:spacing w:line="360" w:lineRule="auto"/>
+              <w:jc w:val="center"/>
+              <w:rPr>
+                <w:rFonts w:ascii="Arial" w:hAnsi="Arial" w:cs="Arial"/>
+                <w:b/>
+              </w:rPr>
+            </w:pPr>
+            <w:r>
+              <w:rPr>
+                <w:rFonts w:ascii="Arial" w:hAnsi="Arial" w:cs="Arial"/>
+                <w:b/>
+              </w:rPr>
+              <w:t>Parallelization</w:t>
+            </w:r>
+          </w:p>
+        </w:tc>
+        <w:tc>
+          <w:tcPr>
+            <w:tcW w:w="1630" w:type="dxa"/>
+            <w:vAlign w:val="center"/>
+          </w:tcPr>
+          <w:p>
+            <w:pPr>
+              <w:spacing w:line="360" w:lineRule="auto"/>
+              <w:jc w:val="center"/>
+              <w:rPr>
+                <w:rFonts w:ascii="Arial" w:hAnsi="Arial" w:cs="Arial"/>
+                <w:b/>
+              </w:rPr>
+            </w:pPr>
+            <w:r>
+              <w:rPr>
+                <w:rFonts w:ascii="Arial" w:hAnsi="Arial" w:cs="Arial"/>
+                <w:b/>
+              </w:rPr>
+              <w:t>M/N</w:t>
+            </w:r>
+          </w:p>
+        </w:tc>
+      </w:tr>
+      <w:tr>
+        <w:tc>
+          <w:tcPr>
+            <w:tcW w:w="1672" w:type="dxa"/>
+            <w:vAlign w:val="center"/>
+          </w:tcPr>
+          <w:p>
+            <w:pPr>
+              <w:spacing w:line="360" w:lineRule="auto"/>
+              <w:jc w:val="center"/>
+              <w:rPr>
+                <w:rFonts w:ascii="Arial" w:hAnsi="Arial" w:cs="Arial"/>
+              </w:rPr>
+            </w:pPr>
+            <w:r>
+              <w:rPr>
+                <w:rFonts w:ascii="Arial" w:hAnsi="Arial" w:cs="Arial"/>
+              </w:rPr>
+              <w:t>MVN (0,I)</w:t>
+            </w:r>
+          </w:p>
+        </w:tc>
+        <w:tc>
+          <w:tcPr>
+            <w:tcW w:w="1415" w:type="dxa"/>
+          </w:tcPr>
+          <w:p>
+            <w:pPr>
+              <w:spacing w:line="360" w:lineRule="auto"/>
+              <w:jc w:val="center"/>
+              <w:rPr>
+                <w:rFonts w:ascii="Arial" w:hAnsi="Arial" w:cs="Arial"/>
+              </w:rPr>
+            </w:pPr>
+            <w:r>
+              <w:rPr>
+                <w:rFonts w:ascii="Arial" w:hAnsi="Arial" w:cs="Arial"/>
+                <w:i/>
+              </w:rPr>
+              <w:t>true</w:t>
+            </w:r>
+          </w:p>
+        </w:tc>
+        <w:tc>
+          <w:tcPr>
+            <w:tcW w:w="1889" w:type="dxa"/>
+            <w:vAlign w:val="center"/>
+          </w:tcPr>
+          <w:p>
+            <w:pPr>
+              <w:spacing w:line="360" w:lineRule="auto"/>
+              <w:jc w:val="center"/>
+              <w:rPr>
+                <w:rFonts w:ascii="Arial" w:hAnsi="Arial" w:cs="Arial"/>
+              </w:rPr>
+            </w:pPr>
+            <w:r>
+              <w:rPr>
+                <w:rFonts w:ascii="Arial" w:hAnsi="Arial" w:cs="Arial"/>
+              </w:rPr>
+              <w:t>MVN (0,I)</w:t>
+            </w:r>
+            <w:r>
+              <w:rPr>
+                <w:rFonts w:ascii="Arial" w:hAnsi="Arial" w:cs="Arial"/>
+              </w:rPr>
+              <w:t xml:space="preserve"> </w:t>
+            </w:r>
+          </w:p>
+        </w:tc>
+        <w:tc>
+          <w:tcPr>
+            <w:tcW w:w="1320" w:type="dxa"/>
+            <w:vAlign w:val="center"/>
+          </w:tcPr>
+          <w:p>
+            <w:pPr>
+              <w:spacing w:line="360" w:lineRule="auto"/>
+              <w:jc w:val="center"/>
+              <w:rPr>
+                <w:rFonts w:ascii="Arial" w:hAnsi="Arial" w:cs="Arial"/>
+              </w:rPr>
+            </w:pPr>
+            <w:r>
+              <w:rPr>
+                <w:rFonts w:ascii="Arial" w:hAnsi="Arial" w:cs="Arial"/>
+              </w:rPr>
+              <w:t>MC</w:t>
+            </w:r>
+          </w:p>
+        </w:tc>
+        <w:tc>
+          <w:tcPr>
+            <w:tcW w:w="1696" w:type="dxa"/>
+            <w:vAlign w:val="center"/>
+          </w:tcPr>
+          <w:p>
+            <w:pPr>
+              <w:spacing w:line="360" w:lineRule="auto"/>
+              <w:jc w:val="center"/>
+              <w:rPr>
+                <w:rFonts w:ascii="Arial" w:hAnsi="Arial" w:cs="Arial"/>
+              </w:rPr>
+            </w:pPr>
+            <w:r>
+              <w:rPr>
+                <w:rFonts w:ascii="Arial" w:hAnsi="Arial" w:cs="Arial"/>
+              </w:rPr>
+              <w:t>yes</w:t>
+            </w:r>
+          </w:p>
+        </w:tc>
+        <w:tc>
+          <w:tcPr>
+            <w:tcW w:w="1630" w:type="dxa"/>
+            <w:vAlign w:val="center"/>
+          </w:tcPr>
+          <w:p>
+            <w:pPr>
+              <w:spacing w:line="360" w:lineRule="auto"/>
+              <w:jc w:val="center"/>
+              <w:rPr>
+                <w:rFonts w:ascii="Arial" w:hAnsi="Arial" w:cs="Arial"/>
+              </w:rPr>
+            </w:pPr>
+            <w:r>
+              <w:rPr>
+                <w:rFonts w:ascii="Arial" w:hAnsi="Arial" w:cs="Arial"/>
+              </w:rPr>
+              <w:t>5000/1000</w:t>
+            </w:r>
+          </w:p>
+        </w:tc>
+      </w:tr>
+      <w:tr>
+        <w:tc>
+          <w:tcPr>
+            <w:tcW w:w="1672" w:type="dxa"/>
+            <w:vAlign w:val="center"/>
+          </w:tcPr>
+          <w:p>
+            <w:pPr>
+              <w:spacing w:line="360" w:lineRule="auto"/>
+              <w:jc w:val="center"/>
+              <w:rPr>
+                <w:rFonts w:ascii="Arial" w:hAnsi="Arial" w:cs="Arial"/>
+              </w:rPr>
+            </w:pPr>
+            <w:r>
+              <w:rPr>
+                <w:rFonts w:ascii="Arial" w:hAnsi="Arial" w:cs="Arial"/>
+              </w:rPr>
+              <w:t>MVN (0,corrI)*</w:t>
+            </w:r>
+          </w:p>
+        </w:tc>
+        <w:tc>
+          <w:tcPr>
+            <w:tcW w:w="1415" w:type="dxa"/>
+          </w:tcPr>
+          <w:p>
+            <w:pPr>
+              <w:spacing w:line="360" w:lineRule="auto"/>
+              <w:jc w:val="center"/>
+              <w:rPr>
+                <w:rFonts w:ascii="Arial" w:hAnsi="Arial" w:cs="Arial"/>
+              </w:rPr>
+            </w:pPr>
+            <w:r>
+              <w:rPr>
+                <w:rFonts w:ascii="Arial" w:hAnsi="Arial" w:cs="Arial"/>
+                <w:i/>
+              </w:rPr>
+              <w:t>inflation</w:t>
+            </w:r>
+            <w:r>
+              <w:rPr>
+                <w:rFonts w:ascii="Arial" w:hAnsi="Arial" w:cs="Arial"/>
+                <w:i/>
+              </w:rPr>
+              <w:t xml:space="preserve"> 1</w:t>
+            </w:r>
+          </w:p>
+        </w:tc>
+        <w:tc>
+          <w:tcPr>
+            <w:tcW w:w="1889" w:type="dxa"/>
+            <w:vAlign w:val="center"/>
+          </w:tcPr>
+          <w:p>
+            <w:pPr>
+              <w:spacing w:line="360" w:lineRule="auto"/>
+              <w:jc w:val="center"/>
+              <w:rPr>
+                <w:rFonts w:ascii="Arial" w:hAnsi="Arial" w:cs="Arial"/>
+              </w:rPr>
+            </w:pPr>
+            <w:r>
+              <w:rPr>
+                <w:rFonts w:ascii="Arial" w:hAnsi="Arial" w:cs="Arial"/>
+              </w:rPr>
+              <w:t>MVN (0,</w:t>
+            </w:r>
+            <w:r>
+              <w:rPr>
+                <w:rFonts w:ascii="Arial" w:hAnsi="Arial" w:cs="Arial"/>
+              </w:rPr>
+              <w:t>2*</w:t>
+            </w:r>
+            <w:r>
+              <w:rPr>
+                <w:rFonts w:ascii="Arial" w:hAnsi="Arial" w:cs="Arial"/>
+              </w:rPr>
+              <w:t>I)</w:t>
+            </w:r>
+            <w:r>
+              <w:rPr>
+                <w:rFonts w:ascii="Arial" w:hAnsi="Arial" w:cs="Arial"/>
+              </w:rPr>
+              <w:t xml:space="preserve"> </w:t>
+            </w:r>
+          </w:p>
+        </w:tc>
+        <w:tc>
+          <w:tcPr>
+            <w:tcW w:w="1320" w:type="dxa"/>
+            <w:vAlign w:val="center"/>
+          </w:tcPr>
+          <w:p>
+            <w:pPr>
+              <w:spacing w:line="360" w:lineRule="auto"/>
+              <w:jc w:val="center"/>
+              <w:rPr>
+                <w:rFonts w:ascii="Arial" w:hAnsi="Arial" w:cs="Arial"/>
+              </w:rPr>
+            </w:pPr>
+            <w:r>
+              <w:rPr>
+                <w:rFonts w:ascii="Arial" w:hAnsi="Arial" w:cs="Arial"/>
+              </w:rPr>
+              <w:t>LHS</w:t>
+            </w:r>
+          </w:p>
+        </w:tc>
+        <w:tc>
+          <w:tcPr>
+            <w:tcW w:w="1696" w:type="dxa"/>
+            <w:vAlign w:val="center"/>
+          </w:tcPr>
+          <w:p>
+            <w:pPr>
+              <w:spacing w:line="360" w:lineRule="auto"/>
+              <w:jc w:val="center"/>
+              <w:rPr>
+                <w:rFonts w:ascii="Arial" w:hAnsi="Arial" w:cs="Arial"/>
+              </w:rPr>
+            </w:pPr>
+            <w:r>
+              <w:rPr>
+                <w:rFonts w:ascii="Arial" w:hAnsi="Arial" w:cs="Arial"/>
+              </w:rPr>
+              <w:t>no</w:t>
+            </w:r>
+          </w:p>
+        </w:tc>
+        <w:tc>
+          <w:tcPr>
+            <w:tcW w:w="1630" w:type="dxa"/>
+            <w:vAlign w:val="center"/>
+          </w:tcPr>
+          <w:p>
+            <w:pPr>
+              <w:spacing w:line="360" w:lineRule="auto"/>
+              <w:jc w:val="center"/>
+              <w:rPr>
+                <w:rFonts w:ascii="Arial" w:hAnsi="Arial" w:cs="Arial"/>
+              </w:rPr>
+            </w:pPr>
+            <w:r>
+              <w:rPr>
+                <w:rFonts w:ascii="Arial" w:hAnsi="Arial" w:cs="Arial"/>
+              </w:rPr>
+              <w:t>2000/1000</w:t>
+            </w:r>
+            <w:r>
+              <w:rPr>
+                <w:rFonts w:ascii="Arial" w:hAnsi="Arial" w:cs="Arial"/>
+              </w:rPr>
+              <w:t>*</w:t>
+            </w:r>
+          </w:p>
+        </w:tc>
+      </w:tr>
+      <w:tr>
+        <w:tc>
+          <w:tcPr>
+            <w:tcW w:w="1672" w:type="dxa"/>
+            <w:vAlign w:val="center"/>
+          </w:tcPr>
+          <w:p>
+            <w:pPr>
+              <w:spacing w:line="360" w:lineRule="auto"/>
+              <w:jc w:val="center"/>
+              <w:rPr>
+                <w:rFonts w:ascii="Arial" w:hAnsi="Arial" w:cs="Arial"/>
+              </w:rPr>
+            </w:pPr>
+          </w:p>
+        </w:tc>
+        <w:tc>
+          <w:tcPr>
+            <w:tcW w:w="1415" w:type="dxa"/>
+          </w:tcPr>
+          <w:p>
+            <w:pPr>
+              <w:spacing w:line="360" w:lineRule="auto"/>
+              <w:jc w:val="center"/>
+              <w:rPr>
+                <w:rFonts w:ascii="Arial" w:hAnsi="Arial" w:cs="Arial"/>
+              </w:rPr>
+            </w:pPr>
+            <w:r>
+              <w:rPr>
+                <w:rFonts w:ascii="Arial" w:hAnsi="Arial" w:cs="Arial"/>
+                <w:i/>
+              </w:rPr>
+              <w:t>inflation</w:t>
+            </w:r>
+            <w:r>
+              <w:rPr>
+                <w:rFonts w:ascii="Arial" w:hAnsi="Arial" w:cs="Arial"/>
+                <w:i/>
+              </w:rPr>
+              <w:t xml:space="preserve"> 2</w:t>
+            </w:r>
+          </w:p>
+        </w:tc>
+        <w:tc>
+          <w:tcPr>
+            <w:tcW w:w="1889" w:type="dxa"/>
+            <w:vAlign w:val="center"/>
+          </w:tcPr>
+          <w:p>
+            <w:pPr>
+              <w:spacing w:line="360" w:lineRule="auto"/>
+              <w:jc w:val="center"/>
+              <w:rPr>
+                <w:rFonts w:ascii="Arial" w:hAnsi="Arial" w:cs="Arial"/>
+              </w:rPr>
+            </w:pPr>
+            <w:r>
+              <w:rPr>
+                <w:rFonts w:ascii="Arial" w:hAnsi="Arial" w:cs="Arial"/>
+              </w:rPr>
+              <w:t>MVN (0,</w:t>
+            </w:r>
+            <w:r>
+              <w:rPr>
+                <w:rFonts w:ascii="Arial" w:hAnsi="Arial" w:cs="Arial"/>
+              </w:rPr>
+              <w:t>10*</w:t>
+            </w:r>
+            <w:r>
+              <w:rPr>
+                <w:rFonts w:ascii="Arial" w:hAnsi="Arial" w:cs="Arial"/>
+              </w:rPr>
+              <w:t>I)</w:t>
+            </w:r>
+            <w:r>
+              <w:rPr>
+                <w:rFonts w:ascii="Arial" w:hAnsi="Arial" w:cs="Arial"/>
+              </w:rPr>
+              <w:t xml:space="preserve"> </w:t>
+            </w:r>
+          </w:p>
+        </w:tc>
+        <w:tc>
+          <w:tcPr>
+            <w:tcW w:w="1320" w:type="dxa"/>
+            <w:vAlign w:val="center"/>
+          </w:tcPr>
+          <w:p>
+            <w:pPr>
+              <w:spacing w:line="360" w:lineRule="auto"/>
+              <w:jc w:val="center"/>
+              <w:rPr>
+                <w:rFonts w:ascii="Arial" w:hAnsi="Arial" w:cs="Arial"/>
+              </w:rPr>
+            </w:pPr>
+          </w:p>
+        </w:tc>
+        <w:tc>
+          <w:tcPr>
+            <w:tcW w:w="1696" w:type="dxa"/>
+            <w:vAlign w:val="center"/>
+          </w:tcPr>
+          <w:p>
+            <w:pPr>
+              <w:spacing w:line="360" w:lineRule="auto"/>
+              <w:jc w:val="center"/>
+              <w:rPr>
+                <w:rFonts w:ascii="Arial" w:hAnsi="Arial" w:cs="Arial"/>
+              </w:rPr>
+            </w:pPr>
+          </w:p>
+        </w:tc>
+        <w:tc>
+          <w:tcPr>
+            <w:tcW w:w="1630" w:type="dxa"/>
+            <w:vAlign w:val="center"/>
+          </w:tcPr>
+          <w:p>
+            <w:pPr>
+              <w:spacing w:line="360" w:lineRule="auto"/>
+              <w:jc w:val="center"/>
+              <w:rPr>
+                <w:rFonts w:ascii="Arial" w:hAnsi="Arial" w:cs="Arial"/>
+              </w:rPr>
+            </w:pPr>
+            <w:r>
+              <w:rPr>
+                <w:rFonts w:ascii="Arial" w:hAnsi="Arial" w:cs="Arial"/>
+              </w:rPr>
+              <w:t>100/20*</w:t>
+            </w:r>
+          </w:p>
+        </w:tc>
+      </w:tr>
+      <w:tr>
+        <w:tc>
+          <w:tcPr>
+            <w:tcW w:w="1672" w:type="dxa"/>
+            <w:vAlign w:val="center"/>
+          </w:tcPr>
+          <w:p>
+            <w:pPr>
+              <w:spacing w:line="360" w:lineRule="auto"/>
+              <w:jc w:val="center"/>
+              <w:rPr>
+                <w:rFonts w:ascii="Arial" w:hAnsi="Arial" w:cs="Arial"/>
+              </w:rPr>
+            </w:pPr>
+          </w:p>
+        </w:tc>
+        <w:tc>
+          <w:tcPr>
+            <w:tcW w:w="1415" w:type="dxa"/>
+          </w:tcPr>
+          <w:p>
+            <w:pPr>
+              <w:spacing w:line="360" w:lineRule="auto"/>
+              <w:jc w:val="center"/>
+              <w:rPr>
+                <w:rFonts w:ascii="Arial" w:hAnsi="Arial" w:cs="Arial"/>
+              </w:rPr>
+            </w:pPr>
+            <w:r>
+              <w:rPr>
+                <w:rFonts w:ascii="Arial" w:hAnsi="Arial" w:cs="Arial"/>
+                <w:i/>
+              </w:rPr>
+              <w:t>de</w:t>
+            </w:r>
+            <w:r>
+              <w:rPr>
+                <w:rFonts w:ascii="Arial" w:hAnsi="Arial" w:cs="Arial"/>
+                <w:i/>
+              </w:rPr>
+              <w:t>flation</w:t>
+            </w:r>
+            <w:r>
+              <w:rPr>
+                <w:rFonts w:ascii="Arial" w:hAnsi="Arial" w:cs="Arial"/>
+                <w:i/>
+              </w:rPr>
+              <w:t xml:space="preserve"> 1</w:t>
+            </w:r>
+          </w:p>
+        </w:tc>
+        <w:tc>
+          <w:tcPr>
+            <w:tcW w:w="1889" w:type="dxa"/>
+            <w:vAlign w:val="center"/>
+          </w:tcPr>
+          <w:p>
+            <w:pPr>
+              <w:spacing w:line="360" w:lineRule="auto"/>
+              <w:jc w:val="center"/>
+              <w:rPr>
+                <w:rFonts w:ascii="Arial" w:hAnsi="Arial" w:cs="Arial"/>
+              </w:rPr>
+            </w:pPr>
+            <w:r>
+              <w:rPr>
+                <w:rFonts w:ascii="Arial" w:hAnsi="Arial" w:cs="Arial"/>
+              </w:rPr>
+              <w:t>MVN (0,</w:t>
+            </w:r>
+            <w:r>
+              <w:rPr>
+                <w:rFonts w:ascii="Arial" w:hAnsi="Arial" w:cs="Arial"/>
+              </w:rPr>
+              <w:t>0.5*</w:t>
+            </w:r>
+            <w:r>
+              <w:rPr>
+                <w:rFonts w:ascii="Arial" w:hAnsi="Arial" w:cs="Arial"/>
+              </w:rPr>
+              <w:t>I)</w:t>
+            </w:r>
+            <w:r>
+              <w:rPr>
+                <w:rFonts w:ascii="Arial" w:hAnsi="Arial" w:cs="Arial"/>
+              </w:rPr>
+              <w:t xml:space="preserve"> </w:t>
+            </w:r>
+          </w:p>
+        </w:tc>
+        <w:tc>
+          <w:tcPr>
+            <w:tcW w:w="1320" w:type="dxa"/>
+            <w:vAlign w:val="center"/>
+          </w:tcPr>
+          <w:p>
+            <w:pPr>
+              <w:spacing w:line="360" w:lineRule="auto"/>
+              <w:jc w:val="center"/>
+              <w:rPr>
+                <w:rFonts w:ascii="Arial" w:hAnsi="Arial" w:cs="Arial"/>
+              </w:rPr>
+            </w:pPr>
+          </w:p>
+        </w:tc>
+        <w:tc>
+          <w:tcPr>
+            <w:tcW w:w="1696" w:type="dxa"/>
+            <w:vAlign w:val="center"/>
+          </w:tcPr>
+          <w:p>
+            <w:pPr>
+              <w:spacing w:line="360" w:lineRule="auto"/>
+              <w:jc w:val="center"/>
+              <w:rPr>
+                <w:rFonts w:ascii="Arial" w:hAnsi="Arial" w:cs="Arial"/>
+              </w:rPr>
+            </w:pPr>
+            <w:bookmarkStart w:id="0" w:name="_GoBack"/>
+            <w:bookmarkEnd w:id="0"/>
+          </w:p>
+        </w:tc>
+        <w:tc>
+          <w:tcPr>
+            <w:tcW w:w="1630" w:type="dxa"/>
+            <w:vAlign w:val="center"/>
+          </w:tcPr>
+          <w:p>
+            <w:pPr>
+              <w:spacing w:line="360" w:lineRule="auto"/>
+              <w:jc w:val="center"/>
+              <w:rPr>
+                <w:rFonts w:ascii="Arial" w:hAnsi="Arial" w:cs="Arial"/>
+              </w:rPr>
+            </w:pPr>
+          </w:p>
+        </w:tc>
+      </w:tr>
+      <w:tr>
+        <w:tc>
+          <w:tcPr>
+            <w:tcW w:w="1672" w:type="dxa"/>
+            <w:vAlign w:val="center"/>
+          </w:tcPr>
+          <w:p>
+            <w:pPr>
+              <w:spacing w:line="360" w:lineRule="auto"/>
+              <w:jc w:val="center"/>
+              <w:rPr>
+                <w:rFonts w:ascii="Arial" w:hAnsi="Arial" w:cs="Arial"/>
+              </w:rPr>
+            </w:pPr>
+          </w:p>
+        </w:tc>
+        <w:tc>
+          <w:tcPr>
+            <w:tcW w:w="1415" w:type="dxa"/>
+          </w:tcPr>
+          <w:p>
+            <w:pPr>
+              <w:spacing w:line="360" w:lineRule="auto"/>
+              <w:jc w:val="center"/>
+              <w:rPr>
+                <w:rFonts w:ascii="Arial" w:hAnsi="Arial" w:cs="Arial"/>
+              </w:rPr>
+            </w:pPr>
+            <w:r>
+              <w:rPr>
+                <w:rFonts w:ascii="Arial" w:hAnsi="Arial" w:cs="Arial"/>
+                <w:i/>
+              </w:rPr>
+              <w:t>de</w:t>
+            </w:r>
+            <w:r>
+              <w:rPr>
+                <w:rFonts w:ascii="Arial" w:hAnsi="Arial" w:cs="Arial"/>
+                <w:i/>
+              </w:rPr>
+              <w:t>flation</w:t>
+            </w:r>
+            <w:r>
+              <w:rPr>
+                <w:rFonts w:ascii="Arial" w:hAnsi="Arial" w:cs="Arial"/>
+                <w:i/>
+              </w:rPr>
+              <w:t xml:space="preserve"> 2</w:t>
+            </w:r>
+          </w:p>
+        </w:tc>
+        <w:tc>
+          <w:tcPr>
+            <w:tcW w:w="1889" w:type="dxa"/>
+            <w:vAlign w:val="center"/>
+          </w:tcPr>
+          <w:p>
+            <w:pPr>
+              <w:spacing w:line="360" w:lineRule="auto"/>
+              <w:jc w:val="center"/>
+              <w:rPr>
+                <w:rFonts w:ascii="Arial" w:hAnsi="Arial" w:cs="Arial"/>
+              </w:rPr>
+            </w:pPr>
+            <w:r>
+              <w:rPr>
+                <w:rFonts w:ascii="Arial" w:hAnsi="Arial" w:cs="Arial"/>
+              </w:rPr>
+              <w:t>MVN (0,</w:t>
+            </w:r>
+            <w:r>
+              <w:rPr>
+                <w:rFonts w:ascii="Arial" w:hAnsi="Arial" w:cs="Arial"/>
+              </w:rPr>
+              <w:t>0.1*</w:t>
+            </w:r>
+            <w:r>
+              <w:rPr>
+                <w:rFonts w:ascii="Arial" w:hAnsi="Arial" w:cs="Arial"/>
+              </w:rPr>
+              <w:t>I)</w:t>
+            </w:r>
+            <w:r>
+              <w:rPr>
+                <w:rFonts w:ascii="Arial" w:hAnsi="Arial" w:cs="Arial"/>
+              </w:rPr>
+              <w:t xml:space="preserve"> </w:t>
+            </w:r>
+          </w:p>
+        </w:tc>
+        <w:tc>
+          <w:tcPr>
+            <w:tcW w:w="1320" w:type="dxa"/>
+            <w:vAlign w:val="center"/>
+          </w:tcPr>
+          <w:p>
+            <w:pPr>
+              <w:spacing w:line="360" w:lineRule="auto"/>
+              <w:jc w:val="center"/>
+              <w:rPr>
+                <w:rFonts w:ascii="Arial" w:hAnsi="Arial" w:cs="Arial"/>
+              </w:rPr>
+            </w:pPr>
+          </w:p>
+        </w:tc>
+        <w:tc>
+          <w:tcPr>
+            <w:tcW w:w="1696" w:type="dxa"/>
+            <w:vAlign w:val="center"/>
+          </w:tcPr>
+          <w:p>
+            <w:pPr>
+              <w:spacing w:line="360" w:lineRule="auto"/>
+              <w:jc w:val="center"/>
+              <w:rPr>
+                <w:rFonts w:ascii="Arial" w:hAnsi="Arial" w:cs="Arial"/>
+              </w:rPr>
+            </w:pPr>
+          </w:p>
+        </w:tc>
+        <w:tc>
+          <w:tcPr>
+            <w:tcW w:w="1630" w:type="dxa"/>
+            <w:vAlign w:val="center"/>
+          </w:tcPr>
+          <w:p>
+            <w:pPr>
+              <w:spacing w:line="360" w:lineRule="auto"/>
+              <w:jc w:val="center"/>
+              <w:rPr>
+                <w:rFonts w:ascii="Arial" w:hAnsi="Arial" w:cs="Arial"/>
+              </w:rPr>
+            </w:pPr>
+          </w:p>
+        </w:tc>
+      </w:tr>
+      <w:tr>
+        <w:tc>
+          <w:tcPr>
+            <w:tcW w:w="1672" w:type="dxa"/>
+            <w:vAlign w:val="center"/>
+          </w:tcPr>
+          <w:p>
+            <w:pPr>
+              <w:spacing w:line="360" w:lineRule="auto"/>
+              <w:jc w:val="center"/>
+              <w:rPr>
+                <w:rFonts w:ascii="Arial" w:hAnsi="Arial" w:cs="Arial"/>
+              </w:rPr>
+            </w:pPr>
+          </w:p>
+        </w:tc>
+        <w:tc>
+          <w:tcPr>
+            <w:tcW w:w="1415" w:type="dxa"/>
+          </w:tcPr>
+          <w:p>
+            <w:pPr>
+              <w:spacing w:line="360" w:lineRule="auto"/>
+              <w:jc w:val="center"/>
+              <w:rPr>
+                <w:rFonts w:ascii="Arial" w:hAnsi="Arial" w:cs="Arial"/>
+              </w:rPr>
+            </w:pPr>
+            <w:r>
+              <w:rPr>
+                <w:rFonts w:ascii="Arial" w:hAnsi="Arial" w:cs="Arial"/>
+                <w:i/>
+              </w:rPr>
+              <w:t>bias 1</w:t>
+            </w:r>
+          </w:p>
+        </w:tc>
+        <w:tc>
+          <w:tcPr>
+            <w:tcW w:w="1889" w:type="dxa"/>
+            <w:vAlign w:val="center"/>
+          </w:tcPr>
+          <w:p>
+            <w:pPr>
+              <w:spacing w:line="360" w:lineRule="auto"/>
+              <w:jc w:val="center"/>
+              <w:rPr>
+                <w:rFonts w:ascii="Arial" w:hAnsi="Arial" w:cs="Arial"/>
+              </w:rPr>
+            </w:pPr>
+            <w:r>
+              <w:rPr>
+                <w:rFonts w:ascii="Arial" w:hAnsi="Arial" w:cs="Arial"/>
+              </w:rPr>
+              <w:t>MVN (</w:t>
+            </w:r>
+            <w:r>
+              <w:rPr>
+                <w:rFonts w:ascii="Arial" w:hAnsi="Arial" w:cs="Arial"/>
+              </w:rPr>
+              <w:t>1</w:t>
+            </w:r>
+            <w:r>
+              <w:rPr>
+                <w:rFonts w:ascii="Arial" w:hAnsi="Arial" w:cs="Arial"/>
+              </w:rPr>
+              <w:t>,</w:t>
+            </w:r>
+            <w:r>
+              <w:rPr>
+                <w:rFonts w:ascii="Arial" w:hAnsi="Arial" w:cs="Arial"/>
+              </w:rPr>
+              <w:t xml:space="preserve"> </w:t>
+            </w:r>
+            <w:r>
+              <w:rPr>
+                <w:rFonts w:ascii="Arial" w:hAnsi="Arial" w:cs="Arial"/>
+              </w:rPr>
+              <w:t>I)</w:t>
+            </w:r>
+            <w:r>
+              <w:rPr>
+                <w:rFonts w:ascii="Arial" w:hAnsi="Arial" w:cs="Arial"/>
+              </w:rPr>
+              <w:t xml:space="preserve"> </w:t>
+            </w:r>
+          </w:p>
+        </w:tc>
+        <w:tc>
+          <w:tcPr>
+            <w:tcW w:w="1320" w:type="dxa"/>
+            <w:vAlign w:val="center"/>
+          </w:tcPr>
+          <w:p>
+            <w:pPr>
+              <w:spacing w:line="360" w:lineRule="auto"/>
+              <w:jc w:val="center"/>
+              <w:rPr>
+                <w:rFonts w:ascii="Arial" w:hAnsi="Arial" w:cs="Arial"/>
+              </w:rPr>
+            </w:pPr>
+          </w:p>
+        </w:tc>
+        <w:tc>
+          <w:tcPr>
+            <w:tcW w:w="1696" w:type="dxa"/>
+            <w:vAlign w:val="center"/>
+          </w:tcPr>
+          <w:p>
+            <w:pPr>
+              <w:spacing w:line="360" w:lineRule="auto"/>
+              <w:jc w:val="center"/>
+              <w:rPr>
+                <w:rFonts w:ascii="Arial" w:hAnsi="Arial" w:cs="Arial"/>
+              </w:rPr>
+            </w:pPr>
+          </w:p>
+        </w:tc>
+        <w:tc>
+          <w:tcPr>
+            <w:tcW w:w="1630" w:type="dxa"/>
+            <w:vAlign w:val="center"/>
+          </w:tcPr>
+          <w:p>
+            <w:pPr>
+              <w:spacing w:line="360" w:lineRule="auto"/>
+              <w:jc w:val="center"/>
+              <w:rPr>
+                <w:rFonts w:ascii="Arial" w:hAnsi="Arial" w:cs="Arial"/>
+              </w:rPr>
+            </w:pPr>
+          </w:p>
+        </w:tc>
+      </w:tr>
+      <w:tr>
+        <w:tc>
+          <w:tcPr>
+            <w:tcW w:w="1672" w:type="dxa"/>
+            <w:vAlign w:val="center"/>
+          </w:tcPr>
+          <w:p>
+            <w:pPr>
+              <w:spacing w:line="360" w:lineRule="auto"/>
+              <w:jc w:val="center"/>
+              <w:rPr>
+                <w:rFonts w:ascii="Arial" w:hAnsi="Arial" w:cs="Arial"/>
+              </w:rPr>
+            </w:pPr>
+          </w:p>
+        </w:tc>
+        <w:tc>
+          <w:tcPr>
+            <w:tcW w:w="1415" w:type="dxa"/>
+          </w:tcPr>
+          <w:p>
+            <w:pPr>
+              <w:spacing w:line="360" w:lineRule="auto"/>
+              <w:jc w:val="center"/>
+              <w:rPr>
+                <w:rFonts w:ascii="Arial" w:hAnsi="Arial" w:cs="Arial"/>
+              </w:rPr>
+            </w:pPr>
+            <w:r>
+              <w:rPr>
+                <w:rFonts w:ascii="Arial" w:hAnsi="Arial" w:cs="Arial"/>
+                <w:i/>
+              </w:rPr>
+              <w:t>bias 2</w:t>
+            </w:r>
+          </w:p>
+        </w:tc>
+        <w:tc>
+          <w:tcPr>
+            <w:tcW w:w="1889" w:type="dxa"/>
+            <w:vAlign w:val="center"/>
+          </w:tcPr>
+          <w:p>
+            <w:pPr>
+              <w:spacing w:line="360" w:lineRule="auto"/>
+              <w:jc w:val="center"/>
+              <w:rPr>
+                <w:rFonts w:ascii="Arial" w:hAnsi="Arial" w:cs="Arial"/>
+              </w:rPr>
+            </w:pPr>
+            <w:r>
+              <w:rPr>
+                <w:rFonts w:ascii="Arial" w:hAnsi="Arial" w:cs="Arial"/>
+              </w:rPr>
+              <w:t>MVN (</w:t>
+            </w:r>
+            <w:r>
+              <w:rPr>
+                <w:rFonts w:ascii="Arial" w:hAnsi="Arial" w:cs="Arial"/>
+              </w:rPr>
+              <w:t>2</w:t>
+            </w:r>
+            <w:r>
+              <w:rPr>
+                <w:rFonts w:ascii="Arial" w:hAnsi="Arial" w:cs="Arial"/>
+              </w:rPr>
+              <w:t>,I)</w:t>
+            </w:r>
+            <w:r>
+              <w:rPr>
+                <w:rFonts w:ascii="Arial" w:hAnsi="Arial" w:cs="Arial"/>
+              </w:rPr>
+              <w:t xml:space="preserve"> </w:t>
+            </w:r>
+          </w:p>
+        </w:tc>
+        <w:tc>
+          <w:tcPr>
+            <w:tcW w:w="1320" w:type="dxa"/>
+            <w:vAlign w:val="center"/>
+          </w:tcPr>
+          <w:p>
+            <w:pPr>
+              <w:spacing w:line="360" w:lineRule="auto"/>
+              <w:jc w:val="center"/>
+              <w:rPr>
+                <w:rFonts w:ascii="Arial" w:hAnsi="Arial" w:cs="Arial"/>
+              </w:rPr>
+            </w:pPr>
+          </w:p>
+        </w:tc>
+        <w:tc>
+          <w:tcPr>
+            <w:tcW w:w="1696" w:type="dxa"/>
+            <w:vAlign w:val="center"/>
+          </w:tcPr>
+          <w:p>
+            <w:pPr>
+              <w:spacing w:line="360" w:lineRule="auto"/>
+              <w:jc w:val="center"/>
+              <w:rPr>
+                <w:rFonts w:ascii="Arial" w:hAnsi="Arial" w:cs="Arial"/>
+              </w:rPr>
+            </w:pPr>
+          </w:p>
+        </w:tc>
+        <w:tc>
+          <w:tcPr>
+            <w:tcW w:w="1630" w:type="dxa"/>
+            <w:vAlign w:val="center"/>
+          </w:tcPr>
+          <w:p>
+            <w:pPr>
+              <w:spacing w:line="360" w:lineRule="auto"/>
+              <w:jc w:val="center"/>
+              <w:rPr>
+                <w:rFonts w:ascii="Arial" w:hAnsi="Arial" w:cs="Arial"/>
+              </w:rPr>
+            </w:pPr>
+          </w:p>
+        </w:tc>
+      </w:tr>
+      <w:tr>
+        <w:tc>
+          <w:tcPr>
+            <w:tcW w:w="1672" w:type="dxa"/>
+            <w:vAlign w:val="center"/>
+          </w:tcPr>
+          <w:p>
+            <w:pPr>
+              <w:spacing w:line="360" w:lineRule="auto"/>
+              <w:jc w:val="center"/>
+              <w:rPr>
+                <w:rFonts w:ascii="Arial" w:hAnsi="Arial" w:cs="Arial"/>
+              </w:rPr>
+            </w:pPr>
+          </w:p>
+        </w:tc>
+        <w:tc>
+          <w:tcPr>
+            <w:tcW w:w="1415" w:type="dxa"/>
+          </w:tcPr>
+          <w:p>
+            <w:pPr>
+              <w:spacing w:line="360" w:lineRule="auto"/>
+              <w:jc w:val="center"/>
+              <w:rPr>
+                <w:rFonts w:ascii="Arial" w:hAnsi="Arial" w:cs="Arial"/>
+              </w:rPr>
+            </w:pPr>
+            <w:proofErr w:type="spellStart"/>
+            <w:r>
+              <w:rPr>
+                <w:rFonts w:ascii="Arial" w:hAnsi="Arial" w:cs="Arial"/>
+                <w:i/>
+              </w:rPr>
+              <w:t>infl+</w:t>
+            </w:r>
+            <w:r>
+              <w:rPr>
+                <w:rFonts w:ascii="Arial" w:hAnsi="Arial" w:cs="Arial"/>
+                <w:i/>
+              </w:rPr>
+              <w:t>bias</w:t>
+            </w:r>
+            <w:proofErr w:type="spellEnd"/>
+          </w:p>
+        </w:tc>
+        <w:tc>
+          <w:tcPr>
+            <w:tcW w:w="1889" w:type="dxa"/>
+            <w:vAlign w:val="center"/>
+          </w:tcPr>
+          <w:p>
+            <w:pPr>
+              <w:spacing w:line="360" w:lineRule="auto"/>
+              <w:jc w:val="center"/>
+              <w:rPr>
+                <w:rFonts w:ascii="Arial" w:hAnsi="Arial" w:cs="Arial"/>
+              </w:rPr>
+            </w:pPr>
+            <w:r>
+              <w:rPr>
+                <w:rFonts w:ascii="Arial" w:hAnsi="Arial" w:cs="Arial"/>
+              </w:rPr>
+              <w:t>MVN (</w:t>
+            </w:r>
+            <w:r>
+              <w:rPr>
+                <w:rFonts w:ascii="Arial" w:hAnsi="Arial" w:cs="Arial"/>
+              </w:rPr>
+              <w:t>1</w:t>
+            </w:r>
+            <w:r>
+              <w:rPr>
+                <w:rFonts w:ascii="Arial" w:hAnsi="Arial" w:cs="Arial"/>
+              </w:rPr>
+              <w:t>,</w:t>
+            </w:r>
+            <w:r>
+              <w:rPr>
+                <w:rFonts w:ascii="Arial" w:hAnsi="Arial" w:cs="Arial"/>
+              </w:rPr>
+              <w:t>2*</w:t>
+            </w:r>
+            <w:r>
+              <w:rPr>
+                <w:rFonts w:ascii="Arial" w:hAnsi="Arial" w:cs="Arial"/>
+              </w:rPr>
+              <w:t>I)</w:t>
+            </w:r>
+            <w:r>
+              <w:rPr>
+                <w:rFonts w:ascii="Arial" w:hAnsi="Arial" w:cs="Arial"/>
+              </w:rPr>
+              <w:t xml:space="preserve"> </w:t>
+            </w:r>
+          </w:p>
+        </w:tc>
+        <w:tc>
+          <w:tcPr>
+            <w:tcW w:w="1320" w:type="dxa"/>
+            <w:vAlign w:val="center"/>
+          </w:tcPr>
+          <w:p>
+            <w:pPr>
+              <w:spacing w:line="360" w:lineRule="auto"/>
+              <w:jc w:val="center"/>
+              <w:rPr>
+                <w:rFonts w:ascii="Arial" w:hAnsi="Arial" w:cs="Arial"/>
+              </w:rPr>
+            </w:pPr>
+          </w:p>
+        </w:tc>
+        <w:tc>
+          <w:tcPr>
+            <w:tcW w:w="1696" w:type="dxa"/>
+            <w:vAlign w:val="center"/>
+          </w:tcPr>
+          <w:p>
+            <w:pPr>
+              <w:spacing w:line="360" w:lineRule="auto"/>
+              <w:jc w:val="center"/>
+              <w:rPr>
+                <w:rFonts w:ascii="Arial" w:hAnsi="Arial" w:cs="Arial"/>
+              </w:rPr>
+            </w:pPr>
+          </w:p>
+        </w:tc>
+        <w:tc>
+          <w:tcPr>
+            <w:tcW w:w="1630" w:type="dxa"/>
+            <w:vAlign w:val="center"/>
+          </w:tcPr>
+          <w:p>
+            <w:pPr>
+              <w:spacing w:line="360" w:lineRule="auto"/>
+              <w:jc w:val="center"/>
+              <w:rPr>
+                <w:rFonts w:ascii="Arial" w:hAnsi="Arial" w:cs="Arial"/>
+              </w:rPr>
+            </w:pPr>
+          </w:p>
+        </w:tc>
+      </w:tr>
+      <w:tr>
+        <w:tc>
+          <w:tcPr>
+            <w:tcW w:w="9622" w:type="dxa"/>
+            <w:gridSpan w:val="6"/>
+          </w:tcPr>
+          <w:p>
+            <w:pPr>
+              <w:spacing w:line="360" w:lineRule="auto"/>
+              <w:rPr>
+                <w:rFonts w:ascii="Arial" w:hAnsi="Arial" w:cs="Arial"/>
+                <w:sz w:val="16"/>
+              </w:rPr>
+            </w:pPr>
+            <w:r>
+              <w:rPr>
+                <w:rFonts w:ascii="Arial" w:hAnsi="Arial" w:cs="Arial"/>
+                <w:sz w:val="16"/>
+              </w:rPr>
+              <w:t>*additional investigations, for selected options only</w:t>
+            </w:r>
+          </w:p>
+        </w:tc>
+      </w:tr>
+    </w:tbl>
+    <w:p>
+      <w:pPr>
+        <w:spacing w:line="360" w:lineRule="auto"/>
+        <w:jc w:val="both"/>
+        <w:rPr>
+          <w:rFonts w:ascii="Arial" w:hAnsi="Arial" w:cs="Arial"/>
+        </w:rPr>
+      </w:pPr>
+    </w:p>
+    <w:p>
+      <w:pPr>
+        <w:spacing w:line="360" w:lineRule="auto"/>
+        <w:jc w:val="both"/>
+        <w:rPr>
+          <w:rFonts w:ascii="Arial" w:hAnsi="Arial" w:cs="Arial"/>
+        </w:rPr>
+      </w:pPr>
+    </w:p>
+    <w:p>
+      <w:pPr>
+        <w:spacing w:line="360" w:lineRule="auto"/>
+        <w:jc w:val="both"/>
         <w:rPr>
           <w:rFonts w:ascii="Arial" w:hAnsi="Arial" w:cs="Arial"/>
           <w:b/>
         </w:rPr>
-        <w:lastRenderedPageBreak/>
+      </w:pPr>
+    </w:p>
+    <w:p>
+      <w:pPr>
+        <w:spacing w:line="360" w:lineRule="auto"/>
+        <w:jc w:val="both"/>
+        <w:rPr>
+          <w:rFonts w:ascii="Arial" w:hAnsi="Arial" w:cs="Arial"/>
+          <w:b/>
+        </w:rPr>
+      </w:pPr>
+    </w:p>
+    <w:p>
+      <w:pPr>
+        <w:spacing w:line="360" w:lineRule="auto"/>
+        <w:jc w:val="both"/>
+        <w:rPr>
+          <w:rFonts w:ascii="Arial" w:hAnsi="Arial" w:cs="Arial"/>
+          <w:b/>
+        </w:rPr>
+      </w:pPr>
+      <w:r>
+        <w:rPr>
+          <w:rFonts w:ascii="Arial" w:hAnsi="Arial" w:cs="Arial"/>
+          <w:b/>
+        </w:rPr>
         <w:t>Sampling</w:t>
       </w:r>
       <w:r>
@@ -1829,6 +3544,7 @@
           <w:sz w:val="21"/>
           <w:szCs w:val="21"/>
         </w:rPr>
+        <w:lastRenderedPageBreak/>
         <w:t>In </w:t>
       </w:r>
       <w:r>
@@ -1849,18 +3565,7 @@
           <w:sz w:val="21"/>
           <w:szCs w:val="21"/>
         </w:rPr>
-        <w:t xml:space="preserve"> one must first decide how many sample points to use and for </w:t>
-      </w:r>
-      <w:bookmarkStart w:id="0" w:name="_GoBack"/>
-      <w:bookmarkEnd w:id="0"/>
-      <w:r>
-        <w:rPr>
-          <w:rFonts w:ascii="Arial" w:eastAsia="Times New Roman" w:hAnsi="Arial" w:cs="Arial"/>
-          <w:color w:val="252525"/>
-          <w:sz w:val="21"/>
-          <w:szCs w:val="21"/>
-        </w:rPr>
-        <w:t>each sample point remember in which row and column the sample point was taken.</w:t>
+        <w:t> one must first decide how many sample points to use and for each sample point remember in which row and column the sample point was taken.</w:t>
       </w:r>
     </w:p>
     <w:p>
@@ -1886,7 +3591,6 @@
           <w:sz w:val="21"/>
           <w:szCs w:val="21"/>
         </w:rPr>
-        <w:lastRenderedPageBreak/>
         <w:t>In </w:t>
       </w:r>
       <w:r>
@@ -2623,6 +4327,7 @@
   <w:style w:type="character" w:default="1" w:styleId="DefaultParagraphFont">
     <w:name w:val="Default Paragraph Font"/>
     <w:uiPriority w:val="1"/>
+    <w:semiHidden/>
     <w:unhideWhenUsed/>
   </w:style>
   <w:style w:type="table" w:default="1" w:styleId="TableNormal">
@@ -2895,6 +4600,7 @@
   <w:style w:type="character" w:default="1" w:styleId="DefaultParagraphFont">
     <w:name w:val="Default Paragraph Font"/>
     <w:uiPriority w:val="1"/>
+    <w:semiHidden/>
     <w:unhideWhenUsed/>
   </w:style>
   <w:style w:type="table" w:default="1" w:styleId="TableNormal">

</xml_diff>

<commit_message>
start of microbenchmarking and parallelization
</commit_message>
<xml_diff>
--- a/Project/Project_summary.docx
+++ b/Project/Project_summary.docx
@@ -75,30 +75,8 @@
               <w:rPr>
                 <w:rFonts w:ascii="Arial" w:hAnsi="Arial" w:cs="Arial"/>
               </w:rPr>
-              <w:t>Project by Anne-</w:t>
-            </w:r>
-            <w:proofErr w:type="spellStart"/>
-            <w:r>
-              <w:rPr>
-                <w:rFonts w:ascii="Arial" w:hAnsi="Arial" w:cs="Arial"/>
-              </w:rPr>
-              <w:t>Gaëlle</w:t>
-            </w:r>
-            <w:proofErr w:type="spellEnd"/>
-            <w:r>
-              <w:rPr>
-                <w:rFonts w:ascii="Arial" w:hAnsi="Arial" w:cs="Arial"/>
-              </w:rPr>
-              <w:t xml:space="preserve"> </w:t>
-            </w:r>
-            <w:proofErr w:type="spellStart"/>
-            <w:r>
-              <w:rPr>
-                <w:rFonts w:ascii="Arial" w:hAnsi="Arial" w:cs="Arial"/>
-              </w:rPr>
-              <w:t>Dosne</w:t>
-            </w:r>
-            <w:proofErr w:type="spellEnd"/>
+              <w:t>Project by Anne-Gaëlle Dosne</w:t>
+            </w:r>
           </w:p>
         </w:tc>
       </w:tr>
@@ -274,7 +252,6 @@
         </w:rPr>
         <w:t xml:space="preserve">proposal distribution </w:t>
       </w:r>
-      <w:proofErr w:type="spellStart"/>
       <w:r>
         <w:rPr>
           <w:rFonts w:ascii="Arial" w:hAnsi="Arial" w:cs="Arial"/>
@@ -290,7 +267,6 @@
         </w:rPr>
         <w:t>prior</w:t>
       </w:r>
-      <w:proofErr w:type="spellEnd"/>
       <w:r>
         <w:rPr>
           <w:rFonts w:ascii="Arial" w:hAnsi="Arial" w:cs="Arial"/>
@@ -450,8 +426,6 @@
         </w:rPr>
         <w:t xml:space="preserve"> </w:t>
       </w:r>
-      <w:proofErr w:type="spellStart"/>
-      <w:proofErr w:type="gramStart"/>
       <w:r>
         <w:rPr>
           <w:rFonts w:ascii="Arial" w:hAnsi="Arial" w:cs="Arial"/>
@@ -467,7 +441,6 @@
         </w:rPr>
         <w:t>post</w:t>
       </w:r>
-      <w:proofErr w:type="spellEnd"/>
       <w:r>
         <w:rPr>
           <w:rFonts w:ascii="Arial" w:hAnsi="Arial" w:cs="Arial"/>
@@ -475,7 +448,6 @@
         </w:rPr>
         <w:t>(</w:t>
       </w:r>
-      <w:proofErr w:type="gramEnd"/>
       <w:r>
         <w:rPr>
           <w:rFonts w:ascii="Times New Roman" w:hAnsi="Times New Roman" w:cs="Times New Roman"/>
@@ -515,8 +487,6 @@
         </w:rPr>
         <w:t xml:space="preserve"> using </w:t>
       </w:r>
-      <w:proofErr w:type="spellStart"/>
-      <w:proofErr w:type="gramStart"/>
       <w:r>
         <w:rPr>
           <w:rFonts w:ascii="Arial" w:hAnsi="Arial" w:cs="Arial"/>
@@ -532,7 +502,6 @@
         </w:rPr>
         <w:t>post</w:t>
       </w:r>
-      <w:proofErr w:type="spellEnd"/>
       <w:r>
         <w:rPr>
           <w:rFonts w:ascii="Arial" w:hAnsi="Arial" w:cs="Arial"/>
@@ -540,7 +509,6 @@
         </w:rPr>
         <w:t>(</w:t>
       </w:r>
-      <w:proofErr w:type="gramEnd"/>
       <w:r>
         <w:rPr>
           <w:rFonts w:ascii="Times New Roman" w:hAnsi="Times New Roman" w:cs="Times New Roman"/>
@@ -640,8 +608,6 @@
         </w:rPr>
         <w:t xml:space="preserve">from the proposal distribution </w:t>
       </w:r>
-      <w:proofErr w:type="spellStart"/>
-      <w:proofErr w:type="gramStart"/>
       <w:r>
         <w:rPr>
           <w:rFonts w:ascii="Arial" w:hAnsi="Arial" w:cs="Arial"/>
@@ -657,7 +623,6 @@
         </w:rPr>
         <w:t>prior</w:t>
       </w:r>
-      <w:proofErr w:type="spellEnd"/>
       <w:r>
         <w:rPr>
           <w:rFonts w:ascii="Arial" w:hAnsi="Arial" w:cs="Arial"/>
@@ -665,7 +630,6 @@
         </w:rPr>
         <w:t>(</w:t>
       </w:r>
-      <w:proofErr w:type="gramEnd"/>
       <w:r>
         <w:rPr>
           <w:rFonts w:ascii="Times New Roman" w:hAnsi="Times New Roman" w:cs="Times New Roman"/>
@@ -767,8 +731,6 @@
         </w:rPr>
         <w:t xml:space="preserve"> be used, where </w:t>
       </w:r>
-      <w:proofErr w:type="spellStart"/>
-      <w:proofErr w:type="gramStart"/>
       <w:r>
         <w:rPr>
           <w:rFonts w:ascii="Arial" w:hAnsi="Arial" w:cs="Arial"/>
@@ -784,7 +746,6 @@
         </w:rPr>
         <w:t>post</w:t>
       </w:r>
-      <w:proofErr w:type="spellEnd"/>
       <w:r>
         <w:rPr>
           <w:rFonts w:ascii="Arial" w:hAnsi="Arial" w:cs="Arial"/>
@@ -792,7 +753,6 @@
         </w:rPr>
         <w:t>(</w:t>
       </w:r>
-      <w:proofErr w:type="gramEnd"/>
       <w:r>
         <w:rPr>
           <w:rFonts w:ascii="Times New Roman" w:hAnsi="Times New Roman" w:cs="Times New Roman"/>
@@ -869,8 +829,6 @@
         </w:rPr>
         <w:t xml:space="preserve">for </w:t>
       </w:r>
-      <w:proofErr w:type="spellStart"/>
-      <w:proofErr w:type="gramStart"/>
       <w:r>
         <w:rPr>
           <w:rFonts w:ascii="Arial" w:hAnsi="Arial" w:cs="Arial"/>
@@ -886,7 +844,6 @@
         </w:rPr>
         <w:t>post</w:t>
       </w:r>
-      <w:proofErr w:type="spellEnd"/>
       <w:r>
         <w:rPr>
           <w:rFonts w:ascii="Arial" w:hAnsi="Arial" w:cs="Arial"/>
@@ -894,7 +851,6 @@
         </w:rPr>
         <w:t>(</w:t>
       </w:r>
-      <w:proofErr w:type="gramEnd"/>
       <w:r>
         <w:rPr>
           <w:rFonts w:ascii="Times New Roman" w:hAnsi="Times New Roman" w:cs="Times New Roman"/>
@@ -959,21 +915,7 @@
         <w:rPr>
           <w:rFonts w:ascii="Arial" w:hAnsi="Arial" w:cs="Arial"/>
         </w:rPr>
-        <w:t xml:space="preserve">Investigated sampling strategies will be random sampling (Monte-Carlo, MC) and Latin Hypercube Sampling (LHS). Parallelization was </w:t>
-      </w:r>
-      <w:proofErr w:type="gramStart"/>
-      <w:r>
-        <w:rPr>
-          <w:rFonts w:ascii="Arial" w:hAnsi="Arial" w:cs="Arial"/>
-        </w:rPr>
-        <w:t>be</w:t>
-      </w:r>
-      <w:proofErr w:type="gramEnd"/>
-      <w:r>
-        <w:rPr>
-          <w:rFonts w:ascii="Arial" w:hAnsi="Arial" w:cs="Arial"/>
-        </w:rPr>
-        <w:t xml:space="preserve"> investigated locally using the parallel library. Parallelization using systems like Hadoop was not considered here as the data to handle was very limited in size and thus the additional benefit of such approaches was deemed too little. </w:t>
+        <w:t xml:space="preserve">Investigated sampling strategies will be random sampling (Monte-Carlo, MC) and Latin Hypercube Sampling (LHS). Parallelization was be investigated locally using the parallel library. Parallelization using systems like Hadoop was not considered here as the data to handle was very limited in size and thus the additional benefit of such approaches was deemed too little. </w:t>
       </w:r>
     </w:p>
     <w:p>
@@ -1113,21 +1055,7 @@
         <w:rPr>
           <w:rFonts w:ascii="Arial" w:hAnsi="Arial" w:cs="Arial"/>
         </w:rPr>
-        <w:t xml:space="preserve"> </w:t>
-      </w:r>
-      <w:proofErr w:type="gramStart"/>
-      <w:r>
-        <w:rPr>
-          <w:rFonts w:ascii="Arial" w:hAnsi="Arial" w:cs="Arial"/>
-        </w:rPr>
-        <w:t>were</w:t>
-      </w:r>
-      <w:proofErr w:type="gramEnd"/>
-      <w:r>
-        <w:rPr>
-          <w:rFonts w:ascii="Arial" w:hAnsi="Arial" w:cs="Arial"/>
-        </w:rPr>
-        <w:t xml:space="preserve"> computed as the ratio between the density of the parameter vector in the true distribution divided by its density in the proposal distribution. </w:t>
+        <w:t xml:space="preserve"> were computed as the ratio between the density of the parameter vector in the true distribution divided by its density in the proposal distribution. </w:t>
       </w:r>
       <w:r>
         <w:rPr>
@@ -1172,21 +1100,7 @@
         <w:rPr>
           <w:rFonts w:ascii="Arial" w:hAnsi="Arial" w:cs="Arial"/>
         </w:rPr>
-        <w:t xml:space="preserve">of each variable were computed </w:t>
-      </w:r>
-      <w:proofErr w:type="gramStart"/>
-      <w:r>
-        <w:rPr>
-          <w:rFonts w:ascii="Arial" w:hAnsi="Arial" w:cs="Arial"/>
-        </w:rPr>
-        <w:t>for each iteration</w:t>
-      </w:r>
-      <w:proofErr w:type="gramEnd"/>
-      <w:r>
-        <w:rPr>
-          <w:rFonts w:ascii="Arial" w:hAnsi="Arial" w:cs="Arial"/>
-        </w:rPr>
-        <w:t xml:space="preserve"> to investigate whether LHS was able to find the true distribution faster than MC. Additional investigations were done for selected options by introducing correlations in the true distribution or reducing the number of samples/resamples with and without changing the </w:t>
+        <w:t xml:space="preserve">of each variable were computed for each iteration to investigate whether LHS was able to find the true distribution faster than MC. Additional investigations were done for selected options by introducing correlations in the true distribution or reducing the number of samples/resamples with and without changing the </w:t>
       </w:r>
       <w:r>
         <w:rPr>
@@ -1989,8 +1903,6 @@
                 <w:rFonts w:ascii="Arial" w:hAnsi="Arial" w:cs="Arial"/>
               </w:rPr>
             </w:pPr>
-            <w:bookmarkStart w:id="0" w:name="_GoBack"/>
-            <w:bookmarkEnd w:id="0"/>
           </w:p>
         </w:tc>
         <w:tc>
@@ -2429,7 +2341,6 @@
                 <w:rFonts w:ascii="Arial" w:hAnsi="Arial" w:cs="Arial"/>
               </w:rPr>
             </w:pPr>
-            <w:proofErr w:type="spellStart"/>
             <w:r>
               <w:rPr>
                 <w:rFonts w:ascii="Arial" w:hAnsi="Arial" w:cs="Arial"/>
@@ -2444,7 +2355,6 @@
               </w:rPr>
               <w:t>bias</w:t>
             </w:r>
-            <w:proofErr w:type="spellEnd"/>
           </w:p>
         </w:tc>
         <w:tc>
@@ -2584,6 +2494,642 @@
         <w:jc w:val="both"/>
         <w:rPr>
           <w:rFonts w:ascii="Arial" w:hAnsi="Arial" w:cs="Arial"/>
+        </w:rPr>
+      </w:pPr>
+    </w:p>
+    <w:p>
+      <w:pPr>
+        <w:spacing w:line="360" w:lineRule="auto"/>
+        <w:jc w:val="both"/>
+        <w:rPr>
+          <w:rFonts w:ascii="Arial" w:hAnsi="Arial" w:cs="Arial"/>
+          <w:b/>
+        </w:rPr>
+      </w:pPr>
+      <w:r>
+        <w:rPr>
+          <w:rFonts w:ascii="Arial" w:hAnsi="Arial" w:cs="Arial"/>
+          <w:b/>
+        </w:rPr>
+        <w:lastRenderedPageBreak/>
+        <w:t>Results</w:t>
+      </w:r>
+    </w:p>
+    <w:p>
+      <w:pPr>
+        <w:spacing w:line="360" w:lineRule="auto"/>
+        <w:jc w:val="both"/>
+        <w:rPr>
+          <w:rFonts w:ascii="Arial" w:hAnsi="Arial" w:cs="Arial"/>
+          <w:b/>
+        </w:rPr>
+      </w:pPr>
+      <w:r>
+        <w:rPr>
+          <w:rFonts w:ascii="Arial" w:hAnsi="Arial" w:cs="Arial"/>
+          <w:b/>
+        </w:rPr>
+        <w:t>Table 2 Results from microbenchmark</w:t>
+      </w:r>
+      <w:r>
+        <w:rPr>
+          <w:rFonts w:ascii="Arial" w:hAnsi="Arial" w:cs="Arial"/>
+          <w:b/>
+        </w:rPr>
+        <w:t xml:space="preserve"> (seconds</w:t>
+      </w:r>
+      <w:bookmarkStart w:id="0" w:name="_GoBack"/>
+      <w:bookmarkEnd w:id="0"/>
+      <w:r>
+        <w:rPr>
+          <w:rFonts w:ascii="Arial" w:hAnsi="Arial" w:cs="Arial"/>
+          <w:b/>
+        </w:rPr>
+        <w:t>): LHS does not take longer than MC</w:t>
+      </w:r>
+    </w:p>
+    <w:tbl>
+      <w:tblPr>
+        <w:tblStyle w:val="TableGrid"/>
+        <w:tblW w:w="0" w:type="auto"/>
+        <w:tblLook w:val="04A0" w:firstRow="1" w:lastRow="0" w:firstColumn="1" w:lastColumn="0" w:noHBand="0" w:noVBand="1"/>
+      </w:tblPr>
+      <w:tblGrid>
+        <w:gridCol w:w="2882"/>
+        <w:gridCol w:w="739"/>
+        <w:gridCol w:w="741"/>
+        <w:gridCol w:w="791"/>
+        <w:gridCol w:w="987"/>
+        <w:gridCol w:w="741"/>
+        <w:gridCol w:w="767"/>
+        <w:gridCol w:w="727"/>
+      </w:tblGrid>
+      <w:tr>
+        <w:tc>
+          <w:tcPr>
+            <w:tcW w:w="2882" w:type="dxa"/>
+          </w:tcPr>
+          <w:p>
+            <w:pPr>
+              <w:spacing w:line="360" w:lineRule="auto"/>
+              <w:jc w:val="both"/>
+              <w:rPr>
+                <w:rFonts w:ascii="Arial" w:hAnsi="Arial" w:cs="Arial"/>
+                <w:b/>
+              </w:rPr>
+            </w:pPr>
+            <w:r>
+              <w:rPr>
+                <w:rFonts w:ascii="Arial" w:hAnsi="Arial" w:cs="Arial"/>
+                <w:b/>
+              </w:rPr>
+              <w:t>Scenario</w:t>
+            </w:r>
+          </w:p>
+        </w:tc>
+        <w:tc>
+          <w:tcPr>
+            <w:tcW w:w="739" w:type="dxa"/>
+            <w:vAlign w:val="center"/>
+          </w:tcPr>
+          <w:p>
+            <w:pPr>
+              <w:spacing w:line="360" w:lineRule="auto"/>
+              <w:jc w:val="center"/>
+              <w:rPr>
+                <w:rFonts w:ascii="Arial" w:hAnsi="Arial" w:cs="Arial"/>
+                <w:b/>
+              </w:rPr>
+            </w:pPr>
+            <w:r>
+              <w:rPr>
+                <w:rFonts w:ascii="Arial" w:hAnsi="Arial" w:cs="Arial"/>
+                <w:b/>
+              </w:rPr>
+              <w:t>min</w:t>
+            </w:r>
+          </w:p>
+        </w:tc>
+        <w:tc>
+          <w:tcPr>
+            <w:tcW w:w="741" w:type="dxa"/>
+            <w:vAlign w:val="center"/>
+          </w:tcPr>
+          <w:p>
+            <w:pPr>
+              <w:spacing w:line="360" w:lineRule="auto"/>
+              <w:jc w:val="center"/>
+              <w:rPr>
+                <w:rFonts w:ascii="Arial" w:hAnsi="Arial" w:cs="Arial"/>
+                <w:b/>
+              </w:rPr>
+            </w:pPr>
+            <w:r>
+              <w:rPr>
+                <w:rFonts w:ascii="Arial" w:hAnsi="Arial" w:cs="Arial"/>
+                <w:b/>
+              </w:rPr>
+              <w:t>lq</w:t>
+            </w:r>
+          </w:p>
+        </w:tc>
+        <w:tc>
+          <w:tcPr>
+            <w:tcW w:w="767" w:type="dxa"/>
+            <w:vAlign w:val="center"/>
+          </w:tcPr>
+          <w:p>
+            <w:pPr>
+              <w:spacing w:line="360" w:lineRule="auto"/>
+              <w:jc w:val="center"/>
+              <w:rPr>
+                <w:rFonts w:ascii="Arial" w:hAnsi="Arial" w:cs="Arial"/>
+                <w:b/>
+              </w:rPr>
+            </w:pPr>
+            <w:r>
+              <w:rPr>
+                <w:rFonts w:ascii="Arial" w:hAnsi="Arial" w:cs="Arial"/>
+                <w:b/>
+              </w:rPr>
+              <w:t>mean</w:t>
+            </w:r>
+          </w:p>
+        </w:tc>
+        <w:tc>
+          <w:tcPr>
+            <w:tcW w:w="938" w:type="dxa"/>
+            <w:vAlign w:val="center"/>
+          </w:tcPr>
+          <w:p>
+            <w:pPr>
+              <w:spacing w:line="360" w:lineRule="auto"/>
+              <w:jc w:val="center"/>
+              <w:rPr>
+                <w:rFonts w:ascii="Arial" w:hAnsi="Arial" w:cs="Arial"/>
+                <w:b/>
+              </w:rPr>
+            </w:pPr>
+            <w:r>
+              <w:rPr>
+                <w:rFonts w:ascii="Arial" w:hAnsi="Arial" w:cs="Arial"/>
+                <w:b/>
+              </w:rPr>
+              <w:t>median</w:t>
+            </w:r>
+          </w:p>
+        </w:tc>
+        <w:tc>
+          <w:tcPr>
+            <w:tcW w:w="741" w:type="dxa"/>
+            <w:vAlign w:val="center"/>
+          </w:tcPr>
+          <w:p>
+            <w:pPr>
+              <w:spacing w:line="360" w:lineRule="auto"/>
+              <w:jc w:val="center"/>
+              <w:rPr>
+                <w:rFonts w:ascii="Arial" w:hAnsi="Arial" w:cs="Arial"/>
+                <w:b/>
+              </w:rPr>
+            </w:pPr>
+            <w:r>
+              <w:rPr>
+                <w:rFonts w:ascii="Arial" w:hAnsi="Arial" w:cs="Arial"/>
+                <w:b/>
+              </w:rPr>
+              <w:t>uq</w:t>
+            </w:r>
+          </w:p>
+        </w:tc>
+        <w:tc>
+          <w:tcPr>
+            <w:tcW w:w="767" w:type="dxa"/>
+            <w:vAlign w:val="center"/>
+          </w:tcPr>
+          <w:p>
+            <w:pPr>
+              <w:spacing w:line="360" w:lineRule="auto"/>
+              <w:jc w:val="center"/>
+              <w:rPr>
+                <w:rFonts w:ascii="Arial" w:hAnsi="Arial" w:cs="Arial"/>
+                <w:b/>
+              </w:rPr>
+            </w:pPr>
+            <w:r>
+              <w:rPr>
+                <w:rFonts w:ascii="Arial" w:hAnsi="Arial" w:cs="Arial"/>
+                <w:b/>
+              </w:rPr>
+              <w:t>max</w:t>
+            </w:r>
+          </w:p>
+        </w:tc>
+        <w:tc>
+          <w:tcPr>
+            <w:tcW w:w="727" w:type="dxa"/>
+            <w:vAlign w:val="center"/>
+          </w:tcPr>
+          <w:p>
+            <w:pPr>
+              <w:spacing w:line="360" w:lineRule="auto"/>
+              <w:jc w:val="center"/>
+              <w:rPr>
+                <w:rFonts w:ascii="Arial" w:hAnsi="Arial" w:cs="Arial"/>
+                <w:b/>
+              </w:rPr>
+            </w:pPr>
+            <w:r>
+              <w:rPr>
+                <w:rFonts w:ascii="Arial" w:hAnsi="Arial" w:cs="Arial"/>
+                <w:b/>
+              </w:rPr>
+              <w:t>eval</w:t>
+            </w:r>
+          </w:p>
+        </w:tc>
+      </w:tr>
+      <w:tr>
+        <w:tc>
+          <w:tcPr>
+            <w:tcW w:w="2882" w:type="dxa"/>
+          </w:tcPr>
+          <w:p>
+            <w:pPr>
+              <w:spacing w:line="360" w:lineRule="auto"/>
+              <w:jc w:val="both"/>
+              <w:rPr>
+                <w:rFonts w:ascii="Arial" w:hAnsi="Arial" w:cs="Arial"/>
+              </w:rPr>
+            </w:pPr>
+            <w:r>
+              <w:rPr>
+                <w:rFonts w:ascii="Arial" w:hAnsi="Arial" w:cs="Arial"/>
+              </w:rPr>
+              <w:t>MVN_TRUE_MC_NOPAR</w:t>
+            </w:r>
+          </w:p>
+        </w:tc>
+        <w:tc>
+          <w:tcPr>
+            <w:tcW w:w="739" w:type="dxa"/>
+            <w:vAlign w:val="center"/>
+          </w:tcPr>
+          <w:p>
+            <w:pPr>
+              <w:spacing w:line="360" w:lineRule="auto"/>
+              <w:jc w:val="center"/>
+              <w:rPr>
+                <w:rFonts w:ascii="Arial" w:hAnsi="Arial" w:cs="Arial"/>
+              </w:rPr>
+            </w:pPr>
+            <w:r>
+              <w:rPr>
+                <w:rFonts w:ascii="Arial" w:eastAsia="Times New Roman" w:hAnsi="Arial" w:cs="Arial"/>
+                <w:color w:val="000000"/>
+              </w:rPr>
+              <w:t>6.75</w:t>
+            </w:r>
+          </w:p>
+        </w:tc>
+        <w:tc>
+          <w:tcPr>
+            <w:tcW w:w="741" w:type="dxa"/>
+            <w:vAlign w:val="center"/>
+          </w:tcPr>
+          <w:p>
+            <w:pPr>
+              <w:spacing w:line="360" w:lineRule="auto"/>
+              <w:jc w:val="center"/>
+              <w:rPr>
+                <w:rFonts w:ascii="Arial" w:hAnsi="Arial" w:cs="Arial"/>
+              </w:rPr>
+            </w:pPr>
+            <w:r>
+              <w:rPr>
+                <w:rFonts w:ascii="Arial" w:eastAsia="Times New Roman" w:hAnsi="Arial" w:cs="Arial"/>
+                <w:color w:val="000000"/>
+              </w:rPr>
+              <w:t>7.65</w:t>
+            </w:r>
+          </w:p>
+        </w:tc>
+        <w:tc>
+          <w:tcPr>
+            <w:tcW w:w="767" w:type="dxa"/>
+            <w:vAlign w:val="center"/>
+          </w:tcPr>
+          <w:p>
+            <w:pPr>
+              <w:spacing w:line="360" w:lineRule="auto"/>
+              <w:jc w:val="center"/>
+              <w:rPr>
+                <w:rFonts w:ascii="Arial" w:hAnsi="Arial" w:cs="Arial"/>
+              </w:rPr>
+            </w:pPr>
+            <w:r>
+              <w:rPr>
+                <w:rFonts w:ascii="Arial" w:eastAsia="Times New Roman" w:hAnsi="Arial" w:cs="Arial"/>
+                <w:color w:val="000000"/>
+              </w:rPr>
+              <w:t>8.71</w:t>
+            </w:r>
+          </w:p>
+        </w:tc>
+        <w:tc>
+          <w:tcPr>
+            <w:tcW w:w="938" w:type="dxa"/>
+            <w:vAlign w:val="center"/>
+          </w:tcPr>
+          <w:p>
+            <w:pPr>
+              <w:spacing w:line="360" w:lineRule="auto"/>
+              <w:jc w:val="center"/>
+              <w:rPr>
+                <w:rFonts w:ascii="Arial" w:hAnsi="Arial" w:cs="Arial"/>
+              </w:rPr>
+            </w:pPr>
+            <w:r>
+              <w:rPr>
+                <w:rFonts w:ascii="Arial" w:eastAsia="Times New Roman" w:hAnsi="Arial" w:cs="Arial"/>
+                <w:color w:val="000000"/>
+              </w:rPr>
+              <w:t>8.52</w:t>
+            </w:r>
+          </w:p>
+        </w:tc>
+        <w:tc>
+          <w:tcPr>
+            <w:tcW w:w="741" w:type="dxa"/>
+            <w:vAlign w:val="center"/>
+          </w:tcPr>
+          <w:p>
+            <w:pPr>
+              <w:spacing w:line="360" w:lineRule="auto"/>
+              <w:jc w:val="center"/>
+              <w:rPr>
+                <w:rFonts w:ascii="Arial" w:hAnsi="Arial" w:cs="Arial"/>
+              </w:rPr>
+            </w:pPr>
+            <w:r>
+              <w:rPr>
+                <w:rFonts w:ascii="Arial" w:eastAsia="Times New Roman" w:hAnsi="Arial" w:cs="Arial"/>
+                <w:color w:val="000000"/>
+              </w:rPr>
+              <w:t>9.79</w:t>
+            </w:r>
+          </w:p>
+        </w:tc>
+        <w:tc>
+          <w:tcPr>
+            <w:tcW w:w="767" w:type="dxa"/>
+            <w:vAlign w:val="center"/>
+          </w:tcPr>
+          <w:p>
+            <w:pPr>
+              <w:spacing w:line="360" w:lineRule="auto"/>
+              <w:jc w:val="center"/>
+              <w:rPr>
+                <w:rFonts w:ascii="Arial" w:hAnsi="Arial" w:cs="Arial"/>
+              </w:rPr>
+            </w:pPr>
+            <w:r>
+              <w:rPr>
+                <w:rFonts w:ascii="Arial" w:hAnsi="Arial" w:cs="Arial"/>
+              </w:rPr>
+              <w:t>12.90</w:t>
+            </w:r>
+          </w:p>
+        </w:tc>
+        <w:tc>
+          <w:tcPr>
+            <w:tcW w:w="727" w:type="dxa"/>
+            <w:vAlign w:val="center"/>
+          </w:tcPr>
+          <w:p>
+            <w:pPr>
+              <w:spacing w:line="360" w:lineRule="auto"/>
+              <w:jc w:val="center"/>
+              <w:rPr>
+                <w:rFonts w:ascii="Arial" w:hAnsi="Arial" w:cs="Arial"/>
+              </w:rPr>
+            </w:pPr>
+            <w:r>
+              <w:rPr>
+                <w:rFonts w:ascii="Arial" w:hAnsi="Arial" w:cs="Arial"/>
+              </w:rPr>
+              <w:t>100</w:t>
+            </w:r>
+          </w:p>
+        </w:tc>
+      </w:tr>
+      <w:tr>
+        <w:tc>
+          <w:tcPr>
+            <w:tcW w:w="2882" w:type="dxa"/>
+          </w:tcPr>
+          <w:p>
+            <w:pPr>
+              <w:spacing w:line="360" w:lineRule="auto"/>
+              <w:jc w:val="both"/>
+              <w:rPr>
+                <w:rFonts w:ascii="Arial" w:hAnsi="Arial" w:cs="Arial"/>
+              </w:rPr>
+            </w:pPr>
+            <w:r>
+              <w:rPr>
+                <w:rFonts w:ascii="Arial" w:hAnsi="Arial" w:cs="Arial"/>
+              </w:rPr>
+              <w:t>MVN_TRUE_LHS_NOPAR</w:t>
+            </w:r>
+          </w:p>
+        </w:tc>
+        <w:tc>
+          <w:tcPr>
+            <w:tcW w:w="739" w:type="dxa"/>
+            <w:vAlign w:val="center"/>
+          </w:tcPr>
+          <w:p>
+            <w:pPr>
+              <w:spacing w:line="360" w:lineRule="auto"/>
+              <w:jc w:val="center"/>
+              <w:rPr>
+                <w:rFonts w:ascii="Arial" w:hAnsi="Arial" w:cs="Arial"/>
+              </w:rPr>
+            </w:pPr>
+            <w:r>
+              <w:rPr>
+                <w:rFonts w:ascii="Arial" w:eastAsia="Times New Roman" w:hAnsi="Arial" w:cs="Arial"/>
+                <w:color w:val="000000"/>
+              </w:rPr>
+              <w:t>6.60</w:t>
+            </w:r>
+          </w:p>
+        </w:tc>
+        <w:tc>
+          <w:tcPr>
+            <w:tcW w:w="741" w:type="dxa"/>
+            <w:vAlign w:val="center"/>
+          </w:tcPr>
+          <w:p>
+            <w:pPr>
+              <w:spacing w:line="360" w:lineRule="auto"/>
+              <w:jc w:val="center"/>
+              <w:rPr>
+                <w:rFonts w:ascii="Arial" w:hAnsi="Arial" w:cs="Arial"/>
+              </w:rPr>
+            </w:pPr>
+            <w:r>
+              <w:rPr>
+                <w:rFonts w:ascii="Arial" w:hAnsi="Arial" w:cs="Arial"/>
+              </w:rPr>
+              <w:t>7.46</w:t>
+            </w:r>
+          </w:p>
+        </w:tc>
+        <w:tc>
+          <w:tcPr>
+            <w:tcW w:w="767" w:type="dxa"/>
+            <w:vAlign w:val="center"/>
+          </w:tcPr>
+          <w:p>
+            <w:pPr>
+              <w:spacing w:line="360" w:lineRule="auto"/>
+              <w:jc w:val="center"/>
+              <w:rPr>
+                <w:rFonts w:ascii="Arial" w:hAnsi="Arial" w:cs="Arial"/>
+              </w:rPr>
+            </w:pPr>
+            <w:r>
+              <w:rPr>
+                <w:rFonts w:ascii="Arial" w:hAnsi="Arial" w:cs="Arial"/>
+              </w:rPr>
+              <w:t>8.71</w:t>
+            </w:r>
+          </w:p>
+        </w:tc>
+        <w:tc>
+          <w:tcPr>
+            <w:tcW w:w="938" w:type="dxa"/>
+            <w:vAlign w:val="center"/>
+          </w:tcPr>
+          <w:p>
+            <w:pPr>
+              <w:spacing w:line="360" w:lineRule="auto"/>
+              <w:jc w:val="center"/>
+              <w:rPr>
+                <w:rFonts w:ascii="Arial" w:hAnsi="Arial" w:cs="Arial"/>
+              </w:rPr>
+            </w:pPr>
+            <w:r>
+              <w:rPr>
+                <w:rFonts w:ascii="Arial" w:hAnsi="Arial" w:cs="Arial"/>
+              </w:rPr>
+              <w:t>8.34</w:t>
+            </w:r>
+          </w:p>
+        </w:tc>
+        <w:tc>
+          <w:tcPr>
+            <w:tcW w:w="741" w:type="dxa"/>
+            <w:vAlign w:val="center"/>
+          </w:tcPr>
+          <w:p>
+            <w:pPr>
+              <w:spacing w:line="360" w:lineRule="auto"/>
+              <w:jc w:val="center"/>
+              <w:rPr>
+                <w:rFonts w:ascii="Arial" w:hAnsi="Arial" w:cs="Arial"/>
+              </w:rPr>
+            </w:pPr>
+            <w:r>
+              <w:rPr>
+                <w:rFonts w:ascii="Arial" w:hAnsi="Arial" w:cs="Arial"/>
+              </w:rPr>
+              <w:t>9.74</w:t>
+            </w:r>
+          </w:p>
+        </w:tc>
+        <w:tc>
+          <w:tcPr>
+            <w:tcW w:w="767" w:type="dxa"/>
+            <w:vAlign w:val="center"/>
+          </w:tcPr>
+          <w:p>
+            <w:pPr>
+              <w:spacing w:line="360" w:lineRule="auto"/>
+              <w:jc w:val="center"/>
+              <w:rPr>
+                <w:rFonts w:ascii="Arial" w:hAnsi="Arial" w:cs="Arial"/>
+              </w:rPr>
+            </w:pPr>
+            <w:r>
+              <w:rPr>
+                <w:rFonts w:ascii="Arial" w:hAnsi="Arial" w:cs="Arial"/>
+              </w:rPr>
+              <w:t>15.01</w:t>
+            </w:r>
+          </w:p>
+        </w:tc>
+        <w:tc>
+          <w:tcPr>
+            <w:tcW w:w="727" w:type="dxa"/>
+            <w:vAlign w:val="center"/>
+          </w:tcPr>
+          <w:p>
+            <w:pPr>
+              <w:spacing w:line="360" w:lineRule="auto"/>
+              <w:jc w:val="center"/>
+              <w:rPr>
+                <w:rFonts w:ascii="Arial" w:hAnsi="Arial" w:cs="Arial"/>
+              </w:rPr>
+            </w:pPr>
+            <w:r>
+              <w:rPr>
+                <w:rFonts w:ascii="Arial" w:hAnsi="Arial" w:cs="Arial"/>
+              </w:rPr>
+              <w:t>100</w:t>
+            </w:r>
+          </w:p>
+        </w:tc>
+      </w:tr>
+    </w:tbl>
+    <w:p>
+      <w:pPr>
+        <w:spacing w:line="360" w:lineRule="auto"/>
+        <w:jc w:val="both"/>
+        <w:rPr>
+          <w:rFonts w:ascii="Arial" w:hAnsi="Arial" w:cs="Arial"/>
+        </w:rPr>
+      </w:pPr>
+    </w:p>
+    <w:p>
+      <w:pPr>
+        <w:spacing w:line="360" w:lineRule="auto"/>
+        <w:jc w:val="both"/>
+        <w:rPr>
+          <w:rFonts w:ascii="Arial" w:hAnsi="Arial" w:cs="Arial"/>
+          <w:b/>
+        </w:rPr>
+      </w:pPr>
+    </w:p>
+    <w:p>
+      <w:pPr>
+        <w:spacing w:line="360" w:lineRule="auto"/>
+        <w:jc w:val="both"/>
+        <w:rPr>
+          <w:rFonts w:ascii="Arial" w:hAnsi="Arial" w:cs="Arial"/>
+          <w:b/>
+        </w:rPr>
+      </w:pPr>
+    </w:p>
+    <w:p>
+      <w:pPr>
+        <w:spacing w:line="360" w:lineRule="auto"/>
+        <w:jc w:val="both"/>
+        <w:rPr>
+          <w:rFonts w:ascii="Arial" w:hAnsi="Arial" w:cs="Arial"/>
+          <w:b/>
         </w:rPr>
       </w:pPr>
     </w:p>
@@ -2845,27 +3391,7 @@
           <w:sz w:val="21"/>
           <w:szCs w:val="21"/>
         </w:rPr>
-        <w:t xml:space="preserve">, not a sampling method in itself: it describes the use of </w:t>
-      </w:r>
-      <w:proofErr w:type="spellStart"/>
-      <w:r>
-        <w:rPr>
-          <w:rFonts w:ascii="Arial" w:eastAsia="Times New Roman" w:hAnsi="Arial" w:cs="Arial"/>
-          <w:color w:val="252525"/>
-          <w:sz w:val="21"/>
-          <w:szCs w:val="21"/>
-        </w:rPr>
-        <w:t>arithmetics</w:t>
-      </w:r>
-      <w:proofErr w:type="spellEnd"/>
-      <w:r>
-        <w:rPr>
-          <w:rFonts w:ascii="Arial" w:eastAsia="Times New Roman" w:hAnsi="Arial" w:cs="Arial"/>
-          <w:color w:val="252525"/>
-          <w:sz w:val="21"/>
-          <w:szCs w:val="21"/>
-        </w:rPr>
-        <w:t xml:space="preserve"> on top of one or more existing sampling methods to generate more involved distributions.</w:t>
+        <w:t>, not a sampling method in itself: it describes the use of arithmetics on top of one or more existing sampling methods to generate more involved distributions.</w:t>
       </w:r>
     </w:p>
     <w:p>
@@ -3144,19 +3670,8 @@
           <w:sz w:val="21"/>
           <w:szCs w:val="21"/>
         </w:rPr>
-        <w:t xml:space="preserve">, when the </w:t>
-      </w:r>
-      <w:proofErr w:type="spellStart"/>
-      <w:r>
-        <w:rPr>
-          <w:rFonts w:ascii="Arial" w:eastAsia="Times New Roman" w:hAnsi="Arial" w:cs="Arial"/>
-          <w:color w:val="252525"/>
-          <w:sz w:val="21"/>
-          <w:szCs w:val="21"/>
-        </w:rPr>
-        <w:t>obse</w:t>
-      </w:r>
-      <w:proofErr w:type="spellEnd"/>
+        <w:t>, when the obse</w:t>
+      </w:r>
     </w:p>
     <w:p>
       <w:pPr>
@@ -3500,7 +4015,6 @@
           <w:szCs w:val="21"/>
         </w:rPr>
       </w:pPr>
-      <w:proofErr w:type="gramStart"/>
       <w:r>
         <w:rPr>
           <w:rFonts w:ascii="Arial" w:eastAsia="Times New Roman" w:hAnsi="Arial" w:cs="Arial"/>
@@ -3508,17 +4022,7 @@
           <w:sz w:val="21"/>
           <w:szCs w:val="21"/>
         </w:rPr>
-        <w:t>previously</w:t>
-      </w:r>
-      <w:proofErr w:type="gramEnd"/>
-      <w:r>
-        <w:rPr>
-          <w:rFonts w:ascii="Arial" w:eastAsia="Times New Roman" w:hAnsi="Arial" w:cs="Arial"/>
-          <w:color w:val="252525"/>
-          <w:sz w:val="21"/>
-          <w:szCs w:val="21"/>
-        </w:rPr>
-        <w:t xml:space="preserve"> generated sample points. One does not necessarily need to know beforehand how many sample points are needed.</w:t>
+        <w:t>previously generated sample points. One does not necessarily need to know beforehand how many sample points are needed.</w:t>
       </w:r>
     </w:p>
     <w:p>
@@ -3544,7 +4048,6 @@
           <w:sz w:val="21"/>
           <w:szCs w:val="21"/>
         </w:rPr>
-        <w:lastRenderedPageBreak/>
         <w:t>In </w:t>
       </w:r>
       <w:r>
@@ -3630,27 +4133,7 @@
           <w:sz w:val="21"/>
           <w:szCs w:val="21"/>
         </w:rPr>
-        <w:t xml:space="preserve"> subspaces. All sample points are then chosen simultaneously making sure that the total ensemble of sample </w:t>
-      </w:r>
-      <w:proofErr w:type="gramStart"/>
-      <w:r>
-        <w:rPr>
-          <w:rFonts w:ascii="Arial" w:eastAsia="Times New Roman" w:hAnsi="Arial" w:cs="Arial"/>
-          <w:color w:val="252525"/>
-          <w:sz w:val="21"/>
-          <w:szCs w:val="21"/>
-        </w:rPr>
-        <w:t>points is</w:t>
-      </w:r>
-      <w:proofErr w:type="gramEnd"/>
-      <w:r>
-        <w:rPr>
-          <w:rFonts w:ascii="Arial" w:eastAsia="Times New Roman" w:hAnsi="Arial" w:cs="Arial"/>
-          <w:color w:val="252525"/>
-          <w:sz w:val="21"/>
-          <w:szCs w:val="21"/>
-        </w:rPr>
-        <w:t xml:space="preserve"> a Latin Hypercube sample and that each subspace is sampled with the same density.</w:t>
+        <w:t xml:space="preserve"> subspaces. All sample points are then chosen simultaneously making sure that the total ensemble of sample points is a Latin Hypercube sample and that each subspace is sampled with the same density.</w:t>
       </w:r>
     </w:p>
     <w:p>
@@ -3672,27 +4155,7 @@
           <w:sz w:val="21"/>
           <w:szCs w:val="21"/>
         </w:rPr>
-        <w:t xml:space="preserve">Thus, orthogonal sampling ensures that the ensemble of random numbers is a very good representative of the real </w:t>
-      </w:r>
-      <w:proofErr w:type="gramStart"/>
-      <w:r>
-        <w:rPr>
-          <w:rFonts w:ascii="Arial" w:eastAsia="Times New Roman" w:hAnsi="Arial" w:cs="Arial"/>
-          <w:color w:val="252525"/>
-          <w:sz w:val="21"/>
-          <w:szCs w:val="21"/>
-        </w:rPr>
-        <w:t>variability,</w:t>
-      </w:r>
-      <w:proofErr w:type="gramEnd"/>
-      <w:r>
-        <w:rPr>
-          <w:rFonts w:ascii="Arial" w:eastAsia="Times New Roman" w:hAnsi="Arial" w:cs="Arial"/>
-          <w:color w:val="252525"/>
-          <w:sz w:val="21"/>
-          <w:szCs w:val="21"/>
-        </w:rPr>
-        <w:t xml:space="preserve"> LHS ensures that the ensemble of random numbers is representative of the real variability whereas traditional random sampling (sometimes called brute force) is just an ensemble of random numbers without any guarantees.</w:t>
+        <w:t>Thus, orthogonal sampling ensures that the ensemble of random numbers is a very good representative of the real variability, LHS ensures that the ensemble of random numbers is representative of the real variability whereas traditional random sampling (sometimes called brute force) is just an ensemble of random numbers without any guarantees.</w:t>
       </w:r>
     </w:p>
     <w:p>
@@ -4433,6 +4896,54 @@
       <w:szCs w:val="16"/>
     </w:rPr>
   </w:style>
+  <w:style w:type="paragraph" w:styleId="HTMLPreformatted">
+    <w:name w:val="HTML Preformatted"/>
+    <w:basedOn w:val="Normal"/>
+    <w:link w:val="HTMLPreformattedChar"/>
+    <w:uiPriority w:val="99"/>
+    <w:semiHidden/>
+    <w:unhideWhenUsed/>
+    <w:rsid w:val="00B15A63"/>
+    <w:pPr>
+      <w:tabs>
+        <w:tab w:val="left" w:pos="916"/>
+        <w:tab w:val="left" w:pos="1832"/>
+        <w:tab w:val="left" w:pos="2748"/>
+        <w:tab w:val="left" w:pos="3664"/>
+        <w:tab w:val="left" w:pos="4580"/>
+        <w:tab w:val="left" w:pos="5496"/>
+        <w:tab w:val="left" w:pos="6412"/>
+        <w:tab w:val="left" w:pos="7328"/>
+        <w:tab w:val="left" w:pos="8244"/>
+        <w:tab w:val="left" w:pos="9160"/>
+        <w:tab w:val="left" w:pos="10076"/>
+        <w:tab w:val="left" w:pos="10992"/>
+        <w:tab w:val="left" w:pos="11908"/>
+        <w:tab w:val="left" w:pos="12824"/>
+        <w:tab w:val="left" w:pos="13740"/>
+        <w:tab w:val="left" w:pos="14656"/>
+      </w:tabs>
+      <w:spacing w:after="0" w:line="240" w:lineRule="auto"/>
+    </w:pPr>
+    <w:rPr>
+      <w:rFonts w:ascii="Courier New" w:eastAsia="Times New Roman" w:hAnsi="Courier New" w:cs="Courier New"/>
+      <w:sz w:val="20"/>
+      <w:szCs w:val="20"/>
+    </w:rPr>
+  </w:style>
+  <w:style w:type="character" w:customStyle="1" w:styleId="HTMLPreformattedChar">
+    <w:name w:val="HTML Preformatted Char"/>
+    <w:basedOn w:val="DefaultParagraphFont"/>
+    <w:link w:val="HTMLPreformatted"/>
+    <w:uiPriority w:val="99"/>
+    <w:semiHidden/>
+    <w:rsid w:val="00B15A63"/>
+    <w:rPr>
+      <w:rFonts w:ascii="Courier New" w:eastAsia="Times New Roman" w:hAnsi="Courier New" w:cs="Courier New"/>
+      <w:sz w:val="20"/>
+      <w:szCs w:val="20"/>
+    </w:rPr>
+  </w:style>
 </w:styles>
 </file>
 
@@ -4704,6 +5215,54 @@
       <w:rFonts w:ascii="Tahoma" w:hAnsi="Tahoma" w:cs="Tahoma"/>
       <w:sz w:val="16"/>
       <w:szCs w:val="16"/>
+    </w:rPr>
+  </w:style>
+  <w:style w:type="paragraph" w:styleId="HTMLPreformatted">
+    <w:name w:val="HTML Preformatted"/>
+    <w:basedOn w:val="Normal"/>
+    <w:link w:val="HTMLPreformattedChar"/>
+    <w:uiPriority w:val="99"/>
+    <w:semiHidden/>
+    <w:unhideWhenUsed/>
+    <w:rsid w:val="00B15A63"/>
+    <w:pPr>
+      <w:tabs>
+        <w:tab w:val="left" w:pos="916"/>
+        <w:tab w:val="left" w:pos="1832"/>
+        <w:tab w:val="left" w:pos="2748"/>
+        <w:tab w:val="left" w:pos="3664"/>
+        <w:tab w:val="left" w:pos="4580"/>
+        <w:tab w:val="left" w:pos="5496"/>
+        <w:tab w:val="left" w:pos="6412"/>
+        <w:tab w:val="left" w:pos="7328"/>
+        <w:tab w:val="left" w:pos="8244"/>
+        <w:tab w:val="left" w:pos="9160"/>
+        <w:tab w:val="left" w:pos="10076"/>
+        <w:tab w:val="left" w:pos="10992"/>
+        <w:tab w:val="left" w:pos="11908"/>
+        <w:tab w:val="left" w:pos="12824"/>
+        <w:tab w:val="left" w:pos="13740"/>
+        <w:tab w:val="left" w:pos="14656"/>
+      </w:tabs>
+      <w:spacing w:after="0" w:line="240" w:lineRule="auto"/>
+    </w:pPr>
+    <w:rPr>
+      <w:rFonts w:ascii="Courier New" w:eastAsia="Times New Roman" w:hAnsi="Courier New" w:cs="Courier New"/>
+      <w:sz w:val="20"/>
+      <w:szCs w:val="20"/>
+    </w:rPr>
+  </w:style>
+  <w:style w:type="character" w:customStyle="1" w:styleId="HTMLPreformattedChar">
+    <w:name w:val="HTML Preformatted Char"/>
+    <w:basedOn w:val="DefaultParagraphFont"/>
+    <w:link w:val="HTMLPreformatted"/>
+    <w:uiPriority w:val="99"/>
+    <w:semiHidden/>
+    <w:rsid w:val="00B15A63"/>
+    <w:rPr>
+      <w:rFonts w:ascii="Courier New" w:eastAsia="Times New Roman" w:hAnsi="Courier New" w:cs="Courier New"/>
+      <w:sz w:val="20"/>
+      <w:szCs w:val="20"/>
     </w:rPr>
   </w:style>
 </w:styles>

</xml_diff>

<commit_message>
update code and summary
</commit_message>
<xml_diff>
--- a/Project/Project_summary.docx
+++ b/Project/Project_summary.docx
@@ -75,8 +75,30 @@
               <w:rPr>
                 <w:rFonts w:ascii="Arial" w:hAnsi="Arial" w:cs="Arial"/>
               </w:rPr>
-              <w:t>Project by Anne-Gaëlle Dosne</w:t>
-            </w:r>
+              <w:t>Project by Anne-</w:t>
+            </w:r>
+            <w:proofErr w:type="spellStart"/>
+            <w:r>
+              <w:rPr>
+                <w:rFonts w:ascii="Arial" w:hAnsi="Arial" w:cs="Arial"/>
+              </w:rPr>
+              <w:t>Gaëlle</w:t>
+            </w:r>
+            <w:proofErr w:type="spellEnd"/>
+            <w:r>
+              <w:rPr>
+                <w:rFonts w:ascii="Arial" w:hAnsi="Arial" w:cs="Arial"/>
+              </w:rPr>
+              <w:t xml:space="preserve"> </w:t>
+            </w:r>
+            <w:proofErr w:type="spellStart"/>
+            <w:r>
+              <w:rPr>
+                <w:rFonts w:ascii="Arial" w:hAnsi="Arial" w:cs="Arial"/>
+              </w:rPr>
+              <w:t>Dosne</w:t>
+            </w:r>
+            <w:proofErr w:type="spellEnd"/>
           </w:p>
         </w:tc>
       </w:tr>
@@ -252,6 +274,7 @@
         </w:rPr>
         <w:t xml:space="preserve">proposal distribution </w:t>
       </w:r>
+      <w:proofErr w:type="spellStart"/>
       <w:r>
         <w:rPr>
           <w:rFonts w:ascii="Arial" w:hAnsi="Arial" w:cs="Arial"/>
@@ -267,6 +290,7 @@
         </w:rPr>
         <w:t>prior</w:t>
       </w:r>
+      <w:proofErr w:type="spellEnd"/>
       <w:r>
         <w:rPr>
           <w:rFonts w:ascii="Arial" w:hAnsi="Arial" w:cs="Arial"/>
@@ -426,6 +450,8 @@
         </w:rPr>
         <w:t xml:space="preserve"> </w:t>
       </w:r>
+      <w:proofErr w:type="spellStart"/>
+      <w:proofErr w:type="gramStart"/>
       <w:r>
         <w:rPr>
           <w:rFonts w:ascii="Arial" w:hAnsi="Arial" w:cs="Arial"/>
@@ -441,6 +467,7 @@
         </w:rPr>
         <w:t>post</w:t>
       </w:r>
+      <w:proofErr w:type="spellEnd"/>
       <w:r>
         <w:rPr>
           <w:rFonts w:ascii="Arial" w:hAnsi="Arial" w:cs="Arial"/>
@@ -448,6 +475,7 @@
         </w:rPr>
         <w:t>(</w:t>
       </w:r>
+      <w:proofErr w:type="gramEnd"/>
       <w:r>
         <w:rPr>
           <w:rFonts w:ascii="Times New Roman" w:hAnsi="Times New Roman" w:cs="Times New Roman"/>
@@ -487,6 +515,8 @@
         </w:rPr>
         <w:t xml:space="preserve"> using </w:t>
       </w:r>
+      <w:proofErr w:type="spellStart"/>
+      <w:proofErr w:type="gramStart"/>
       <w:r>
         <w:rPr>
           <w:rFonts w:ascii="Arial" w:hAnsi="Arial" w:cs="Arial"/>
@@ -502,6 +532,7 @@
         </w:rPr>
         <w:t>post</w:t>
       </w:r>
+      <w:proofErr w:type="spellEnd"/>
       <w:r>
         <w:rPr>
           <w:rFonts w:ascii="Arial" w:hAnsi="Arial" w:cs="Arial"/>
@@ -509,6 +540,7 @@
         </w:rPr>
         <w:t>(</w:t>
       </w:r>
+      <w:proofErr w:type="gramEnd"/>
       <w:r>
         <w:rPr>
           <w:rFonts w:ascii="Times New Roman" w:hAnsi="Times New Roman" w:cs="Times New Roman"/>
@@ -608,6 +640,8 @@
         </w:rPr>
         <w:t xml:space="preserve">from the proposal distribution </w:t>
       </w:r>
+      <w:proofErr w:type="spellStart"/>
+      <w:proofErr w:type="gramStart"/>
       <w:r>
         <w:rPr>
           <w:rFonts w:ascii="Arial" w:hAnsi="Arial" w:cs="Arial"/>
@@ -623,6 +657,7 @@
         </w:rPr>
         <w:t>prior</w:t>
       </w:r>
+      <w:proofErr w:type="spellEnd"/>
       <w:r>
         <w:rPr>
           <w:rFonts w:ascii="Arial" w:hAnsi="Arial" w:cs="Arial"/>
@@ -630,6 +665,7 @@
         </w:rPr>
         <w:t>(</w:t>
       </w:r>
+      <w:proofErr w:type="gramEnd"/>
       <w:r>
         <w:rPr>
           <w:rFonts w:ascii="Times New Roman" w:hAnsi="Times New Roman" w:cs="Times New Roman"/>
@@ -731,6 +767,8 @@
         </w:rPr>
         <w:t xml:space="preserve"> be used, where </w:t>
       </w:r>
+      <w:proofErr w:type="spellStart"/>
+      <w:proofErr w:type="gramStart"/>
       <w:r>
         <w:rPr>
           <w:rFonts w:ascii="Arial" w:hAnsi="Arial" w:cs="Arial"/>
@@ -746,6 +784,7 @@
         </w:rPr>
         <w:t>post</w:t>
       </w:r>
+      <w:proofErr w:type="spellEnd"/>
       <w:r>
         <w:rPr>
           <w:rFonts w:ascii="Arial" w:hAnsi="Arial" w:cs="Arial"/>
@@ -753,6 +792,7 @@
         </w:rPr>
         <w:t>(</w:t>
       </w:r>
+      <w:proofErr w:type="gramEnd"/>
       <w:r>
         <w:rPr>
           <w:rFonts w:ascii="Times New Roman" w:hAnsi="Times New Roman" w:cs="Times New Roman"/>
@@ -829,6 +869,8 @@
         </w:rPr>
         <w:t xml:space="preserve">for </w:t>
       </w:r>
+      <w:proofErr w:type="spellStart"/>
+      <w:proofErr w:type="gramStart"/>
       <w:r>
         <w:rPr>
           <w:rFonts w:ascii="Arial" w:hAnsi="Arial" w:cs="Arial"/>
@@ -844,6 +886,7 @@
         </w:rPr>
         <w:t>post</w:t>
       </w:r>
+      <w:proofErr w:type="spellEnd"/>
       <w:r>
         <w:rPr>
           <w:rFonts w:ascii="Arial" w:hAnsi="Arial" w:cs="Arial"/>
@@ -851,6 +894,7 @@
         </w:rPr>
         <w:t>(</w:t>
       </w:r>
+      <w:proofErr w:type="gramEnd"/>
       <w:r>
         <w:rPr>
           <w:rFonts w:ascii="Times New Roman" w:hAnsi="Times New Roman" w:cs="Times New Roman"/>
@@ -915,7 +959,21 @@
         <w:rPr>
           <w:rFonts w:ascii="Arial" w:hAnsi="Arial" w:cs="Arial"/>
         </w:rPr>
-        <w:t xml:space="preserve">Investigated sampling strategies will be random sampling (Monte-Carlo, MC) and Latin Hypercube Sampling (LHS). Parallelization was be investigated locally using the parallel library. Parallelization using systems like Hadoop was not considered here as the data to handle was very limited in size and thus the additional benefit of such approaches was deemed too little. </w:t>
+        <w:t xml:space="preserve">Investigated sampling strategies will be random sampling (Monte-Carlo, MC) and Latin Hypercube Sampling (LHS). Parallelization was </w:t>
+      </w:r>
+      <w:proofErr w:type="gramStart"/>
+      <w:r>
+        <w:rPr>
+          <w:rFonts w:ascii="Arial" w:hAnsi="Arial" w:cs="Arial"/>
+        </w:rPr>
+        <w:t>be</w:t>
+      </w:r>
+      <w:proofErr w:type="gramEnd"/>
+      <w:r>
+        <w:rPr>
+          <w:rFonts w:ascii="Arial" w:hAnsi="Arial" w:cs="Arial"/>
+        </w:rPr>
+        <w:t xml:space="preserve"> investigated locally using the parallel library. Parallelization using systems like Hadoop was not considered here as the data to handle was very limited in size and thus the additional benefit of such approaches was deemed too little. </w:t>
       </w:r>
     </w:p>
     <w:p>
@@ -995,7 +1053,21 @@
         <w:rPr>
           <w:rFonts w:ascii="Arial" w:hAnsi="Arial" w:cs="Arial"/>
         </w:rPr>
-        <w:t xml:space="preserve"> were computed as the ratio between the density of the parameter vector in the true distribution divided by its density in the proposal distribution. </w:t>
+        <w:t xml:space="preserve"> </w:t>
+      </w:r>
+      <w:proofErr w:type="gramStart"/>
+      <w:r>
+        <w:rPr>
+          <w:rFonts w:ascii="Arial" w:hAnsi="Arial" w:cs="Arial"/>
+        </w:rPr>
+        <w:t>were</w:t>
+      </w:r>
+      <w:proofErr w:type="gramEnd"/>
+      <w:r>
+        <w:rPr>
+          <w:rFonts w:ascii="Arial" w:hAnsi="Arial" w:cs="Arial"/>
+        </w:rPr>
+        <w:t xml:space="preserve"> computed as the ratio between the density of the parameter vector in the true distribution divided by its density in the proposal distribution. </w:t>
       </w:r>
       <w:r>
         <w:rPr>
@@ -1040,7 +1112,21 @@
         <w:rPr>
           <w:rFonts w:ascii="Arial" w:hAnsi="Arial" w:cs="Arial"/>
         </w:rPr>
-        <w:t xml:space="preserve">of each variable were computed for each iteration to investigate whether LHS was able to find the true distribution faster than MC. Additional investigations were done for selected options by introducing correlations in the true distribution or reducing the number of samples/resamples with and without changing the </w:t>
+        <w:t xml:space="preserve">of each variable were computed </w:t>
+      </w:r>
+      <w:proofErr w:type="gramStart"/>
+      <w:r>
+        <w:rPr>
+          <w:rFonts w:ascii="Arial" w:hAnsi="Arial" w:cs="Arial"/>
+        </w:rPr>
+        <w:t>for each iteration</w:t>
+      </w:r>
+      <w:proofErr w:type="gramEnd"/>
+      <w:r>
+        <w:rPr>
+          <w:rFonts w:ascii="Arial" w:hAnsi="Arial" w:cs="Arial"/>
+        </w:rPr>
+        <w:t xml:space="preserve"> to investigate whether LHS was able to find the true distribution faster than MC. Additional investigations were done for selected options by introducing correlations in the true distribution or reducing the number of samples/resamples with and without changing the </w:t>
       </w:r>
       <w:r>
         <w:rPr>
@@ -2143,6 +2229,7 @@
                 <w:rFonts w:ascii="Arial" w:hAnsi="Arial" w:cs="Arial"/>
               </w:rPr>
             </w:pPr>
+            <w:proofErr w:type="spellStart"/>
             <w:r>
               <w:rPr>
                 <w:rFonts w:ascii="Arial" w:hAnsi="Arial" w:cs="Arial"/>
@@ -2157,6 +2244,7 @@
               </w:rPr>
               <w:t>bias</w:t>
             </w:r>
+            <w:proofErr w:type="spellEnd"/>
           </w:p>
         </w:tc>
         <w:tc>
@@ -2265,35 +2353,7 @@
                 <w:rFonts w:ascii="Arial" w:hAnsi="Arial" w:cs="Arial"/>
                 <w:sz w:val="16"/>
               </w:rPr>
-              <w:t xml:space="preserve"> </w:t>
-            </w:r>
-            <w:r>
-              <w:rPr>
-                <w:rFonts w:ascii="Arial" w:hAnsi="Arial" w:cs="Arial"/>
-                <w:sz w:val="16"/>
-              </w:rPr>
-              <w:t>parameter</w:t>
-            </w:r>
-            <w:r>
-              <w:rPr>
-                <w:rFonts w:ascii="Arial" w:hAnsi="Arial" w:cs="Arial"/>
-                <w:sz w:val="16"/>
-              </w:rPr>
-              <w:t>s 4</w:t>
-            </w:r>
-            <w:r>
-              <w:rPr>
-                <w:rFonts w:ascii="Arial" w:hAnsi="Arial" w:cs="Arial"/>
-                <w:sz w:val="16"/>
-              </w:rPr>
-              <w:t xml:space="preserve"> and </w:t>
-            </w:r>
-            <w:r>
-              <w:rPr>
-                <w:rFonts w:ascii="Arial" w:hAnsi="Arial" w:cs="Arial"/>
-                <w:sz w:val="16"/>
-              </w:rPr>
-              <w:t>5.</w:t>
+              <w:t xml:space="preserve"> parameters 4 and 5.</w:t>
             </w:r>
           </w:p>
         </w:tc>
@@ -2368,6 +2428,7 @@
         </w:rPr>
         <w:t xml:space="preserve"> function. LHS using the </w:t>
       </w:r>
+      <w:proofErr w:type="spellStart"/>
       <w:r>
         <w:rPr>
           <w:rFonts w:ascii="Arial" w:hAnsi="Arial" w:cs="Arial"/>
@@ -2375,6 +2436,7 @@
         </w:rPr>
         <w:t>randomLHS</w:t>
       </w:r>
+      <w:proofErr w:type="spellEnd"/>
       <w:r>
         <w:rPr>
           <w:rFonts w:ascii="Arial" w:hAnsi="Arial" w:cs="Arial"/>
@@ -2499,31 +2561,7 @@
         <w:rPr>
           <w:rFonts w:ascii="Arial" w:hAnsi="Arial" w:cs="Arial"/>
         </w:rPr>
-        <w:t xml:space="preserve"> and where the number of samples/resamples was low (DEFL2a: </w:t>
-      </w:r>
-      <w:r>
-        <w:rPr>
-          <w:rFonts w:ascii="Arial" w:hAnsi="Arial" w:cs="Arial"/>
-        </w:rPr>
-        <w:t xml:space="preserve">true </w:t>
-      </w:r>
-      <w:r>
-        <w:rPr>
-          <w:rFonts w:ascii="Arial" w:hAnsi="Arial" w:cs="Arial"/>
-        </w:rPr>
-        <w:t>variance</w:t>
-      </w:r>
-      <w:r>
-        <w:rPr>
-          <w:rFonts w:ascii="Arial" w:hAnsi="Arial" w:cs="Arial"/>
-        </w:rPr>
-        <w:t xml:space="preserve"> at </w:t>
-      </w:r>
-      <w:r>
-        <w:rPr>
-          <w:rFonts w:ascii="Arial" w:hAnsi="Arial" w:cs="Arial"/>
-        </w:rPr>
-        <w:t>1 at 5</w:t>
+        <w:t xml:space="preserve"> and where the number of samples/resamples was low (DEFL2a: true variance at 1 at 5</w:t>
       </w:r>
       <w:r>
         <w:rPr>
@@ -2536,19 +2574,7 @@
         <w:rPr>
           <w:rFonts w:ascii="Arial" w:hAnsi="Arial" w:cs="Arial"/>
         </w:rPr>
-        <w:t xml:space="preserve"> iteration for </w:t>
-      </w:r>
-      <w:r>
-        <w:rPr>
-          <w:rFonts w:ascii="Arial" w:hAnsi="Arial" w:cs="Arial"/>
-        </w:rPr>
-        <w:t>LHS vs. 0.5</w:t>
-      </w:r>
-      <w:r>
-        <w:rPr>
-          <w:rFonts w:ascii="Arial" w:hAnsi="Arial" w:cs="Arial"/>
-        </w:rPr>
-        <w:t>5 at 5</w:t>
+        <w:t xml:space="preserve"> iteration for LHS vs. 0.55 at 5</w:t>
       </w:r>
       <w:r>
         <w:rPr>
@@ -2561,13 +2587,7 @@
         <w:rPr>
           <w:rFonts w:ascii="Arial" w:hAnsi="Arial" w:cs="Arial"/>
         </w:rPr>
-        <w:t xml:space="preserve"> iteration for MC</w:t>
-      </w:r>
-      <w:r>
-        <w:rPr>
-          <w:rFonts w:ascii="Arial" w:hAnsi="Arial" w:cs="Arial"/>
-        </w:rPr>
-        <w:t>)</w:t>
+        <w:t xml:space="preserve"> iteration for MC)</w:t>
       </w:r>
       <w:r>
         <w:rPr>
@@ -2592,31 +2612,7 @@
         <w:rPr>
           <w:rFonts w:ascii="Arial" w:hAnsi="Arial" w:cs="Arial"/>
         </w:rPr>
-        <w:t xml:space="preserve"> (</w:t>
-      </w:r>
-      <w:r>
-        <w:rPr>
-          <w:rFonts w:ascii="Arial" w:hAnsi="Arial" w:cs="Arial"/>
-        </w:rPr>
-        <w:t>and 2000/100</w:t>
-      </w:r>
-      <w:r>
-        <w:rPr>
-          <w:rFonts w:ascii="Arial" w:hAnsi="Arial" w:cs="Arial"/>
-        </w:rPr>
-        <w:t xml:space="preserve">0, </w:t>
-      </w:r>
-      <w:r>
-        <w:rPr>
-          <w:rFonts w:ascii="Arial" w:hAnsi="Arial" w:cs="Arial"/>
-        </w:rPr>
-        <w:t>DEFL2b</w:t>
-      </w:r>
-      <w:r>
-        <w:rPr>
-          <w:rFonts w:ascii="Arial" w:hAnsi="Arial" w:cs="Arial"/>
-        </w:rPr>
-        <w:t>)</w:t>
+        <w:t xml:space="preserve"> (and 2000/1000, DEFL2b)</w:t>
       </w:r>
       <w:r>
         <w:rPr>
@@ -2658,13 +2654,7 @@
         <w:rPr>
           <w:rFonts w:ascii="Arial" w:hAnsi="Arial" w:cs="Arial"/>
         </w:rPr>
-        <w:t xml:space="preserve">In the presence of </w:t>
-      </w:r>
-      <w:r>
-        <w:rPr>
-          <w:rFonts w:ascii="Arial" w:hAnsi="Arial" w:cs="Arial"/>
-        </w:rPr>
-        <w:t>correlations of ±0.5, t</w:t>
+        <w:t>In the presence of correlations of ±0.5, t</w:t>
       </w:r>
       <w:r>
         <w:rPr>
@@ -2856,6 +2846,7 @@
                 <w:b/>
               </w:rPr>
             </w:pPr>
+            <w:proofErr w:type="spellStart"/>
             <w:r>
               <w:rPr>
                 <w:rFonts w:ascii="Arial" w:hAnsi="Arial" w:cs="Arial"/>
@@ -2863,6 +2854,7 @@
               </w:rPr>
               <w:t>lq</w:t>
             </w:r>
+            <w:proofErr w:type="spellEnd"/>
           </w:p>
         </w:tc>
         <w:tc>
@@ -2925,6 +2917,7 @@
                 <w:b/>
               </w:rPr>
             </w:pPr>
+            <w:proofErr w:type="spellStart"/>
             <w:r>
               <w:rPr>
                 <w:rFonts w:ascii="Arial" w:hAnsi="Arial" w:cs="Arial"/>
@@ -2932,6 +2925,7 @@
               </w:rPr>
               <w:t>uq</w:t>
             </w:r>
+            <w:proofErr w:type="spellEnd"/>
           </w:p>
         </w:tc>
         <w:tc>
@@ -2971,6 +2965,7 @@
                 <w:b/>
               </w:rPr>
             </w:pPr>
+            <w:proofErr w:type="spellStart"/>
             <w:r>
               <w:rPr>
                 <w:rFonts w:ascii="Arial" w:hAnsi="Arial" w:cs="Arial"/>
@@ -2978,6 +2973,7 @@
               </w:rPr>
               <w:t>eval</w:t>
             </w:r>
+            <w:proofErr w:type="spellEnd"/>
           </w:p>
         </w:tc>
       </w:tr>
@@ -3397,6 +3393,7 @@
         </w:rPr>
         <w:t xml:space="preserve"> whether runtime could be optimized. Code profile using </w:t>
       </w:r>
+      <w:proofErr w:type="spellStart"/>
       <w:r>
         <w:rPr>
           <w:rFonts w:ascii="Arial" w:hAnsi="Arial" w:cs="Arial"/>
@@ -3404,12 +3401,14 @@
         </w:rPr>
         <w:t>lineprof</w:t>
       </w:r>
+      <w:proofErr w:type="spellEnd"/>
       <w:r>
         <w:rPr>
           <w:rFonts w:ascii="Arial" w:hAnsi="Arial" w:cs="Arial"/>
         </w:rPr>
         <w:t xml:space="preserve"> was tried in order to determine the bottlenecks in the code (</w:t>
       </w:r>
+      <w:proofErr w:type="spellStart"/>
       <w:r>
         <w:rPr>
           <w:rFonts w:ascii="Arial" w:hAnsi="Arial" w:cs="Arial"/>
@@ -3417,6 +3416,7 @@
         </w:rPr>
         <w:t>sir_function.R</w:t>
       </w:r>
+      <w:proofErr w:type="spellEnd"/>
       <w:r>
         <w:rPr>
           <w:rFonts w:ascii="Arial" w:hAnsi="Arial" w:cs="Arial"/>
@@ -3444,6 +3444,7 @@
         </w:rPr>
         <w:t xml:space="preserve">To speed up the code, 2 options were considered: byte compiling using </w:t>
       </w:r>
+      <w:proofErr w:type="spellStart"/>
       <w:r>
         <w:rPr>
           <w:rFonts w:ascii="Arial" w:hAnsi="Arial" w:cs="Arial"/>
@@ -3451,6 +3452,7 @@
         </w:rPr>
         <w:t>cmpfun</w:t>
       </w:r>
+      <w:proofErr w:type="spellEnd"/>
       <w:r>
         <w:rPr>
           <w:rFonts w:ascii="Arial" w:hAnsi="Arial" w:cs="Arial"/>
@@ -3468,19 +3470,190 @@
         <w:rPr>
           <w:rFonts w:ascii="Arial" w:hAnsi="Arial" w:cs="Arial"/>
         </w:rPr>
-        <w:t xml:space="preserve"> library. For the parallelization, i</w:t>
-      </w:r>
-      <w:r>
-        <w:rPr>
-          <w:rFonts w:ascii="Arial" w:hAnsi="Arial" w:cs="Arial"/>
-        </w:rPr>
-        <w:t>t was thought that the most computer-intensive tas</w:t>
-      </w:r>
-      <w:r>
-        <w:rPr>
-          <w:rFonts w:ascii="Arial" w:hAnsi="Arial" w:cs="Arial"/>
-        </w:rPr>
-        <w:t>k was the computation of the IR, so this part was parallelized.</w:t>
+        <w:t xml:space="preserve"> library. </w:t>
+      </w:r>
+      <w:r>
+        <w:rPr>
+          <w:rFonts w:ascii="Arial" w:hAnsi="Arial" w:cs="Arial"/>
+        </w:rPr>
+        <w:t>I</w:t>
+      </w:r>
+      <w:r>
+        <w:rPr>
+          <w:rFonts w:ascii="Arial" w:hAnsi="Arial" w:cs="Arial"/>
+        </w:rPr>
+        <w:t>t was thought that the most computer-intensive task was the computation of the IR, so this part was parallelized.</w:t>
+      </w:r>
+      <w:r>
+        <w:rPr>
+          <w:rFonts w:ascii="Arial" w:hAnsi="Arial" w:cs="Arial"/>
+        </w:rPr>
+        <w:t xml:space="preserve"> Byte compiling proved to be no advantage over the original function</w:t>
+      </w:r>
+      <w:r>
+        <w:rPr>
+          <w:rFonts w:ascii="Arial" w:hAnsi="Arial" w:cs="Arial"/>
+        </w:rPr>
+        <w:t xml:space="preserve"> (Table 3)</w:t>
+      </w:r>
+      <w:r>
+        <w:rPr>
+          <w:rFonts w:ascii="Arial" w:hAnsi="Arial" w:cs="Arial"/>
+        </w:rPr>
+        <w:t>. Running on a local cluster proved slower than the original implementation</w:t>
+      </w:r>
+      <w:r>
+        <w:rPr>
+          <w:rFonts w:ascii="Arial" w:hAnsi="Arial" w:cs="Arial"/>
+        </w:rPr>
+        <w:t xml:space="preserve"> (Table 3)</w:t>
+      </w:r>
+      <w:r>
+        <w:rPr>
+          <w:rFonts w:ascii="Arial" w:hAnsi="Arial" w:cs="Arial"/>
+        </w:rPr>
+        <w:t xml:space="preserve">, with runtime increasing with the number of nodes. This is to </w:t>
+      </w:r>
+      <w:r>
+        <w:rPr>
+          <w:rFonts w:ascii="Arial" w:hAnsi="Arial" w:cs="Arial"/>
+        </w:rPr>
+        <w:lastRenderedPageBreak/>
+        <w:t>relate to the small dataset size used in this example (</w:t>
+      </w:r>
+      <w:r>
+        <w:rPr>
+          <w:rFonts w:ascii="Arial" w:hAnsi="Arial" w:cs="Arial"/>
+          <w:i/>
+        </w:rPr>
+        <w:t>M</w:t>
+      </w:r>
+      <w:r>
+        <w:rPr>
+          <w:rFonts w:ascii="Arial" w:hAnsi="Arial" w:cs="Arial"/>
+        </w:rPr>
+        <w:t>=100 samples), which were too small to justify the overhead due to communication between nodes. In addition, benchmark was also run with bigger dataset sizes (</w:t>
+      </w:r>
+      <w:r>
+        <w:rPr>
+          <w:rFonts w:ascii="Arial" w:hAnsi="Arial" w:cs="Arial"/>
+          <w:i/>
+        </w:rPr>
+        <w:t>M</w:t>
+      </w:r>
+      <w:r>
+        <w:rPr>
+          <w:rFonts w:ascii="Arial" w:hAnsi="Arial" w:cs="Arial"/>
+        </w:rPr>
+        <w:t>=</w:t>
+      </w:r>
+      <w:r>
+        <w:rPr>
+          <w:rFonts w:ascii="Arial" w:hAnsi="Arial" w:cs="Arial"/>
+        </w:rPr>
+        <w:t>10,000 samples) and multiple iterations (5 iterations</w:t>
+      </w:r>
+      <w:r>
+        <w:rPr>
+          <w:rFonts w:ascii="Arial" w:hAnsi="Arial" w:cs="Arial"/>
+        </w:rPr>
+        <w:t xml:space="preserve"> with </w:t>
+      </w:r>
+      <w:r>
+        <w:rPr>
+          <w:rFonts w:ascii="Arial" w:hAnsi="Arial" w:cs="Arial"/>
+          <w:i/>
+        </w:rPr>
+        <w:t>M</w:t>
+      </w:r>
+      <w:r>
+        <w:rPr>
+          <w:rFonts w:ascii="Arial" w:hAnsi="Arial" w:cs="Arial"/>
+        </w:rPr>
+        <w:t xml:space="preserve">=100 and </w:t>
+      </w:r>
+      <w:r>
+        <w:rPr>
+          <w:rFonts w:ascii="Arial" w:hAnsi="Arial" w:cs="Arial"/>
+          <w:i/>
+        </w:rPr>
+        <w:t>N</w:t>
+      </w:r>
+      <w:r>
+        <w:rPr>
+          <w:rFonts w:ascii="Arial" w:hAnsi="Arial" w:cs="Arial"/>
+        </w:rPr>
+        <w:t>=20</w:t>
+      </w:r>
+      <w:r>
+        <w:rPr>
+          <w:rFonts w:ascii="Arial" w:hAnsi="Arial" w:cs="Arial"/>
+        </w:rPr>
+        <w:t>). With 10,000 samples, parallelization was as fast as the original implementation</w:t>
+      </w:r>
+      <w:r>
+        <w:rPr>
+          <w:rFonts w:ascii="Arial" w:hAnsi="Arial" w:cs="Arial"/>
+        </w:rPr>
+        <w:t xml:space="preserve"> (mean of 3 s</w:t>
+      </w:r>
+      <w:r>
+        <w:rPr>
+          <w:rFonts w:ascii="Arial" w:hAnsi="Arial" w:cs="Arial"/>
+        </w:rPr>
+        <w:t xml:space="preserve"> for both</w:t>
+      </w:r>
+      <w:r>
+        <w:rPr>
+          <w:rFonts w:ascii="Arial" w:hAnsi="Arial" w:cs="Arial"/>
+        </w:rPr>
+        <w:t>)</w:t>
+      </w:r>
+      <w:r>
+        <w:rPr>
+          <w:rFonts w:ascii="Arial" w:hAnsi="Arial" w:cs="Arial"/>
+        </w:rPr>
+        <w:t>, but it was still slower with 5 iterations</w:t>
+      </w:r>
+      <w:r>
+        <w:rPr>
+          <w:rFonts w:ascii="Arial" w:hAnsi="Arial" w:cs="Arial"/>
+        </w:rPr>
+        <w:t xml:space="preserve"> (mean 287.7 </w:t>
+      </w:r>
+      <w:proofErr w:type="spellStart"/>
+      <w:r>
+        <w:rPr>
+          <w:rFonts w:ascii="Arial" w:hAnsi="Arial" w:cs="Arial"/>
+        </w:rPr>
+        <w:t>ms</w:t>
+      </w:r>
+      <w:proofErr w:type="spellEnd"/>
+      <w:r>
+        <w:rPr>
+          <w:rFonts w:ascii="Arial" w:hAnsi="Arial" w:cs="Arial"/>
+        </w:rPr>
+        <w:t xml:space="preserve"> for parallel versus 226.1 </w:t>
+      </w:r>
+      <w:proofErr w:type="spellStart"/>
+      <w:r>
+        <w:rPr>
+          <w:rFonts w:ascii="Arial" w:hAnsi="Arial" w:cs="Arial"/>
+        </w:rPr>
+        <w:t>ms</w:t>
+      </w:r>
+      <w:proofErr w:type="spellEnd"/>
+      <w:r>
+        <w:rPr>
+          <w:rFonts w:ascii="Arial" w:hAnsi="Arial" w:cs="Arial"/>
+        </w:rPr>
+        <w:t xml:space="preserve"> for original)</w:t>
+      </w:r>
+      <w:r>
+        <w:rPr>
+          <w:rFonts w:ascii="Arial" w:hAnsi="Arial" w:cs="Arial"/>
+        </w:rPr>
+        <w:t>.</w:t>
       </w:r>
     </w:p>
     <w:p>
@@ -3497,57 +3670,35 @@
           <w:rFonts w:ascii="Arial" w:hAnsi="Arial" w:cs="Arial"/>
           <w:b/>
         </w:rPr>
-        <w:lastRenderedPageBreak/>
-        <w:t>Table 3</w:t>
+        <w:t>Table 3 Results from microbenchmark between implementations (</w:t>
       </w:r>
       <w:r>
         <w:rPr>
           <w:rFonts w:ascii="Arial" w:hAnsi="Arial" w:cs="Arial"/>
           <w:b/>
         </w:rPr>
-        <w:t xml:space="preserve"> Results from microbenchmark</w:t>
+        <w:t>milli</w:t>
       </w:r>
       <w:r>
         <w:rPr>
           <w:rFonts w:ascii="Arial" w:hAnsi="Arial" w:cs="Arial"/>
           <w:b/>
         </w:rPr>
-        <w:t xml:space="preserve"> between implementations</w:t>
+        <w:t xml:space="preserve">seconds): parallel </w:t>
       </w:r>
       <w:r>
         <w:rPr>
           <w:rFonts w:ascii="Arial" w:hAnsi="Arial" w:cs="Arial"/>
           <w:b/>
         </w:rPr>
-        <w:t xml:space="preserve"> (</w:t>
+        <w:t>slower</w:t>
       </w:r>
       <w:r>
         <w:rPr>
           <w:rFonts w:ascii="Arial" w:hAnsi="Arial" w:cs="Arial"/>
           <w:b/>
         </w:rPr>
-        <w:t>milli</w:t>
-      </w:r>
-      <w:r>
-        <w:rPr>
-          <w:rFonts w:ascii="Arial" w:hAnsi="Arial" w:cs="Arial"/>
-          <w:b/>
-        </w:rPr>
-        <w:t xml:space="preserve">seconds): </w:t>
-      </w:r>
-      <w:r>
-        <w:rPr>
-          <w:rFonts w:ascii="Arial" w:hAnsi="Arial" w:cs="Arial"/>
-          <w:b/>
-        </w:rPr>
-        <w:t>parallel XX than original function, no advantage of byte compiling</w:t>
-      </w:r>
-      <w:r>
-        <w:rPr>
-          <w:rFonts w:ascii="Arial" w:hAnsi="Arial" w:cs="Arial"/>
-          <w:b/>
-        </w:rPr>
-        <w:t>.</w:t>
+        <w:t xml:space="preserve"> than original function, no advantage of byte compiling.</w:t>
       </w:r>
     </w:p>
     <w:tbl>
@@ -3569,7 +3720,7 @@
       <w:tr>
         <w:tc>
           <w:tcPr>
-            <w:tcW w:w="2882" w:type="dxa"/>
+            <w:tcW w:w="3798" w:type="dxa"/>
           </w:tcPr>
           <w:p>
             <w:pPr>
@@ -3626,6 +3777,7 @@
                 <w:b/>
               </w:rPr>
             </w:pPr>
+            <w:proofErr w:type="spellStart"/>
             <w:r>
               <w:rPr>
                 <w:rFonts w:ascii="Arial" w:hAnsi="Arial" w:cs="Arial"/>
@@ -3633,6 +3785,7 @@
               </w:rPr>
               <w:t>lq</w:t>
             </w:r>
+            <w:proofErr w:type="spellEnd"/>
           </w:p>
         </w:tc>
         <w:tc>
@@ -3695,6 +3848,7 @@
                 <w:b/>
               </w:rPr>
             </w:pPr>
+            <w:proofErr w:type="spellStart"/>
             <w:r>
               <w:rPr>
                 <w:rFonts w:ascii="Arial" w:hAnsi="Arial" w:cs="Arial"/>
@@ -3702,6 +3856,7 @@
               </w:rPr>
               <w:t>uq</w:t>
             </w:r>
+            <w:proofErr w:type="spellEnd"/>
           </w:p>
         </w:tc>
         <w:tc>
@@ -3741,6 +3896,7 @@
                 <w:b/>
               </w:rPr>
             </w:pPr>
+            <w:proofErr w:type="spellStart"/>
             <w:r>
               <w:rPr>
                 <w:rFonts w:ascii="Arial" w:hAnsi="Arial" w:cs="Arial"/>
@@ -3748,13 +3904,14 @@
               </w:rPr>
               <w:t>eval</w:t>
             </w:r>
+            <w:proofErr w:type="spellEnd"/>
           </w:p>
         </w:tc>
       </w:tr>
       <w:tr>
         <w:tc>
           <w:tcPr>
-            <w:tcW w:w="2882" w:type="dxa"/>
+            <w:tcW w:w="3798" w:type="dxa"/>
           </w:tcPr>
           <w:p>
             <w:pPr>
@@ -3928,7 +4085,7 @@
       <w:tr>
         <w:tc>
           <w:tcPr>
-            <w:tcW w:w="2882" w:type="dxa"/>
+            <w:tcW w:w="3798" w:type="dxa"/>
           </w:tcPr>
           <w:p>
             <w:pPr>
@@ -3939,19 +4096,21 @@
                 <w:lang w:val="fr-FR"/>
               </w:rPr>
             </w:pPr>
+            <w:proofErr w:type="spellStart"/>
             <w:r>
               <w:rPr>
                 <w:rFonts w:ascii="Arial" w:hAnsi="Arial" w:cs="Arial"/>
                 <w:lang w:val="fr-FR"/>
               </w:rPr>
-              <w:t>Cmpfun(</w:t>
-            </w:r>
+              <w:t>Cmpfun</w:t>
+            </w:r>
+            <w:proofErr w:type="spellEnd"/>
             <w:r>
               <w:rPr>
                 <w:rFonts w:ascii="Arial" w:hAnsi="Arial" w:cs="Arial"/>
                 <w:lang w:val="fr-FR"/>
               </w:rPr>
-              <w:t>MVN_TRUE_LHS_NOPAR</w:t>
+              <w:t>(MVN_TRUE_LHS_NOPAR</w:t>
             </w:r>
             <w:r>
               <w:rPr>
@@ -4066,8 +4225,6 @@
               </w:rPr>
               <w:t>28.9</w:t>
             </w:r>
-            <w:bookmarkStart w:id="0" w:name="_GoBack"/>
-            <w:bookmarkEnd w:id="0"/>
           </w:p>
         </w:tc>
         <w:tc>
@@ -4116,7 +4273,7 @@
       <w:tr>
         <w:tc>
           <w:tcPr>
-            <w:tcW w:w="2882" w:type="dxa"/>
+            <w:tcW w:w="3798" w:type="dxa"/>
           </w:tcPr>
           <w:p>
             <w:pPr>
@@ -4130,15 +4287,26 @@
             <w:r>
               <w:rPr>
                 <w:rFonts w:ascii="Arial" w:hAnsi="Arial" w:cs="Arial"/>
-              </w:rPr>
-              <w:t>MVN_TRUE_MC_</w:t>
-            </w:r>
-            <w:r>
-              <w:rPr>
-                <w:rFonts w:ascii="Arial" w:hAnsi="Arial" w:cs="Arial"/>
-              </w:rPr>
-              <w:t>PAR</w:t>
-            </w:r>
+                <w:lang w:val="fr-FR"/>
+              </w:rPr>
+              <w:t>MVN_TRUE_MC_PAR</w:t>
+            </w:r>
+            <w:r>
+              <w:rPr>
+                <w:rFonts w:ascii="Arial" w:hAnsi="Arial" w:cs="Arial"/>
+                <w:lang w:val="fr-FR"/>
+              </w:rPr>
+              <w:t xml:space="preserve"> 2 </w:t>
+            </w:r>
+            <w:proofErr w:type="spellStart"/>
+            <w:r>
+              <w:rPr>
+                <w:rFonts w:ascii="Arial" w:hAnsi="Arial" w:cs="Arial"/>
+                <w:lang w:val="fr-FR"/>
+              </w:rPr>
+              <w:t>nodes</w:t>
+            </w:r>
+            <w:proofErr w:type="spellEnd"/>
           </w:p>
         </w:tc>
         <w:tc>
@@ -4153,8 +4321,17 @@
               <w:rPr>
                 <w:rFonts w:ascii="Arial" w:eastAsia="Times New Roman" w:hAnsi="Arial" w:cs="Arial"/>
                 <w:color w:val="000000"/>
-              </w:rPr>
-            </w:pPr>
+                <w:lang w:val="fr-FR"/>
+              </w:rPr>
+            </w:pPr>
+            <w:r>
+              <w:rPr>
+                <w:rFonts w:ascii="Arial" w:eastAsia="Times New Roman" w:hAnsi="Arial" w:cs="Arial"/>
+                <w:color w:val="000000"/>
+                <w:lang w:val="fr-FR"/>
+              </w:rPr>
+              <w:t>42.4</w:t>
+            </w:r>
           </w:p>
         </w:tc>
         <w:tc>
@@ -4168,8 +4345,16 @@
               <w:jc w:val="center"/>
               <w:rPr>
                 <w:rFonts w:ascii="Arial" w:hAnsi="Arial" w:cs="Arial"/>
-              </w:rPr>
-            </w:pPr>
+                <w:lang w:val="fr-FR"/>
+              </w:rPr>
+            </w:pPr>
+            <w:r>
+              <w:rPr>
+                <w:rFonts w:ascii="Arial" w:hAnsi="Arial" w:cs="Arial"/>
+                <w:lang w:val="fr-FR"/>
+              </w:rPr>
+              <w:t>45.3</w:t>
+            </w:r>
           </w:p>
         </w:tc>
         <w:tc>
@@ -4183,8 +4368,16 @@
               <w:jc w:val="center"/>
               <w:rPr>
                 <w:rFonts w:ascii="Arial" w:hAnsi="Arial" w:cs="Arial"/>
-              </w:rPr>
-            </w:pPr>
+                <w:lang w:val="fr-FR"/>
+              </w:rPr>
+            </w:pPr>
+            <w:r>
+              <w:rPr>
+                <w:rFonts w:ascii="Arial" w:hAnsi="Arial" w:cs="Arial"/>
+                <w:lang w:val="fr-FR"/>
+              </w:rPr>
+              <w:t>47.9</w:t>
+            </w:r>
           </w:p>
         </w:tc>
         <w:tc>
@@ -4198,8 +4391,16 @@
               <w:jc w:val="center"/>
               <w:rPr>
                 <w:rFonts w:ascii="Arial" w:hAnsi="Arial" w:cs="Arial"/>
-              </w:rPr>
-            </w:pPr>
+                <w:lang w:val="fr-FR"/>
+              </w:rPr>
+            </w:pPr>
+            <w:r>
+              <w:rPr>
+                <w:rFonts w:ascii="Arial" w:hAnsi="Arial" w:cs="Arial"/>
+                <w:lang w:val="fr-FR"/>
+              </w:rPr>
+              <w:t>47.3</w:t>
+            </w:r>
           </w:p>
         </w:tc>
         <w:tc>
@@ -4213,8 +4414,16 @@
               <w:jc w:val="center"/>
               <w:rPr>
                 <w:rFonts w:ascii="Arial" w:hAnsi="Arial" w:cs="Arial"/>
-              </w:rPr>
-            </w:pPr>
+                <w:lang w:val="fr-FR"/>
+              </w:rPr>
+            </w:pPr>
+            <w:r>
+              <w:rPr>
+                <w:rFonts w:ascii="Arial" w:hAnsi="Arial" w:cs="Arial"/>
+                <w:lang w:val="fr-FR"/>
+              </w:rPr>
+              <w:t>49.8</w:t>
+            </w:r>
           </w:p>
         </w:tc>
         <w:tc>
@@ -4228,8 +4437,16 @@
               <w:jc w:val="center"/>
               <w:rPr>
                 <w:rFonts w:ascii="Arial" w:hAnsi="Arial" w:cs="Arial"/>
-              </w:rPr>
-            </w:pPr>
+                <w:lang w:val="fr-FR"/>
+              </w:rPr>
+            </w:pPr>
+            <w:r>
+              <w:rPr>
+                <w:rFonts w:ascii="Arial" w:hAnsi="Arial" w:cs="Arial"/>
+                <w:lang w:val="fr-FR"/>
+              </w:rPr>
+              <w:t>60.7</w:t>
+            </w:r>
           </w:p>
         </w:tc>
         <w:tc>
@@ -4243,15 +4460,443 @@
               <w:jc w:val="center"/>
               <w:rPr>
                 <w:rFonts w:ascii="Arial" w:hAnsi="Arial" w:cs="Arial"/>
-              </w:rPr>
-            </w:pPr>
+                <w:lang w:val="fr-FR"/>
+              </w:rPr>
+            </w:pPr>
+            <w:r>
+              <w:rPr>
+                <w:rFonts w:ascii="Arial" w:hAnsi="Arial" w:cs="Arial"/>
+                <w:lang w:val="fr-FR"/>
+              </w:rPr>
+              <w:t>100</w:t>
+            </w:r>
           </w:p>
         </w:tc>
       </w:tr>
       <w:tr>
         <w:tc>
           <w:tcPr>
-            <w:tcW w:w="8375" w:type="dxa"/>
+            <w:tcW w:w="3798" w:type="dxa"/>
+          </w:tcPr>
+          <w:p>
+            <w:pPr>
+              <w:spacing w:line="360" w:lineRule="auto"/>
+              <w:jc w:val="both"/>
+              <w:rPr>
+                <w:rFonts w:ascii="Arial" w:hAnsi="Arial" w:cs="Arial"/>
+                <w:lang w:val="fr-FR"/>
+              </w:rPr>
+            </w:pPr>
+            <w:r>
+              <w:rPr>
+                <w:rFonts w:ascii="Arial" w:hAnsi="Arial" w:cs="Arial"/>
+                <w:lang w:val="fr-FR"/>
+              </w:rPr>
+              <w:t>MVN_TRUE_MC_PAR</w:t>
+            </w:r>
+            <w:r>
+              <w:rPr>
+                <w:rFonts w:ascii="Arial" w:hAnsi="Arial" w:cs="Arial"/>
+                <w:lang w:val="fr-FR"/>
+              </w:rPr>
+              <w:t xml:space="preserve"> 4</w:t>
+            </w:r>
+            <w:r>
+              <w:rPr>
+                <w:rFonts w:ascii="Arial" w:hAnsi="Arial" w:cs="Arial"/>
+                <w:lang w:val="fr-FR"/>
+              </w:rPr>
+              <w:t xml:space="preserve"> </w:t>
+            </w:r>
+            <w:proofErr w:type="spellStart"/>
+            <w:r>
+              <w:rPr>
+                <w:rFonts w:ascii="Arial" w:hAnsi="Arial" w:cs="Arial"/>
+                <w:lang w:val="fr-FR"/>
+              </w:rPr>
+              <w:t>nodes</w:t>
+            </w:r>
+            <w:proofErr w:type="spellEnd"/>
+          </w:p>
+        </w:tc>
+        <w:tc>
+          <w:tcPr>
+            <w:tcW w:w="739" w:type="dxa"/>
+            <w:vAlign w:val="center"/>
+          </w:tcPr>
+          <w:p>
+            <w:pPr>
+              <w:spacing w:line="360" w:lineRule="auto"/>
+              <w:jc w:val="center"/>
+              <w:rPr>
+                <w:rFonts w:ascii="Arial" w:eastAsia="Times New Roman" w:hAnsi="Arial" w:cs="Arial"/>
+                <w:color w:val="000000"/>
+                <w:lang w:val="fr-FR"/>
+              </w:rPr>
+            </w:pPr>
+            <w:r>
+              <w:rPr>
+                <w:rFonts w:ascii="Arial" w:eastAsia="Times New Roman" w:hAnsi="Arial" w:cs="Arial"/>
+                <w:color w:val="000000"/>
+                <w:lang w:val="fr-FR"/>
+              </w:rPr>
+              <w:t>42.6</w:t>
+            </w:r>
+          </w:p>
+        </w:tc>
+        <w:tc>
+          <w:tcPr>
+            <w:tcW w:w="741" w:type="dxa"/>
+            <w:vAlign w:val="center"/>
+          </w:tcPr>
+          <w:p>
+            <w:pPr>
+              <w:spacing w:line="360" w:lineRule="auto"/>
+              <w:jc w:val="center"/>
+              <w:rPr>
+                <w:rFonts w:ascii="Arial" w:hAnsi="Arial" w:cs="Arial"/>
+                <w:lang w:val="fr-FR"/>
+              </w:rPr>
+            </w:pPr>
+            <w:r>
+              <w:rPr>
+                <w:rFonts w:ascii="Arial" w:hAnsi="Arial" w:cs="Arial"/>
+                <w:lang w:val="fr-FR"/>
+              </w:rPr>
+              <w:t>46.6</w:t>
+            </w:r>
+          </w:p>
+        </w:tc>
+        <w:tc>
+          <w:tcPr>
+            <w:tcW w:w="791" w:type="dxa"/>
+            <w:vAlign w:val="center"/>
+          </w:tcPr>
+          <w:p>
+            <w:pPr>
+              <w:spacing w:line="360" w:lineRule="auto"/>
+              <w:jc w:val="center"/>
+              <w:rPr>
+                <w:rFonts w:ascii="Arial" w:hAnsi="Arial" w:cs="Arial"/>
+                <w:lang w:val="fr-FR"/>
+              </w:rPr>
+            </w:pPr>
+            <w:r>
+              <w:rPr>
+                <w:rFonts w:ascii="Arial" w:hAnsi="Arial" w:cs="Arial"/>
+                <w:lang w:val="fr-FR"/>
+              </w:rPr>
+              <w:t>49.2</w:t>
+            </w:r>
+          </w:p>
+        </w:tc>
+        <w:tc>
+          <w:tcPr>
+            <w:tcW w:w="987" w:type="dxa"/>
+            <w:vAlign w:val="center"/>
+          </w:tcPr>
+          <w:p>
+            <w:pPr>
+              <w:spacing w:line="360" w:lineRule="auto"/>
+              <w:jc w:val="center"/>
+              <w:rPr>
+                <w:rFonts w:ascii="Arial" w:hAnsi="Arial" w:cs="Arial"/>
+                <w:lang w:val="fr-FR"/>
+              </w:rPr>
+            </w:pPr>
+            <w:r>
+              <w:rPr>
+                <w:rFonts w:ascii="Arial" w:hAnsi="Arial" w:cs="Arial"/>
+                <w:lang w:val="fr-FR"/>
+              </w:rPr>
+              <w:t>48.7</w:t>
+            </w:r>
+          </w:p>
+        </w:tc>
+        <w:tc>
+          <w:tcPr>
+            <w:tcW w:w="741" w:type="dxa"/>
+            <w:vAlign w:val="center"/>
+          </w:tcPr>
+          <w:p>
+            <w:pPr>
+              <w:spacing w:line="360" w:lineRule="auto"/>
+              <w:jc w:val="center"/>
+              <w:rPr>
+                <w:rFonts w:ascii="Arial" w:hAnsi="Arial" w:cs="Arial"/>
+                <w:lang w:val="fr-FR"/>
+              </w:rPr>
+            </w:pPr>
+            <w:r>
+              <w:rPr>
+                <w:rFonts w:ascii="Arial" w:hAnsi="Arial" w:cs="Arial"/>
+                <w:lang w:val="fr-FR"/>
+              </w:rPr>
+              <w:t>51.0</w:t>
+            </w:r>
+          </w:p>
+        </w:tc>
+        <w:tc>
+          <w:tcPr>
+            <w:tcW w:w="767" w:type="dxa"/>
+            <w:vAlign w:val="center"/>
+          </w:tcPr>
+          <w:p>
+            <w:pPr>
+              <w:spacing w:line="360" w:lineRule="auto"/>
+              <w:jc w:val="center"/>
+              <w:rPr>
+                <w:rFonts w:ascii="Arial" w:hAnsi="Arial" w:cs="Arial"/>
+                <w:lang w:val="fr-FR"/>
+              </w:rPr>
+            </w:pPr>
+            <w:r>
+              <w:rPr>
+                <w:rFonts w:ascii="Arial" w:hAnsi="Arial" w:cs="Arial"/>
+                <w:lang w:val="fr-FR"/>
+              </w:rPr>
+              <w:t>64.9</w:t>
+            </w:r>
+          </w:p>
+        </w:tc>
+        <w:tc>
+          <w:tcPr>
+            <w:tcW w:w="727" w:type="dxa"/>
+            <w:vAlign w:val="center"/>
+          </w:tcPr>
+          <w:p>
+            <w:pPr>
+              <w:spacing w:line="360" w:lineRule="auto"/>
+              <w:jc w:val="center"/>
+              <w:rPr>
+                <w:rFonts w:ascii="Arial" w:hAnsi="Arial" w:cs="Arial"/>
+                <w:lang w:val="fr-FR"/>
+              </w:rPr>
+            </w:pPr>
+            <w:r>
+              <w:rPr>
+                <w:rFonts w:ascii="Arial" w:hAnsi="Arial" w:cs="Arial"/>
+                <w:lang w:val="fr-FR"/>
+              </w:rPr>
+              <w:t>100</w:t>
+            </w:r>
+          </w:p>
+        </w:tc>
+      </w:tr>
+      <w:tr>
+        <w:tc>
+          <w:tcPr>
+            <w:tcW w:w="3798" w:type="dxa"/>
+          </w:tcPr>
+          <w:p>
+            <w:pPr>
+              <w:spacing w:line="360" w:lineRule="auto"/>
+              <w:jc w:val="both"/>
+              <w:rPr>
+                <w:rFonts w:ascii="Arial" w:hAnsi="Arial" w:cs="Arial"/>
+                <w:lang w:val="fr-FR"/>
+              </w:rPr>
+            </w:pPr>
+            <w:r>
+              <w:rPr>
+                <w:rFonts w:ascii="Arial" w:hAnsi="Arial" w:cs="Arial"/>
+                <w:lang w:val="fr-FR"/>
+              </w:rPr>
+              <w:t>MVN_TRUE_MC_PAR</w:t>
+            </w:r>
+            <w:r>
+              <w:rPr>
+                <w:rFonts w:ascii="Arial" w:hAnsi="Arial" w:cs="Arial"/>
+                <w:lang w:val="fr-FR"/>
+              </w:rPr>
+              <w:t xml:space="preserve"> 8</w:t>
+            </w:r>
+            <w:r>
+              <w:rPr>
+                <w:rFonts w:ascii="Arial" w:hAnsi="Arial" w:cs="Arial"/>
+                <w:lang w:val="fr-FR"/>
+              </w:rPr>
+              <w:t xml:space="preserve"> </w:t>
+            </w:r>
+            <w:proofErr w:type="spellStart"/>
+            <w:r>
+              <w:rPr>
+                <w:rFonts w:ascii="Arial" w:hAnsi="Arial" w:cs="Arial"/>
+                <w:lang w:val="fr-FR"/>
+              </w:rPr>
+              <w:t>nodes</w:t>
+            </w:r>
+            <w:proofErr w:type="spellEnd"/>
+          </w:p>
+        </w:tc>
+        <w:tc>
+          <w:tcPr>
+            <w:tcW w:w="739" w:type="dxa"/>
+            <w:vAlign w:val="center"/>
+          </w:tcPr>
+          <w:p>
+            <w:pPr>
+              <w:spacing w:line="360" w:lineRule="auto"/>
+              <w:jc w:val="center"/>
+              <w:rPr>
+                <w:rFonts w:ascii="Arial" w:eastAsia="Times New Roman" w:hAnsi="Arial" w:cs="Arial"/>
+                <w:color w:val="000000"/>
+                <w:lang w:val="fr-FR"/>
+              </w:rPr>
+            </w:pPr>
+            <w:r>
+              <w:rPr>
+                <w:rFonts w:ascii="Arial" w:eastAsia="Times New Roman" w:hAnsi="Arial" w:cs="Arial"/>
+                <w:color w:val="000000"/>
+                <w:lang w:val="fr-FR"/>
+              </w:rPr>
+              <w:t>46.3</w:t>
+            </w:r>
+          </w:p>
+        </w:tc>
+        <w:tc>
+          <w:tcPr>
+            <w:tcW w:w="741" w:type="dxa"/>
+            <w:vAlign w:val="center"/>
+          </w:tcPr>
+          <w:p>
+            <w:pPr>
+              <w:spacing w:line="360" w:lineRule="auto"/>
+              <w:jc w:val="center"/>
+              <w:rPr>
+                <w:rFonts w:ascii="Arial" w:hAnsi="Arial" w:cs="Arial"/>
+                <w:lang w:val="fr-FR"/>
+              </w:rPr>
+            </w:pPr>
+            <w:r>
+              <w:rPr>
+                <w:rFonts w:ascii="Arial" w:hAnsi="Arial" w:cs="Arial"/>
+                <w:lang w:val="fr-FR"/>
+              </w:rPr>
+              <w:t>52.0</w:t>
+            </w:r>
+          </w:p>
+        </w:tc>
+        <w:tc>
+          <w:tcPr>
+            <w:tcW w:w="791" w:type="dxa"/>
+            <w:vAlign w:val="center"/>
+          </w:tcPr>
+          <w:p>
+            <w:pPr>
+              <w:spacing w:line="360" w:lineRule="auto"/>
+              <w:jc w:val="center"/>
+              <w:rPr>
+                <w:rFonts w:ascii="Arial" w:hAnsi="Arial" w:cs="Arial"/>
+                <w:lang w:val="fr-FR"/>
+              </w:rPr>
+            </w:pPr>
+            <w:r>
+              <w:rPr>
+                <w:rFonts w:ascii="Arial" w:hAnsi="Arial" w:cs="Arial"/>
+                <w:lang w:val="fr-FR"/>
+              </w:rPr>
+              <w:t>55.5</w:t>
+            </w:r>
+          </w:p>
+        </w:tc>
+        <w:tc>
+          <w:tcPr>
+            <w:tcW w:w="987" w:type="dxa"/>
+            <w:vAlign w:val="center"/>
+          </w:tcPr>
+          <w:p>
+            <w:pPr>
+              <w:spacing w:line="360" w:lineRule="auto"/>
+              <w:jc w:val="center"/>
+              <w:rPr>
+                <w:rFonts w:ascii="Arial" w:hAnsi="Arial" w:cs="Arial"/>
+                <w:lang w:val="fr-FR"/>
+              </w:rPr>
+            </w:pPr>
+            <w:r>
+              <w:rPr>
+                <w:rFonts w:ascii="Arial" w:hAnsi="Arial" w:cs="Arial"/>
+                <w:lang w:val="fr-FR"/>
+              </w:rPr>
+              <w:t>54.9</w:t>
+            </w:r>
+          </w:p>
+        </w:tc>
+        <w:tc>
+          <w:tcPr>
+            <w:tcW w:w="741" w:type="dxa"/>
+            <w:vAlign w:val="center"/>
+          </w:tcPr>
+          <w:p>
+            <w:pPr>
+              <w:spacing w:line="360" w:lineRule="auto"/>
+              <w:jc w:val="center"/>
+              <w:rPr>
+                <w:rFonts w:ascii="Arial" w:hAnsi="Arial" w:cs="Arial"/>
+                <w:lang w:val="fr-FR"/>
+              </w:rPr>
+            </w:pPr>
+            <w:r>
+              <w:rPr>
+                <w:rFonts w:ascii="Arial" w:hAnsi="Arial" w:cs="Arial"/>
+                <w:lang w:val="fr-FR"/>
+              </w:rPr>
+              <w:t>57.1</w:t>
+            </w:r>
+          </w:p>
+        </w:tc>
+        <w:tc>
+          <w:tcPr>
+            <w:tcW w:w="767" w:type="dxa"/>
+            <w:vAlign w:val="center"/>
+          </w:tcPr>
+          <w:p>
+            <w:pPr>
+              <w:spacing w:line="360" w:lineRule="auto"/>
+              <w:jc w:val="center"/>
+              <w:rPr>
+                <w:rFonts w:ascii="Arial" w:hAnsi="Arial" w:cs="Arial"/>
+                <w:lang w:val="fr-FR"/>
+              </w:rPr>
+            </w:pPr>
+            <w:r>
+              <w:rPr>
+                <w:rFonts w:ascii="Arial" w:hAnsi="Arial" w:cs="Arial"/>
+                <w:lang w:val="fr-FR"/>
+              </w:rPr>
+              <w:t>90.8</w:t>
+            </w:r>
+          </w:p>
+        </w:tc>
+        <w:tc>
+          <w:tcPr>
+            <w:tcW w:w="727" w:type="dxa"/>
+            <w:vAlign w:val="center"/>
+          </w:tcPr>
+          <w:p>
+            <w:pPr>
+              <w:spacing w:line="360" w:lineRule="auto"/>
+              <w:jc w:val="center"/>
+              <w:rPr>
+                <w:rFonts w:ascii="Arial" w:hAnsi="Arial" w:cs="Arial"/>
+                <w:lang w:val="fr-FR"/>
+              </w:rPr>
+            </w:pPr>
+            <w:r>
+              <w:rPr>
+                <w:rFonts w:ascii="Arial" w:hAnsi="Arial" w:cs="Arial"/>
+                <w:lang w:val="fr-FR"/>
+              </w:rPr>
+              <w:t>100</w:t>
+            </w:r>
+          </w:p>
+        </w:tc>
+      </w:tr>
+      <w:tr>
+        <w:tc>
+          <w:tcPr>
+            <w:tcW w:w="9291" w:type="dxa"/>
             <w:gridSpan w:val="8"/>
           </w:tcPr>
           <w:p>
@@ -4329,6 +4974,8 @@
           <w:docGrid w:linePitch="360"/>
         </w:sectPr>
       </w:pPr>
+      <w:bookmarkStart w:id="0" w:name="_GoBack"/>
+      <w:bookmarkEnd w:id="0"/>
     </w:p>
     <w:p>
       <w:pPr>
@@ -4344,56 +4991,7 @@
           <w:b/>
         </w:rPr>
         <w:lastRenderedPageBreak/>
-        <w:t xml:space="preserve">Figure </w:t>
-      </w:r>
-      <w:r>
-        <w:rPr>
-          <w:rFonts w:ascii="Arial" w:hAnsi="Arial" w:cs="Arial"/>
-          <w:b/>
-        </w:rPr>
-        <w:t>1</w:t>
-      </w:r>
-      <w:r>
-        <w:rPr>
-          <w:rFonts w:ascii="Arial" w:hAnsi="Arial" w:cs="Arial"/>
-          <w:b/>
-        </w:rPr>
-        <w:t xml:space="preserve"> Convergence of estimated </w:t>
-      </w:r>
-      <w:r>
-        <w:rPr>
-          <w:rFonts w:ascii="Arial" w:hAnsi="Arial" w:cs="Arial"/>
-          <w:b/>
-        </w:rPr>
-        <w:t>means, variances and CI95% bounds</w:t>
-      </w:r>
-      <w:r>
-        <w:rPr>
-          <w:rFonts w:ascii="Arial" w:hAnsi="Arial" w:cs="Arial"/>
-          <w:b/>
-        </w:rPr>
-        <w:t xml:space="preserve"> for </w:t>
-      </w:r>
-      <w:r>
-        <w:rPr>
-          <w:rFonts w:ascii="Arial" w:hAnsi="Arial" w:cs="Arial"/>
-          <w:b/>
-        </w:rPr>
-        <w:t>investigated</w:t>
-      </w:r>
-      <w:r>
-        <w:rPr>
-          <w:rFonts w:ascii="Arial" w:hAnsi="Arial" w:cs="Arial"/>
-          <w:b/>
-        </w:rPr>
-        <w:t xml:space="preserve"> scenarios: LHS </w:t>
-      </w:r>
-      <w:r>
-        <w:rPr>
-          <w:rFonts w:ascii="Arial" w:hAnsi="Arial" w:cs="Arial"/>
-          <w:b/>
-        </w:rPr>
-        <w:t>outperforms MC in 2 out of 15 scenarios only</w:t>
+        <w:t>Figure 1 Convergence of estimated means, variances and CI95% bounds for investigated scenarios: LHS outperforms MC in 2 out of 15 scenarios only</w:t>
       </w:r>
     </w:p>
     <w:p>
@@ -4543,21 +5141,23 @@
           <w:b/>
         </w:rPr>
         <w:lastRenderedPageBreak/>
-        <w:t>Figure</w:t>
-      </w:r>
+        <w:t xml:space="preserve">Figure 2 Convergence of estimated </w:t>
+      </w:r>
+      <w:proofErr w:type="spellStart"/>
       <w:r>
         <w:rPr>
           <w:rFonts w:ascii="Arial" w:hAnsi="Arial" w:cs="Arial"/>
           <w:b/>
         </w:rPr>
-        <w:t xml:space="preserve"> 2 </w:t>
-      </w:r>
+        <w:t>covariances</w:t>
+      </w:r>
+      <w:proofErr w:type="spellEnd"/>
       <w:r>
         <w:rPr>
           <w:rFonts w:ascii="Arial" w:hAnsi="Arial" w:cs="Arial"/>
           <w:b/>
         </w:rPr>
-        <w:t xml:space="preserve">Convergence of estimated covariances for selected scenarios: MC closer to true value than LHS </w:t>
+        <w:t xml:space="preserve"> for selected scenarios: MC closer to true value than LHS </w:t>
       </w:r>
     </w:p>
     <w:p>
@@ -4573,12 +5173,14 @@
         </w:rPr>
         <w:t xml:space="preserve">Full lines are smooths of </w:t>
       </w:r>
+      <w:proofErr w:type="spellStart"/>
       <w:r>
         <w:rPr>
           <w:rFonts w:ascii="Arial" w:hAnsi="Arial" w:cs="Arial"/>
         </w:rPr>
         <w:t>covariances</w:t>
       </w:r>
+      <w:proofErr w:type="spellEnd"/>
       <w:r>
         <w:rPr>
           <w:rFonts w:ascii="Arial" w:hAnsi="Arial" w:cs="Arial"/>
@@ -4589,25 +5191,7 @@
         <w:rPr>
           <w:rFonts w:ascii="Arial" w:hAnsi="Arial" w:cs="Arial"/>
         </w:rPr>
-        <w:t xml:space="preserve"> for the 5 scenarios in which the true distribution displayed correlations.</w:t>
-      </w:r>
-      <w:r>
-        <w:rPr>
-          <w:rFonts w:ascii="Arial" w:hAnsi="Arial" w:cs="Arial"/>
-        </w:rPr>
-        <w:t xml:space="preserve"> Full thin lines and points correspond to the data for each parameter</w:t>
-      </w:r>
-      <w:r>
-        <w:rPr>
-          <w:rFonts w:ascii="Arial" w:hAnsi="Arial" w:cs="Arial"/>
-        </w:rPr>
-        <w:t xml:space="preserve"> pair</w:t>
-      </w:r>
-      <w:r>
-        <w:rPr>
-          <w:rFonts w:ascii="Arial" w:hAnsi="Arial" w:cs="Arial"/>
-        </w:rPr>
-        <w:t xml:space="preserve">. </w:t>
+        <w:t xml:space="preserve"> for the 5 scenarios in which the true distribution displayed correlations. Full thin lines and points correspond to the data for each parameter pair. </w:t>
       </w:r>
       <w:r>
         <w:rPr>
@@ -4775,19 +5359,7 @@
         <w:rPr>
           <w:rFonts w:ascii="Arial" w:hAnsi="Arial" w:cs="Arial"/>
         </w:rPr>
-        <w:t>=</w:t>
-      </w:r>
-      <w:r>
-        <w:rPr>
-          <w:rFonts w:ascii="Arial" w:hAnsi="Arial" w:cs="Arial"/>
-        </w:rPr>
-        <w:t>50</w:t>
-      </w:r>
-      <w:r>
-        <w:rPr>
-          <w:rFonts w:ascii="Arial" w:hAnsi="Arial" w:cs="Arial"/>
-        </w:rPr>
-        <w:t xml:space="preserve">00 and </w:t>
+        <w:t xml:space="preserve">=5000 and </w:t>
       </w:r>
       <w:r>
         <w:rPr>
@@ -4800,31 +5372,7 @@
         <w:rPr>
           <w:rFonts w:ascii="Arial" w:hAnsi="Arial" w:cs="Arial"/>
         </w:rPr>
-        <w:t>=100</w:t>
-      </w:r>
-      <w:r>
-        <w:rPr>
-          <w:rFonts w:ascii="Arial" w:hAnsi="Arial" w:cs="Arial"/>
-        </w:rPr>
-        <w:t>0</w:t>
-      </w:r>
-      <w:r>
-        <w:rPr>
-          <w:rFonts w:ascii="Arial" w:hAnsi="Arial" w:cs="Arial"/>
-        </w:rPr>
-        <w:t xml:space="preserve"> </w:t>
-      </w:r>
-      <w:r>
-        <w:rPr>
-          <w:rFonts w:ascii="Arial" w:hAnsi="Arial" w:cs="Arial"/>
-        </w:rPr>
-        <w:t xml:space="preserve">with </w:t>
-      </w:r>
-      <w:r>
-        <w:rPr>
-          <w:rFonts w:ascii="Arial" w:hAnsi="Arial" w:cs="Arial"/>
-        </w:rPr>
-        <w:t>LHS but worse with MC.</w:t>
+        <w:t>=1000 with LHS but worse with MC.</w:t>
       </w:r>
       <w:r>
         <w:rPr>
@@ -4832,1085 +5380,6 @@
         </w:rPr>
         <w:t xml:space="preserve"> LHS performed however less well than MC at identifying the correlation structure when it had been misspecified (only underestimation was considered here), which should be considered. </w:t>
       </w:r>
-    </w:p>
-    <w:p>
-      <w:pPr>
-        <w:spacing w:line="360" w:lineRule="auto"/>
-        <w:jc w:val="both"/>
-        <w:rPr>
-          <w:rFonts w:ascii="Arial" w:hAnsi="Arial" w:cs="Arial"/>
-          <w:b/>
-        </w:rPr>
-      </w:pPr>
-    </w:p>
-    <w:p>
-      <w:pPr>
-        <w:spacing w:line="360" w:lineRule="auto"/>
-        <w:jc w:val="both"/>
-        <w:rPr>
-          <w:rFonts w:ascii="Arial" w:hAnsi="Arial" w:cs="Arial"/>
-          <w:b/>
-        </w:rPr>
-      </w:pPr>
-    </w:p>
-    <w:p>
-      <w:pPr>
-        <w:spacing w:line="360" w:lineRule="auto"/>
-        <w:jc w:val="both"/>
-        <w:rPr>
-          <w:rFonts w:ascii="Arial" w:hAnsi="Arial" w:cs="Arial"/>
-          <w:b/>
-        </w:rPr>
-      </w:pPr>
-    </w:p>
-    <w:p>
-      <w:pPr>
-        <w:spacing w:line="360" w:lineRule="auto"/>
-        <w:jc w:val="both"/>
-        <w:rPr>
-          <w:rFonts w:ascii="Arial" w:hAnsi="Arial" w:cs="Arial"/>
-          <w:b/>
-        </w:rPr>
-      </w:pPr>
-    </w:p>
-    <w:p>
-      <w:pPr>
-        <w:spacing w:line="360" w:lineRule="auto"/>
-        <w:jc w:val="both"/>
-        <w:rPr>
-          <w:rFonts w:ascii="Arial" w:hAnsi="Arial" w:cs="Arial"/>
-          <w:b/>
-        </w:rPr>
-      </w:pPr>
-    </w:p>
-    <w:p>
-      <w:pPr>
-        <w:spacing w:line="360" w:lineRule="auto"/>
-        <w:jc w:val="both"/>
-        <w:rPr>
-          <w:rFonts w:ascii="Arial" w:hAnsi="Arial" w:cs="Arial"/>
-          <w:b/>
-        </w:rPr>
-      </w:pPr>
-      <w:r>
-        <w:rPr>
-          <w:rFonts w:ascii="Arial" w:hAnsi="Arial" w:cs="Arial"/>
-          <w:b/>
-        </w:rPr>
-        <w:t>Sampling</w:t>
-      </w:r>
-      <w:r>
-        <w:rPr>
-          <w:rFonts w:ascii="Arial" w:hAnsi="Arial" w:cs="Arial"/>
-          <w:b/>
-        </w:rPr>
-        <w:t xml:space="preserve"> multivariate distributions</w:t>
-      </w:r>
-    </w:p>
-    <w:p>
-      <w:pPr>
-        <w:shd w:val="clear" w:color="auto" w:fill="FFFFFF"/>
-        <w:spacing w:before="120" w:after="120" w:line="336" w:lineRule="atLeast"/>
-        <w:rPr>
-          <w:rFonts w:ascii="Arial" w:eastAsia="Times New Roman" w:hAnsi="Arial" w:cs="Arial"/>
-          <w:color w:val="252525"/>
-          <w:sz w:val="21"/>
-          <w:szCs w:val="21"/>
-        </w:rPr>
-      </w:pPr>
-      <w:r>
-        <w:rPr>
-          <w:rFonts w:ascii="Arial" w:eastAsia="Times New Roman" w:hAnsi="Arial" w:cs="Arial"/>
-          <w:color w:val="252525"/>
-          <w:sz w:val="21"/>
-          <w:szCs w:val="21"/>
-        </w:rPr>
-        <w:t>Generic methods for generating </w:t>
-      </w:r>
-      <w:hyperlink r:id="rId8" w:tooltip="Statistical independence" w:history="1">
-        <w:r>
-          <w:rPr>
-            <w:rFonts w:ascii="Arial" w:eastAsia="Times New Roman" w:hAnsi="Arial" w:cs="Arial"/>
-            <w:color w:val="0B0080"/>
-            <w:sz w:val="21"/>
-            <w:szCs w:val="21"/>
-          </w:rPr>
-          <w:t>independent</w:t>
-        </w:r>
-      </w:hyperlink>
-      <w:r>
-        <w:rPr>
-          <w:rFonts w:ascii="Arial" w:eastAsia="Times New Roman" w:hAnsi="Arial" w:cs="Arial"/>
-          <w:color w:val="252525"/>
-          <w:sz w:val="21"/>
-          <w:szCs w:val="21"/>
-        </w:rPr>
-        <w:t> samples:</w:t>
-      </w:r>
-    </w:p>
-    <w:p>
-      <w:pPr>
-        <w:numPr>
-          <w:ilvl w:val="0"/>
-          <w:numId w:val="1"/>
-        </w:numPr>
-        <w:shd w:val="clear" w:color="auto" w:fill="FFFFFF"/>
-        <w:spacing w:before="100" w:beforeAutospacing="1" w:after="24" w:line="336" w:lineRule="atLeast"/>
-        <w:ind w:left="384"/>
-        <w:rPr>
-          <w:rFonts w:ascii="Arial" w:eastAsia="Times New Roman" w:hAnsi="Arial" w:cs="Arial"/>
-          <w:color w:val="252525"/>
-          <w:sz w:val="21"/>
-          <w:szCs w:val="21"/>
-        </w:rPr>
-      </w:pPr>
-      <w:hyperlink r:id="rId9" w:tooltip="Rejection sampling" w:history="1">
-        <w:r>
-          <w:rPr>
-            <w:rFonts w:ascii="Arial" w:eastAsia="Times New Roman" w:hAnsi="Arial" w:cs="Arial"/>
-            <w:color w:val="0B0080"/>
-            <w:sz w:val="21"/>
-            <w:szCs w:val="21"/>
-          </w:rPr>
-          <w:t>Rejection sampling</w:t>
-        </w:r>
-      </w:hyperlink>
-      <w:r>
-        <w:rPr>
-          <w:rFonts w:ascii="Arial" w:eastAsia="Times New Roman" w:hAnsi="Arial" w:cs="Arial"/>
-          <w:color w:val="252525"/>
-          <w:sz w:val="21"/>
-          <w:szCs w:val="21"/>
-        </w:rPr>
-        <w:t> for arbitrary density functions</w:t>
-      </w:r>
-    </w:p>
-    <w:p>
-      <w:pPr>
-        <w:numPr>
-          <w:ilvl w:val="0"/>
-          <w:numId w:val="1"/>
-        </w:numPr>
-        <w:shd w:val="clear" w:color="auto" w:fill="FFFFFF"/>
-        <w:spacing w:before="100" w:beforeAutospacing="1" w:after="24" w:line="336" w:lineRule="atLeast"/>
-        <w:ind w:left="384"/>
-        <w:rPr>
-          <w:rFonts w:ascii="Arial" w:eastAsia="Times New Roman" w:hAnsi="Arial" w:cs="Arial"/>
-          <w:color w:val="252525"/>
-          <w:sz w:val="21"/>
-          <w:szCs w:val="21"/>
-        </w:rPr>
-      </w:pPr>
-      <w:hyperlink r:id="rId10" w:tooltip="Inverse transform sampling" w:history="1">
-        <w:r>
-          <w:rPr>
-            <w:rFonts w:ascii="Arial" w:eastAsia="Times New Roman" w:hAnsi="Arial" w:cs="Arial"/>
-            <w:color w:val="0B0080"/>
-            <w:sz w:val="21"/>
-            <w:szCs w:val="21"/>
-          </w:rPr>
-          <w:t>Inverse transform sampling</w:t>
-        </w:r>
-      </w:hyperlink>
-      <w:r>
-        <w:rPr>
-          <w:rFonts w:ascii="Arial" w:eastAsia="Times New Roman" w:hAnsi="Arial" w:cs="Arial"/>
-          <w:color w:val="252525"/>
-          <w:sz w:val="21"/>
-          <w:szCs w:val="21"/>
-        </w:rPr>
-        <w:t> for distributions whose CDF is known</w:t>
-      </w:r>
-    </w:p>
-    <w:p>
-      <w:pPr>
-        <w:numPr>
-          <w:ilvl w:val="0"/>
-          <w:numId w:val="1"/>
-        </w:numPr>
-        <w:shd w:val="clear" w:color="auto" w:fill="FFFFFF"/>
-        <w:spacing w:before="100" w:beforeAutospacing="1" w:after="24" w:line="336" w:lineRule="atLeast"/>
-        <w:ind w:left="384"/>
-        <w:rPr>
-          <w:rFonts w:ascii="Arial" w:eastAsia="Times New Roman" w:hAnsi="Arial" w:cs="Arial"/>
-          <w:color w:val="252525"/>
-          <w:sz w:val="21"/>
-          <w:szCs w:val="21"/>
-        </w:rPr>
-      </w:pPr>
-      <w:hyperlink r:id="rId11" w:tooltip="Slice sampling" w:history="1">
-        <w:r>
-          <w:rPr>
-            <w:rFonts w:ascii="Arial" w:eastAsia="Times New Roman" w:hAnsi="Arial" w:cs="Arial"/>
-            <w:color w:val="0B0080"/>
-            <w:sz w:val="21"/>
-            <w:szCs w:val="21"/>
-          </w:rPr>
-          <w:t>Slice sampling</w:t>
-        </w:r>
-      </w:hyperlink>
-    </w:p>
-    <w:p>
-      <w:pPr>
-        <w:numPr>
-          <w:ilvl w:val="0"/>
-          <w:numId w:val="1"/>
-        </w:numPr>
-        <w:shd w:val="clear" w:color="auto" w:fill="FFFFFF"/>
-        <w:spacing w:before="100" w:beforeAutospacing="1" w:after="24" w:line="336" w:lineRule="atLeast"/>
-        <w:ind w:left="384"/>
-        <w:rPr>
-          <w:rFonts w:ascii="Arial" w:eastAsia="Times New Roman" w:hAnsi="Arial" w:cs="Arial"/>
-          <w:color w:val="252525"/>
-          <w:sz w:val="21"/>
-          <w:szCs w:val="21"/>
-        </w:rPr>
-      </w:pPr>
-      <w:hyperlink r:id="rId12" w:tooltip="Ziggurat algorithm" w:history="1">
-        <w:r>
-          <w:rPr>
-            <w:rFonts w:ascii="Arial" w:eastAsia="Times New Roman" w:hAnsi="Arial" w:cs="Arial"/>
-            <w:color w:val="0B0080"/>
-            <w:sz w:val="21"/>
-            <w:szCs w:val="21"/>
-          </w:rPr>
-          <w:t>Ziggurat algorithm</w:t>
-        </w:r>
-      </w:hyperlink>
-      <w:r>
-        <w:rPr>
-          <w:rFonts w:ascii="Arial" w:eastAsia="Times New Roman" w:hAnsi="Arial" w:cs="Arial"/>
-          <w:color w:val="252525"/>
-          <w:sz w:val="21"/>
-          <w:szCs w:val="21"/>
-        </w:rPr>
-        <w:t>, for monotonously decreasing density functions as well as symmetric unimodal distributions</w:t>
-      </w:r>
-    </w:p>
-    <w:p>
-      <w:pPr>
-        <w:numPr>
-          <w:ilvl w:val="0"/>
-          <w:numId w:val="1"/>
-        </w:numPr>
-        <w:shd w:val="clear" w:color="auto" w:fill="FFFFFF"/>
-        <w:spacing w:before="100" w:beforeAutospacing="1" w:after="24" w:line="336" w:lineRule="atLeast"/>
-        <w:ind w:left="384"/>
-        <w:rPr>
-          <w:rFonts w:ascii="Arial" w:eastAsia="Times New Roman" w:hAnsi="Arial" w:cs="Arial"/>
-          <w:color w:val="252525"/>
-          <w:sz w:val="21"/>
-          <w:szCs w:val="21"/>
-        </w:rPr>
-      </w:pPr>
-      <w:hyperlink r:id="rId13" w:tooltip="Convolution random number generator" w:history="1">
-        <w:r>
-          <w:rPr>
-            <w:rFonts w:ascii="Arial" w:eastAsia="Times New Roman" w:hAnsi="Arial" w:cs="Arial"/>
-            <w:color w:val="0B0080"/>
-            <w:sz w:val="21"/>
-            <w:szCs w:val="21"/>
-          </w:rPr>
-          <w:t>Convolution random number generator</w:t>
-        </w:r>
-      </w:hyperlink>
-      <w:r>
-        <w:rPr>
-          <w:rFonts w:ascii="Arial" w:eastAsia="Times New Roman" w:hAnsi="Arial" w:cs="Arial"/>
-          <w:color w:val="252525"/>
-          <w:sz w:val="21"/>
-          <w:szCs w:val="21"/>
-        </w:rPr>
-        <w:t>, not a sampling method in itself: it describes the use of arithmetics on top of one or more existing sampling methods to generate more involved distributions.</w:t>
-      </w:r>
-    </w:p>
-    <w:p>
-      <w:pPr>
-        <w:shd w:val="clear" w:color="auto" w:fill="FFFFFF"/>
-        <w:spacing w:before="120" w:after="120" w:line="336" w:lineRule="atLeast"/>
-        <w:rPr>
-          <w:rFonts w:ascii="Arial" w:eastAsia="Times New Roman" w:hAnsi="Arial" w:cs="Arial"/>
-          <w:color w:val="252525"/>
-          <w:sz w:val="21"/>
-          <w:szCs w:val="21"/>
-        </w:rPr>
-      </w:pPr>
-      <w:r>
-        <w:rPr>
-          <w:rFonts w:ascii="Arial" w:eastAsia="Times New Roman" w:hAnsi="Arial" w:cs="Arial"/>
-          <w:color w:val="252525"/>
-          <w:sz w:val="21"/>
-          <w:szCs w:val="21"/>
-          <w:highlight w:val="yellow"/>
-        </w:rPr>
-        <w:t>Generic methods for generating</w:t>
-      </w:r>
-      <w:r>
-        <w:rPr>
-          <w:rFonts w:ascii="Arial" w:eastAsia="Times New Roman" w:hAnsi="Arial" w:cs="Arial"/>
-          <w:color w:val="252525"/>
-          <w:sz w:val="21"/>
-          <w:szCs w:val="21"/>
-          <w:highlight w:val="yellow"/>
-        </w:rPr>
-        <w:t> </w:t>
-      </w:r>
-      <w:hyperlink r:id="rId14" w:tooltip="Correlated" w:history="1">
-        <w:r>
-          <w:rPr>
-            <w:rFonts w:ascii="Arial" w:eastAsia="Times New Roman" w:hAnsi="Arial" w:cs="Arial"/>
-            <w:color w:val="0B0080"/>
-            <w:sz w:val="21"/>
-            <w:szCs w:val="21"/>
-            <w:highlight w:val="yellow"/>
-          </w:rPr>
-          <w:t>correlated</w:t>
-        </w:r>
-      </w:hyperlink>
-      <w:r>
-        <w:rPr>
-          <w:rFonts w:ascii="Arial" w:eastAsia="Times New Roman" w:hAnsi="Arial" w:cs="Arial"/>
-          <w:color w:val="252525"/>
-          <w:sz w:val="21"/>
-          <w:szCs w:val="21"/>
-          <w:highlight w:val="yellow"/>
-        </w:rPr>
-        <w:t> </w:t>
-      </w:r>
-      <w:r>
-        <w:rPr>
-          <w:rFonts w:ascii="Arial" w:eastAsia="Times New Roman" w:hAnsi="Arial" w:cs="Arial"/>
-          <w:color w:val="252525"/>
-          <w:sz w:val="21"/>
-          <w:szCs w:val="21"/>
-          <w:highlight w:val="yellow"/>
-        </w:rPr>
-        <w:t>samples (often necessary for unusually-shaped or high-dimensional distributions):</w:t>
-      </w:r>
-    </w:p>
-    <w:p>
-      <w:pPr>
-        <w:numPr>
-          <w:ilvl w:val="0"/>
-          <w:numId w:val="2"/>
-        </w:numPr>
-        <w:shd w:val="clear" w:color="auto" w:fill="FFFFFF"/>
-        <w:spacing w:before="100" w:beforeAutospacing="1" w:after="24" w:line="336" w:lineRule="atLeast"/>
-        <w:ind w:left="384"/>
-        <w:rPr>
-          <w:rFonts w:ascii="Arial" w:eastAsia="Times New Roman" w:hAnsi="Arial" w:cs="Arial"/>
-          <w:color w:val="252525"/>
-          <w:sz w:val="21"/>
-          <w:szCs w:val="21"/>
-        </w:rPr>
-      </w:pPr>
-      <w:hyperlink r:id="rId15" w:tooltip="Markov chain Monte Carlo" w:history="1">
-        <w:r>
-          <w:rPr>
-            <w:rFonts w:ascii="Arial" w:eastAsia="Times New Roman" w:hAnsi="Arial" w:cs="Arial"/>
-            <w:color w:val="0B0080"/>
-            <w:sz w:val="21"/>
-            <w:szCs w:val="21"/>
-          </w:rPr>
-          <w:t>Markov chain Monte Carlo</w:t>
-        </w:r>
-      </w:hyperlink>
-      <w:r>
-        <w:rPr>
-          <w:rFonts w:ascii="Arial" w:eastAsia="Times New Roman" w:hAnsi="Arial" w:cs="Arial"/>
-          <w:color w:val="252525"/>
-          <w:sz w:val="21"/>
-          <w:szCs w:val="21"/>
-        </w:rPr>
-        <w:t>, the general principle</w:t>
-      </w:r>
-    </w:p>
-    <w:p>
-      <w:pPr>
-        <w:numPr>
-          <w:ilvl w:val="0"/>
-          <w:numId w:val="2"/>
-        </w:numPr>
-        <w:shd w:val="clear" w:color="auto" w:fill="FFFFFF"/>
-        <w:spacing w:before="100" w:beforeAutospacing="1" w:after="24" w:line="336" w:lineRule="atLeast"/>
-        <w:ind w:left="384"/>
-        <w:rPr>
-          <w:rFonts w:ascii="Arial" w:eastAsia="Times New Roman" w:hAnsi="Arial" w:cs="Arial"/>
-          <w:color w:val="252525"/>
-          <w:sz w:val="21"/>
-          <w:szCs w:val="21"/>
-        </w:rPr>
-      </w:pPr>
-      <w:hyperlink r:id="rId16" w:tooltip="Metropolis–Hastings algorithm" w:history="1">
-        <w:r>
-          <w:rPr>
-            <w:rFonts w:ascii="Arial" w:eastAsia="Times New Roman" w:hAnsi="Arial" w:cs="Arial"/>
-            <w:color w:val="0B0080"/>
-            <w:sz w:val="21"/>
-            <w:szCs w:val="21"/>
-          </w:rPr>
-          <w:t>Metropolis–Hastings algorithm</w:t>
-        </w:r>
-      </w:hyperlink>
-    </w:p>
-    <w:p>
-      <w:pPr>
-        <w:numPr>
-          <w:ilvl w:val="0"/>
-          <w:numId w:val="2"/>
-        </w:numPr>
-        <w:shd w:val="clear" w:color="auto" w:fill="FFFFFF"/>
-        <w:spacing w:before="100" w:beforeAutospacing="1" w:after="24" w:line="336" w:lineRule="atLeast"/>
-        <w:ind w:left="384"/>
-        <w:rPr>
-          <w:rFonts w:ascii="Arial" w:eastAsia="Times New Roman" w:hAnsi="Arial" w:cs="Arial"/>
-          <w:color w:val="252525"/>
-          <w:sz w:val="21"/>
-          <w:szCs w:val="21"/>
-        </w:rPr>
-      </w:pPr>
-      <w:hyperlink r:id="rId17" w:tooltip="Gibbs sampling" w:history="1">
-        <w:r>
-          <w:rPr>
-            <w:rFonts w:ascii="Arial" w:eastAsia="Times New Roman" w:hAnsi="Arial" w:cs="Arial"/>
-            <w:color w:val="0B0080"/>
-            <w:sz w:val="21"/>
-            <w:szCs w:val="21"/>
-          </w:rPr>
-          <w:t>Gibbs sampling</w:t>
-        </w:r>
-      </w:hyperlink>
-    </w:p>
-    <w:p>
-      <w:pPr>
-        <w:numPr>
-          <w:ilvl w:val="0"/>
-          <w:numId w:val="2"/>
-        </w:numPr>
-        <w:shd w:val="clear" w:color="auto" w:fill="FFFFFF"/>
-        <w:spacing w:before="100" w:beforeAutospacing="1" w:after="24" w:line="336" w:lineRule="atLeast"/>
-        <w:ind w:left="384"/>
-        <w:rPr>
-          <w:rFonts w:ascii="Arial" w:eastAsia="Times New Roman" w:hAnsi="Arial" w:cs="Arial"/>
-          <w:color w:val="252525"/>
-          <w:sz w:val="21"/>
-          <w:szCs w:val="21"/>
-        </w:rPr>
-      </w:pPr>
-      <w:hyperlink r:id="rId18" w:tooltip="Slice sampling" w:history="1">
-        <w:r>
-          <w:rPr>
-            <w:rFonts w:ascii="Arial" w:eastAsia="Times New Roman" w:hAnsi="Arial" w:cs="Arial"/>
-            <w:color w:val="0B0080"/>
-            <w:sz w:val="21"/>
-            <w:szCs w:val="21"/>
-          </w:rPr>
-          <w:t>Slice sampling</w:t>
-        </w:r>
-      </w:hyperlink>
-    </w:p>
-    <w:p>
-      <w:pPr>
-        <w:numPr>
-          <w:ilvl w:val="0"/>
-          <w:numId w:val="2"/>
-        </w:numPr>
-        <w:shd w:val="clear" w:color="auto" w:fill="FFFFFF"/>
-        <w:spacing w:before="100" w:beforeAutospacing="1" w:after="24" w:line="336" w:lineRule="atLeast"/>
-        <w:ind w:left="384"/>
-        <w:rPr>
-          <w:rFonts w:ascii="Arial" w:eastAsia="Times New Roman" w:hAnsi="Arial" w:cs="Arial"/>
-          <w:color w:val="252525"/>
-          <w:sz w:val="21"/>
-          <w:szCs w:val="21"/>
-        </w:rPr>
-      </w:pPr>
-      <w:hyperlink r:id="rId19" w:tooltip="Reversible-jump Markov chain Monte Carlo" w:history="1">
-        <w:r>
-          <w:rPr>
-            <w:rFonts w:ascii="Arial" w:eastAsia="Times New Roman" w:hAnsi="Arial" w:cs="Arial"/>
-            <w:color w:val="0B0080"/>
-            <w:sz w:val="21"/>
-            <w:szCs w:val="21"/>
-          </w:rPr>
-          <w:t>Reversible-jump Markov chain Monte Carlo</w:t>
-        </w:r>
-      </w:hyperlink>
-      <w:r>
-        <w:rPr>
-          <w:rFonts w:ascii="Arial" w:eastAsia="Times New Roman" w:hAnsi="Arial" w:cs="Arial"/>
-          <w:color w:val="252525"/>
-          <w:sz w:val="21"/>
-          <w:szCs w:val="21"/>
-        </w:rPr>
-        <w:t>, when the number of dimensions is not fixed (e.g. when estimating a </w:t>
-      </w:r>
-      <w:hyperlink r:id="rId20" w:tooltip="Mixture model" w:history="1">
-        <w:r>
-          <w:rPr>
-            <w:rFonts w:ascii="Arial" w:eastAsia="Times New Roman" w:hAnsi="Arial" w:cs="Arial"/>
-            <w:color w:val="0B0080"/>
-            <w:sz w:val="21"/>
-            <w:szCs w:val="21"/>
-          </w:rPr>
-          <w:t>mixture model</w:t>
-        </w:r>
-      </w:hyperlink>
-      <w:r>
-        <w:rPr>
-          <w:rFonts w:ascii="Arial" w:eastAsia="Times New Roman" w:hAnsi="Arial" w:cs="Arial"/>
-          <w:color w:val="252525"/>
-          <w:sz w:val="21"/>
-          <w:szCs w:val="21"/>
-        </w:rPr>
-        <w:t> and simultaneously estimating the number of mixture components)</w:t>
-      </w:r>
-    </w:p>
-    <w:p>
-      <w:pPr>
-        <w:numPr>
-          <w:ilvl w:val="0"/>
-          <w:numId w:val="2"/>
-        </w:numPr>
-        <w:shd w:val="clear" w:color="auto" w:fill="FFFFFF"/>
-        <w:spacing w:before="100" w:beforeAutospacing="1" w:after="24" w:line="336" w:lineRule="atLeast"/>
-        <w:ind w:left="384"/>
-        <w:rPr>
-          <w:rFonts w:ascii="Arial" w:eastAsia="Times New Roman" w:hAnsi="Arial" w:cs="Arial"/>
-          <w:color w:val="252525"/>
-          <w:sz w:val="21"/>
-          <w:szCs w:val="21"/>
-        </w:rPr>
-      </w:pPr>
-      <w:hyperlink r:id="rId21" w:tooltip="Particle filter" w:history="1">
-        <w:r>
-          <w:rPr>
-            <w:rFonts w:ascii="Arial" w:eastAsia="Times New Roman" w:hAnsi="Arial" w:cs="Arial"/>
-            <w:color w:val="0B0080"/>
-            <w:sz w:val="21"/>
-            <w:szCs w:val="21"/>
-          </w:rPr>
-          <w:t>Particle filters</w:t>
-        </w:r>
-      </w:hyperlink>
-      <w:r>
-        <w:rPr>
-          <w:rFonts w:ascii="Arial" w:eastAsia="Times New Roman" w:hAnsi="Arial" w:cs="Arial"/>
-          <w:color w:val="252525"/>
-          <w:sz w:val="21"/>
-          <w:szCs w:val="21"/>
-        </w:rPr>
-        <w:t>, when the obse</w:t>
-      </w:r>
-    </w:p>
-    <w:p>
-      <w:pPr>
-        <w:pStyle w:val="NormalWeb"/>
-        <w:numPr>
-          <w:ilvl w:val="0"/>
-          <w:numId w:val="2"/>
-        </w:numPr>
-        <w:shd w:val="clear" w:color="auto" w:fill="FFFFFF"/>
-        <w:spacing w:before="120" w:beforeAutospacing="0" w:after="120" w:afterAutospacing="0" w:line="336" w:lineRule="atLeast"/>
-        <w:rPr>
-          <w:rFonts w:ascii="Arial" w:hAnsi="Arial" w:cs="Arial"/>
-          <w:color w:val="252525"/>
-          <w:sz w:val="21"/>
-          <w:szCs w:val="21"/>
-        </w:rPr>
-      </w:pPr>
-      <w:r>
-        <w:rPr>
-          <w:rFonts w:ascii="Arial" w:hAnsi="Arial" w:cs="Arial"/>
-          <w:color w:val="252525"/>
-          <w:sz w:val="21"/>
-          <w:szCs w:val="21"/>
-        </w:rPr>
-        <w:t>The maximum number of combinations for a Latin Hypercube of</w:t>
-      </w:r>
-      <w:r>
-        <w:rPr>
-          <w:rStyle w:val="apple-converted-space"/>
-          <w:rFonts w:ascii="Arial" w:hAnsi="Arial" w:cs="Arial"/>
-          <w:color w:val="252525"/>
-          <w:sz w:val="21"/>
-          <w:szCs w:val="21"/>
-        </w:rPr>
-        <w:t> </w:t>
-      </w:r>
-      <w:r>
-        <w:rPr>
-          <w:rFonts w:ascii="Arial" w:hAnsi="Arial" w:cs="Arial"/>
-          <w:noProof/>
-          <w:color w:val="252525"/>
-          <w:sz w:val="21"/>
-          <w:szCs w:val="21"/>
-        </w:rPr>
-        <w:drawing>
-          <wp:inline distT="0" distB="0" distL="0" distR="0" wp14:anchorId="481F9801" wp14:editId="7F174623">
-            <wp:extent cx="200025" cy="133350"/>
-            <wp:effectExtent l="0" t="0" r="9525" b="0"/>
-            <wp:docPr id="3" name="Picture 3" descr="M"/>
-            <wp:cNvGraphicFramePr>
-              <a:graphicFrameLocks xmlns:a="http://schemas.openxmlformats.org/drawingml/2006/main" noChangeAspect="1"/>
-            </wp:cNvGraphicFramePr>
-            <a:graphic xmlns:a="http://schemas.openxmlformats.org/drawingml/2006/main">
-              <a:graphicData uri="http://schemas.openxmlformats.org/drawingml/2006/picture">
-                <pic:pic xmlns:pic="http://schemas.openxmlformats.org/drawingml/2006/picture">
-                  <pic:nvPicPr>
-                    <pic:cNvPr id="0" name="Picture 1" descr="M"/>
-                    <pic:cNvPicPr>
-                      <a:picLocks noChangeAspect="1" noChangeArrowheads="1"/>
-                    </pic:cNvPicPr>
-                  </pic:nvPicPr>
-                  <pic:blipFill>
-                    <a:blip r:embed="rId22">
-                      <a:extLst>
-                        <a:ext uri="{28A0092B-C50C-407E-A947-70E740481C1C}">
-                          <a14:useLocalDpi xmlns:a14="http://schemas.microsoft.com/office/drawing/2010/main" val="0"/>
-                        </a:ext>
-                      </a:extLst>
-                    </a:blip>
-                    <a:srcRect/>
-                    <a:stretch>
-                      <a:fillRect/>
-                    </a:stretch>
-                  </pic:blipFill>
-                  <pic:spPr bwMode="auto">
-                    <a:xfrm>
-                      <a:off x="0" y="0"/>
-                      <a:ext cx="200025" cy="133350"/>
-                    </a:xfrm>
-                    <a:prstGeom prst="rect">
-                      <a:avLst/>
-                    </a:prstGeom>
-                    <a:noFill/>
-                    <a:ln>
-                      <a:noFill/>
-                    </a:ln>
-                  </pic:spPr>
-                </pic:pic>
-              </a:graphicData>
-            </a:graphic>
-          </wp:inline>
-        </w:drawing>
-      </w:r>
-      <w:r>
-        <w:rPr>
-          <w:rStyle w:val="apple-converted-space"/>
-          <w:rFonts w:ascii="Arial" w:hAnsi="Arial" w:cs="Arial"/>
-          <w:color w:val="252525"/>
-          <w:sz w:val="21"/>
-          <w:szCs w:val="21"/>
-        </w:rPr>
-        <w:t> </w:t>
-      </w:r>
-      <w:r>
-        <w:rPr>
-          <w:rFonts w:ascii="Arial" w:hAnsi="Arial" w:cs="Arial"/>
-          <w:color w:val="252525"/>
-          <w:sz w:val="21"/>
-          <w:szCs w:val="21"/>
-        </w:rPr>
-        <w:t>divisions and</w:t>
-      </w:r>
-      <w:r>
-        <w:rPr>
-          <w:rStyle w:val="apple-converted-space"/>
-          <w:rFonts w:ascii="Arial" w:hAnsi="Arial" w:cs="Arial"/>
-          <w:color w:val="252525"/>
-          <w:sz w:val="21"/>
-          <w:szCs w:val="21"/>
-        </w:rPr>
-        <w:t> </w:t>
-      </w:r>
-      <w:r>
-        <w:rPr>
-          <w:rFonts w:ascii="Arial" w:hAnsi="Arial" w:cs="Arial"/>
-          <w:noProof/>
-          <w:color w:val="252525"/>
-          <w:sz w:val="21"/>
-          <w:szCs w:val="21"/>
-        </w:rPr>
-        <w:drawing>
-          <wp:inline distT="0" distB="0" distL="0" distR="0" wp14:anchorId="3AEA9C82" wp14:editId="5583015D">
-            <wp:extent cx="171450" cy="133350"/>
-            <wp:effectExtent l="0" t="0" r="0" b="0"/>
-            <wp:docPr id="2" name="Picture 2" descr="N"/>
-            <wp:cNvGraphicFramePr>
-              <a:graphicFrameLocks xmlns:a="http://schemas.openxmlformats.org/drawingml/2006/main" noChangeAspect="1"/>
-            </wp:cNvGraphicFramePr>
-            <a:graphic xmlns:a="http://schemas.openxmlformats.org/drawingml/2006/main">
-              <a:graphicData uri="http://schemas.openxmlformats.org/drawingml/2006/picture">
-                <pic:pic xmlns:pic="http://schemas.openxmlformats.org/drawingml/2006/picture">
-                  <pic:nvPicPr>
-                    <pic:cNvPr id="0" name="Picture 2" descr="N"/>
-                    <pic:cNvPicPr>
-                      <a:picLocks noChangeAspect="1" noChangeArrowheads="1"/>
-                    </pic:cNvPicPr>
-                  </pic:nvPicPr>
-                  <pic:blipFill>
-                    <a:blip r:embed="rId23">
-                      <a:extLst>
-                        <a:ext uri="{28A0092B-C50C-407E-A947-70E740481C1C}">
-                          <a14:useLocalDpi xmlns:a14="http://schemas.microsoft.com/office/drawing/2010/main" val="0"/>
-                        </a:ext>
-                      </a:extLst>
-                    </a:blip>
-                    <a:srcRect/>
-                    <a:stretch>
-                      <a:fillRect/>
-                    </a:stretch>
-                  </pic:blipFill>
-                  <pic:spPr bwMode="auto">
-                    <a:xfrm>
-                      <a:off x="0" y="0"/>
-                      <a:ext cx="171450" cy="133350"/>
-                    </a:xfrm>
-                    <a:prstGeom prst="rect">
-                      <a:avLst/>
-                    </a:prstGeom>
-                    <a:noFill/>
-                    <a:ln>
-                      <a:noFill/>
-                    </a:ln>
-                  </pic:spPr>
-                </pic:pic>
-              </a:graphicData>
-            </a:graphic>
-          </wp:inline>
-        </w:drawing>
-      </w:r>
-      <w:r>
-        <w:rPr>
-          <w:rStyle w:val="apple-converted-space"/>
-          <w:rFonts w:ascii="Arial" w:hAnsi="Arial" w:cs="Arial"/>
-          <w:color w:val="252525"/>
-          <w:sz w:val="21"/>
-          <w:szCs w:val="21"/>
-        </w:rPr>
-        <w:t> </w:t>
-      </w:r>
-      <w:r>
-        <w:rPr>
-          <w:rFonts w:ascii="Arial" w:hAnsi="Arial" w:cs="Arial"/>
-          <w:color w:val="252525"/>
-          <w:sz w:val="21"/>
-          <w:szCs w:val="21"/>
-        </w:rPr>
-        <w:t>variables (i.e., dimensions) can be computed with the following formula:</w:t>
-      </w:r>
-    </w:p>
-    <w:p>
-      <w:pPr>
-        <w:pStyle w:val="NormalWeb"/>
-        <w:numPr>
-          <w:ilvl w:val="0"/>
-          <w:numId w:val="2"/>
-        </w:numPr>
-        <w:shd w:val="clear" w:color="auto" w:fill="FFFFFF"/>
-        <w:spacing w:before="120" w:beforeAutospacing="0" w:after="120" w:afterAutospacing="0" w:line="336" w:lineRule="atLeast"/>
-        <w:rPr>
-          <w:rFonts w:ascii="Arial" w:hAnsi="Arial" w:cs="Arial"/>
-          <w:color w:val="252525"/>
-          <w:sz w:val="21"/>
-          <w:szCs w:val="21"/>
-        </w:rPr>
-      </w:pPr>
-      <w:r>
-        <w:rPr>
-          <w:rFonts w:ascii="Arial" w:hAnsi="Arial" w:cs="Arial"/>
-          <w:noProof/>
-          <w:color w:val="252525"/>
-          <w:sz w:val="21"/>
-          <w:szCs w:val="21"/>
-        </w:rPr>
-        <w:drawing>
-          <wp:inline distT="0" distB="0" distL="0" distR="0" wp14:anchorId="1DD83A55" wp14:editId="0B4297CA">
-            <wp:extent cx="2457450" cy="542925"/>
-            <wp:effectExtent l="0" t="0" r="0" b="9525"/>
-            <wp:docPr id="1" name="Picture 1" descr="\left(\prod_{n=0}^{M-1} (M-n)\right)^{N-1} = (M!)^{N-1}"/>
-            <wp:cNvGraphicFramePr>
-              <a:graphicFrameLocks xmlns:a="http://schemas.openxmlformats.org/drawingml/2006/main" noChangeAspect="1"/>
-            </wp:cNvGraphicFramePr>
-            <a:graphic xmlns:a="http://schemas.openxmlformats.org/drawingml/2006/main">
-              <a:graphicData uri="http://schemas.openxmlformats.org/drawingml/2006/picture">
-                <pic:pic xmlns:pic="http://schemas.openxmlformats.org/drawingml/2006/picture">
-                  <pic:nvPicPr>
-                    <pic:cNvPr id="0" name="Picture 3" descr="\left(\prod_{n=0}^{M-1} (M-n)\right)^{N-1} = (M!)^{N-1}"/>
-                    <pic:cNvPicPr>
-                      <a:picLocks noChangeAspect="1" noChangeArrowheads="1"/>
-                    </pic:cNvPicPr>
-                  </pic:nvPicPr>
-                  <pic:blipFill>
-                    <a:blip r:embed="rId24">
-                      <a:extLst>
-                        <a:ext uri="{28A0092B-C50C-407E-A947-70E740481C1C}">
-                          <a14:useLocalDpi xmlns:a14="http://schemas.microsoft.com/office/drawing/2010/main" val="0"/>
-                        </a:ext>
-                      </a:extLst>
-                    </a:blip>
-                    <a:srcRect/>
-                    <a:stretch>
-                      <a:fillRect/>
-                    </a:stretch>
-                  </pic:blipFill>
-                  <pic:spPr bwMode="auto">
-                    <a:xfrm>
-                      <a:off x="0" y="0"/>
-                      <a:ext cx="2457450" cy="542925"/>
-                    </a:xfrm>
-                    <a:prstGeom prst="rect">
-                      <a:avLst/>
-                    </a:prstGeom>
-                    <a:noFill/>
-                    <a:ln>
-                      <a:noFill/>
-                    </a:ln>
-                  </pic:spPr>
-                </pic:pic>
-              </a:graphicData>
-            </a:graphic>
-          </wp:inline>
-        </w:drawing>
-      </w:r>
-    </w:p>
-    <w:p>
-      <w:pPr>
-        <w:shd w:val="clear" w:color="auto" w:fill="FFFFFF"/>
-        <w:spacing w:before="100" w:beforeAutospacing="1" w:after="24" w:line="336" w:lineRule="atLeast"/>
-        <w:ind w:left="384"/>
-        <w:rPr>
-          <w:rFonts w:ascii="Arial" w:eastAsia="Times New Roman" w:hAnsi="Arial" w:cs="Arial"/>
-          <w:color w:val="252525"/>
-          <w:sz w:val="21"/>
-          <w:szCs w:val="21"/>
-        </w:rPr>
-      </w:pPr>
-    </w:p>
-    <w:p>
-      <w:pPr>
-        <w:numPr>
-          <w:ilvl w:val="0"/>
-          <w:numId w:val="2"/>
-        </w:numPr>
-        <w:shd w:val="clear" w:color="auto" w:fill="FFFFFF"/>
-        <w:spacing w:before="100" w:beforeAutospacing="1" w:after="24" w:line="336" w:lineRule="atLeast"/>
-        <w:rPr>
-          <w:rFonts w:ascii="Arial" w:eastAsia="Times New Roman" w:hAnsi="Arial" w:cs="Arial"/>
-          <w:color w:val="252525"/>
-          <w:sz w:val="21"/>
-          <w:szCs w:val="21"/>
-        </w:rPr>
-      </w:pPr>
-      <w:r>
-        <w:rPr>
-          <w:rFonts w:ascii="Arial" w:eastAsia="Times New Roman" w:hAnsi="Arial" w:cs="Arial"/>
-          <w:color w:val="252525"/>
-          <w:sz w:val="21"/>
-          <w:szCs w:val="21"/>
-        </w:rPr>
-        <w:lastRenderedPageBreak/>
-        <w:t>In </w:t>
-      </w:r>
-      <w:r>
-        <w:rPr>
-          <w:rFonts w:ascii="Arial" w:eastAsia="Times New Roman" w:hAnsi="Arial" w:cs="Arial"/>
-          <w:b/>
-          <w:bCs/>
-          <w:color w:val="252525"/>
-          <w:sz w:val="21"/>
-          <w:szCs w:val="21"/>
-        </w:rPr>
-        <w:t>random sampling</w:t>
-      </w:r>
-      <w:r>
-        <w:rPr>
-          <w:rFonts w:ascii="Arial" w:eastAsia="Times New Roman" w:hAnsi="Arial" w:cs="Arial"/>
-          <w:color w:val="252525"/>
-          <w:sz w:val="21"/>
-          <w:szCs w:val="21"/>
-        </w:rPr>
-        <w:t xml:space="preserve"> new sample points are generated without taking into account the </w:t>
-      </w:r>
-    </w:p>
-    <w:p>
-      <w:pPr>
-        <w:shd w:val="clear" w:color="auto" w:fill="FFFFFF"/>
-        <w:spacing w:before="100" w:beforeAutospacing="1" w:after="24" w:line="336" w:lineRule="atLeast"/>
-        <w:ind w:left="384"/>
-        <w:rPr>
-          <w:rFonts w:ascii="Arial" w:eastAsia="Times New Roman" w:hAnsi="Arial" w:cs="Arial"/>
-          <w:color w:val="252525"/>
-          <w:sz w:val="21"/>
-          <w:szCs w:val="21"/>
-        </w:rPr>
-      </w:pPr>
-      <w:r>
-        <w:rPr>
-          <w:rFonts w:ascii="Arial" w:eastAsia="Times New Roman" w:hAnsi="Arial" w:cs="Arial"/>
-          <w:color w:val="252525"/>
-          <w:sz w:val="21"/>
-          <w:szCs w:val="21"/>
-        </w:rPr>
-        <w:t>previously generated sample points. One does not necessarily need to know beforehand how many sample points are needed.</w:t>
-      </w:r>
-    </w:p>
-    <w:p>
-      <w:pPr>
-        <w:numPr>
-          <w:ilvl w:val="0"/>
-          <w:numId w:val="2"/>
-        </w:numPr>
-        <w:shd w:val="clear" w:color="auto" w:fill="FFFFFF"/>
-        <w:spacing w:before="100" w:beforeAutospacing="1" w:after="24" w:line="336" w:lineRule="atLeast"/>
-        <w:ind w:left="384"/>
-        <w:rPr>
-          <w:rFonts w:ascii="Arial" w:eastAsia="Times New Roman" w:hAnsi="Arial" w:cs="Arial"/>
-          <w:color w:val="252525"/>
-          <w:sz w:val="21"/>
-          <w:szCs w:val="21"/>
-        </w:rPr>
-      </w:pPr>
-      <w:r>
-        <w:rPr>
-          <w:rFonts w:ascii="Arial" w:eastAsia="Times New Roman" w:hAnsi="Arial" w:cs="Arial"/>
-          <w:color w:val="252525"/>
-          <w:sz w:val="21"/>
-          <w:szCs w:val="21"/>
-        </w:rPr>
-        <w:t>In </w:t>
-      </w:r>
-      <w:r>
-        <w:rPr>
-          <w:rFonts w:ascii="Arial" w:eastAsia="Times New Roman" w:hAnsi="Arial" w:cs="Arial"/>
-          <w:b/>
-          <w:bCs/>
-          <w:color w:val="252525"/>
-          <w:sz w:val="21"/>
-          <w:szCs w:val="21"/>
-        </w:rPr>
-        <w:t>Latin Hypercube sampling</w:t>
-      </w:r>
-      <w:r>
-        <w:rPr>
-          <w:rFonts w:ascii="Arial" w:eastAsia="Times New Roman" w:hAnsi="Arial" w:cs="Arial"/>
-          <w:color w:val="252525"/>
-          <w:sz w:val="21"/>
-          <w:szCs w:val="21"/>
-        </w:rPr>
-        <w:t> one must first decide how many sample points to use and for each sample point remember in which row and column the sample point was taken.</w:t>
-      </w:r>
-    </w:p>
-    <w:p>
-      <w:pPr>
-        <w:numPr>
-          <w:ilvl w:val="0"/>
-          <w:numId w:val="2"/>
-        </w:numPr>
-        <w:shd w:val="clear" w:color="auto" w:fill="FFFFFF"/>
-        <w:spacing w:before="100" w:beforeAutospacing="1" w:after="24" w:line="336" w:lineRule="atLeast"/>
-        <w:ind w:left="384"/>
-        <w:rPr>
-          <w:rFonts w:ascii="Arial" w:eastAsia="Times New Roman" w:hAnsi="Arial" w:cs="Arial"/>
-          <w:color w:val="252525"/>
-          <w:sz w:val="21"/>
-          <w:szCs w:val="21"/>
-        </w:rPr>
-      </w:pPr>
-      <w:r>
-        <w:rPr>
-          <w:rFonts w:ascii="Arial" w:eastAsia="Times New Roman" w:hAnsi="Arial" w:cs="Arial"/>
-          <w:color w:val="252525"/>
-          <w:sz w:val="21"/>
-          <w:szCs w:val="21"/>
-        </w:rPr>
-        <w:t>In </w:t>
-      </w:r>
-      <w:r>
-        <w:rPr>
-          <w:rFonts w:ascii="Arial" w:eastAsia="Times New Roman" w:hAnsi="Arial" w:cs="Arial"/>
-          <w:b/>
-          <w:bCs/>
-          <w:color w:val="252525"/>
-          <w:sz w:val="21"/>
-          <w:szCs w:val="21"/>
-        </w:rPr>
-        <w:t>Orthogonal sampling</w:t>
-      </w:r>
-      <w:r>
-        <w:rPr>
-          <w:rFonts w:ascii="Arial" w:eastAsia="Times New Roman" w:hAnsi="Arial" w:cs="Arial"/>
-          <w:color w:val="252525"/>
-          <w:sz w:val="21"/>
-          <w:szCs w:val="21"/>
-        </w:rPr>
-        <w:t xml:space="preserve">, the sample space is divided into </w:t>
-      </w:r>
-      <w:r>
-        <w:rPr>
-          <w:rFonts w:ascii="Arial" w:eastAsia="Times New Roman" w:hAnsi="Arial" w:cs="Arial"/>
-          <w:color w:val="252525"/>
-          <w:sz w:val="21"/>
-          <w:szCs w:val="21"/>
-          <w:u w:val="single"/>
-        </w:rPr>
-        <w:t>equally probable</w:t>
-      </w:r>
-      <w:r>
-        <w:rPr>
-          <w:rFonts w:ascii="Arial" w:eastAsia="Times New Roman" w:hAnsi="Arial" w:cs="Arial"/>
-          <w:color w:val="252525"/>
-          <w:sz w:val="21"/>
-          <w:szCs w:val="21"/>
-        </w:rPr>
-        <w:t xml:space="preserve"> subspaces. All sample points are then chosen simultaneously making sure that the total ensemble of sample points is a Latin Hypercube sample and that each subspace is sampled with the same density.</w:t>
-      </w:r>
-    </w:p>
-    <w:p>
-      <w:pPr>
-        <w:shd w:val="clear" w:color="auto" w:fill="FFFFFF"/>
-        <w:spacing w:before="100" w:beforeAutospacing="1" w:after="24" w:line="336" w:lineRule="atLeast"/>
-        <w:ind w:left="384"/>
-        <w:rPr>
-          <w:rFonts w:ascii="Arial" w:eastAsia="Times New Roman" w:hAnsi="Arial" w:cs="Arial"/>
-          <w:color w:val="252525"/>
-          <w:sz w:val="21"/>
-          <w:szCs w:val="21"/>
-        </w:rPr>
-      </w:pPr>
-      <w:r>
-        <w:rPr>
-          <w:rFonts w:ascii="Arial" w:eastAsia="Times New Roman" w:hAnsi="Arial" w:cs="Arial"/>
-          <w:color w:val="252525"/>
-          <w:sz w:val="21"/>
-          <w:szCs w:val="21"/>
-        </w:rPr>
-        <w:t>Thus, orthogonal sampling ensures that the ensemble of random numbers is a very good representative of the real variability, LHS ensures that the ensemble of random numbers is representative of the real variability whereas traditional random sampling (sometimes called brute force) is just an ensemble of random numbers without any guarantees.</w:t>
-      </w:r>
-    </w:p>
-    <w:p>
-      <w:pPr>
-        <w:shd w:val="clear" w:color="auto" w:fill="FFFFFF"/>
-        <w:spacing w:before="100" w:beforeAutospacing="1" w:after="24" w:line="336" w:lineRule="atLeast"/>
-        <w:ind w:left="24"/>
-        <w:rPr>
-          <w:rFonts w:ascii="Arial" w:eastAsia="Times New Roman" w:hAnsi="Arial" w:cs="Arial"/>
-          <w:color w:val="252525"/>
-          <w:sz w:val="21"/>
-          <w:szCs w:val="21"/>
-        </w:rPr>
-      </w:pPr>
-    </w:p>
-    <w:p>
-      <w:pPr>
-        <w:spacing w:line="360" w:lineRule="auto"/>
-        <w:jc w:val="both"/>
-        <w:rPr>
-          <w:rFonts w:ascii="Arial" w:hAnsi="Arial" w:cs="Arial"/>
-          <w:b/>
-        </w:rPr>
-      </w:pPr>
     </w:p>
     <w:p>
       <w:pPr>

</xml_diff>